<commit_message>
added justifications for erd
</commit_message>
<xml_diff>
--- a/docs/PCYSSchedulerTechnical.docx
+++ b/docs/PCYSSchedulerTechnical.docx
@@ -254,7 +254,7 @@
           <w:r>
             <w:fldChar w:fldCharType="separate"/>
           </w:r>
-          <w:hyperlink w:anchor="_Toc126774296" w:history="1">
+          <w:hyperlink w:anchor="_Toc128673063" w:history="1">
             <w:r>
               <w:rPr>
                 <w:rStyle w:val="Hyperlink"/>
@@ -262,7 +262,7 @@
                 <w:bCs/>
                 <w:noProof/>
               </w:rPr>
-              <w:t>Team Rules</w:t>
+              <w:t>Requirements</w:t>
             </w:r>
             <w:r>
               <w:rPr>
@@ -283,7 +283,78 @@
                 <w:noProof/>
                 <w:webHidden/>
               </w:rPr>
-              <w:instrText xml:space="preserve"> PAGEREF _Toc126774296 \h </w:instrText>
+              <w:instrText xml:space="preserve"> PAGEREF _Toc128673063 \h </w:instrText>
+            </w:r>
+            <w:r>
+              <w:rPr>
+                <w:noProof/>
+                <w:webHidden/>
+              </w:rPr>
+            </w:r>
+            <w:r>
+              <w:rPr>
+                <w:noProof/>
+                <w:webHidden/>
+              </w:rPr>
+              <w:fldChar w:fldCharType="separate"/>
+            </w:r>
+            <w:r>
+              <w:rPr>
+                <w:noProof/>
+                <w:webHidden/>
+              </w:rPr>
+              <w:t>3</w:t>
+            </w:r>
+            <w:r>
+              <w:rPr>
+                <w:noProof/>
+                <w:webHidden/>
+              </w:rPr>
+              <w:fldChar w:fldCharType="end"/>
+            </w:r>
+          </w:hyperlink>
+        </w:p>
+        <w:p>
+          <w:pPr>
+            <w:pStyle w:val="TOC2"/>
+            <w:tabs>
+              <w:tab w:val="right" w:leader="dot" w:pos="9350"/>
+            </w:tabs>
+            <w:rPr>
+              <w:noProof/>
+            </w:rPr>
+          </w:pPr>
+          <w:hyperlink w:anchor="_Toc128673064" w:history="1">
+            <w:r>
+              <w:rPr>
+                <w:rStyle w:val="Hyperlink"/>
+                <w:b/>
+                <w:bCs/>
+                <w:noProof/>
+                <w:color w:val="056AD0" w:themeColor="hyperlink" w:themeTint="F2"/>
+              </w:rPr>
+              <w:t>Functionality</w:t>
+            </w:r>
+            <w:r>
+              <w:rPr>
+                <w:noProof/>
+                <w:webHidden/>
+              </w:rPr>
+              <w:tab/>
+            </w:r>
+            <w:r>
+              <w:rPr>
+                <w:noProof/>
+                <w:webHidden/>
+              </w:rPr>
+              <w:fldChar w:fldCharType="begin"/>
+            </w:r>
+            <w:r>
+              <w:rPr>
+                <w:noProof/>
+                <w:webHidden/>
+              </w:rPr>
+              <w:instrText xml:space="preserve"> PAGEREF _Toc128673064 \h </w:instrText>
             </w:r>
             <w:r>
               <w:rPr>
@@ -325,7 +396,7 @@
               <w:noProof/>
             </w:rPr>
           </w:pPr>
-          <w:hyperlink w:anchor="_Toc126774297" w:history="1">
+          <w:hyperlink w:anchor="_Toc128673065" w:history="1">
             <w:r>
               <w:rPr>
                 <w:rStyle w:val="Hyperlink"/>
@@ -333,7 +404,7 @@
                 <w:bCs/>
                 <w:noProof/>
               </w:rPr>
-              <w:t>Code Guidelines</w:t>
+              <w:t>Team Rules</w:t>
             </w:r>
             <w:r>
               <w:rPr>
@@ -354,7 +425,7 @@
                 <w:noProof/>
                 <w:webHidden/>
               </w:rPr>
-              <w:instrText xml:space="preserve"> PAGEREF _Toc126774297 \h </w:instrText>
+              <w:instrText xml:space="preserve"> PAGEREF _Toc128673065 \h </w:instrText>
             </w:r>
             <w:r>
               <w:rPr>
@@ -396,7 +467,7 @@
               <w:noProof/>
             </w:rPr>
           </w:pPr>
-          <w:hyperlink w:anchor="_Toc126774298" w:history="1">
+          <w:hyperlink w:anchor="_Toc128673066" w:history="1">
             <w:r>
               <w:rPr>
                 <w:rStyle w:val="Hyperlink"/>
@@ -404,7 +475,7 @@
                 <w:bCs/>
                 <w:noProof/>
               </w:rPr>
-              <w:t>Technologies</w:t>
+              <w:t>Code Guidelines</w:t>
             </w:r>
             <w:r>
               <w:rPr>
@@ -425,7 +496,7 @@
                 <w:noProof/>
                 <w:webHidden/>
               </w:rPr>
-              <w:instrText xml:space="preserve"> PAGEREF _Toc126774298 \h </w:instrText>
+              <w:instrText xml:space="preserve"> PAGEREF _Toc128673066 \h </w:instrText>
             </w:r>
             <w:r>
               <w:rPr>
@@ -467,7 +538,7 @@
               <w:noProof/>
             </w:rPr>
           </w:pPr>
-          <w:hyperlink w:anchor="_Toc126774299" w:history="1">
+          <w:hyperlink w:anchor="_Toc128673067" w:history="1">
             <w:r>
               <w:rPr>
                 <w:rStyle w:val="Hyperlink"/>
@@ -475,6 +546,148 @@
                 <w:bCs/>
                 <w:noProof/>
               </w:rPr>
+              <w:t>Technologies</w:t>
+            </w:r>
+            <w:r>
+              <w:rPr>
+                <w:noProof/>
+                <w:webHidden/>
+              </w:rPr>
+              <w:tab/>
+            </w:r>
+            <w:r>
+              <w:rPr>
+                <w:noProof/>
+                <w:webHidden/>
+              </w:rPr>
+              <w:fldChar w:fldCharType="begin"/>
+            </w:r>
+            <w:r>
+              <w:rPr>
+                <w:noProof/>
+                <w:webHidden/>
+              </w:rPr>
+              <w:instrText xml:space="preserve"> PAGEREF _Toc128673067 \h </w:instrText>
+            </w:r>
+            <w:r>
+              <w:rPr>
+                <w:noProof/>
+                <w:webHidden/>
+              </w:rPr>
+            </w:r>
+            <w:r>
+              <w:rPr>
+                <w:noProof/>
+                <w:webHidden/>
+              </w:rPr>
+              <w:fldChar w:fldCharType="separate"/>
+            </w:r>
+            <w:r>
+              <w:rPr>
+                <w:noProof/>
+                <w:webHidden/>
+              </w:rPr>
+              <w:t>4</w:t>
+            </w:r>
+            <w:r>
+              <w:rPr>
+                <w:noProof/>
+                <w:webHidden/>
+              </w:rPr>
+              <w:fldChar w:fldCharType="end"/>
+            </w:r>
+          </w:hyperlink>
+        </w:p>
+        <w:p>
+          <w:pPr>
+            <w:pStyle w:val="TOC1"/>
+            <w:tabs>
+              <w:tab w:val="right" w:leader="dot" w:pos="9350"/>
+            </w:tabs>
+            <w:rPr>
+              <w:rFonts w:eastAsiaTheme="minorEastAsia"/>
+              <w:noProof/>
+            </w:rPr>
+          </w:pPr>
+          <w:hyperlink w:anchor="_Toc128673068" w:history="1">
+            <w:r>
+              <w:rPr>
+                <w:rStyle w:val="Hyperlink"/>
+                <w:b/>
+                <w:bCs/>
+                <w:noProof/>
+              </w:rPr>
+              <w:t>Architecture</w:t>
+            </w:r>
+            <w:r>
+              <w:rPr>
+                <w:noProof/>
+                <w:webHidden/>
+              </w:rPr>
+              <w:tab/>
+            </w:r>
+            <w:r>
+              <w:rPr>
+                <w:noProof/>
+                <w:webHidden/>
+              </w:rPr>
+              <w:fldChar w:fldCharType="begin"/>
+            </w:r>
+            <w:r>
+              <w:rPr>
+                <w:noProof/>
+                <w:webHidden/>
+              </w:rPr>
+              <w:instrText xml:space="preserve"> PAGEREF _Toc128673068 \h </w:instrText>
+            </w:r>
+            <w:r>
+              <w:rPr>
+                <w:noProof/>
+                <w:webHidden/>
+              </w:rPr>
+            </w:r>
+            <w:r>
+              <w:rPr>
+                <w:noProof/>
+                <w:webHidden/>
+              </w:rPr>
+              <w:fldChar w:fldCharType="separate"/>
+            </w:r>
+            <w:r>
+              <w:rPr>
+                <w:noProof/>
+                <w:webHidden/>
+              </w:rPr>
+              <w:t>4</w:t>
+            </w:r>
+            <w:r>
+              <w:rPr>
+                <w:noProof/>
+                <w:webHidden/>
+              </w:rPr>
+              <w:fldChar w:fldCharType="end"/>
+            </w:r>
+          </w:hyperlink>
+        </w:p>
+        <w:p>
+          <w:pPr>
+            <w:pStyle w:val="TOC1"/>
+            <w:tabs>
+              <w:tab w:val="right" w:leader="dot" w:pos="9350"/>
+            </w:tabs>
+            <w:rPr>
+              <w:rFonts w:eastAsiaTheme="minorEastAsia"/>
+              <w:noProof/>
+            </w:rPr>
+          </w:pPr>
+          <w:hyperlink w:anchor="_Toc128673069" w:history="1">
+            <w:r>
+              <w:rPr>
+                <w:rStyle w:val="Hyperlink"/>
+                <w:b/>
+                <w:bCs/>
+                <w:noProof/>
+              </w:rPr>
               <w:t>Entity Relationship Diagram</w:t>
             </w:r>
             <w:r>
@@ -496,7 +709,220 @@
                 <w:noProof/>
                 <w:webHidden/>
               </w:rPr>
-              <w:instrText xml:space="preserve"> PAGEREF _Toc126774299 \h </w:instrText>
+              <w:instrText xml:space="preserve"> PAGEREF _Toc128673069 \h </w:instrText>
+            </w:r>
+            <w:r>
+              <w:rPr>
+                <w:noProof/>
+                <w:webHidden/>
+              </w:rPr>
+            </w:r>
+            <w:r>
+              <w:rPr>
+                <w:noProof/>
+                <w:webHidden/>
+              </w:rPr>
+              <w:fldChar w:fldCharType="separate"/>
+            </w:r>
+            <w:r>
+              <w:rPr>
+                <w:noProof/>
+                <w:webHidden/>
+              </w:rPr>
+              <w:t>5</w:t>
+            </w:r>
+            <w:r>
+              <w:rPr>
+                <w:noProof/>
+                <w:webHidden/>
+              </w:rPr>
+              <w:fldChar w:fldCharType="end"/>
+            </w:r>
+          </w:hyperlink>
+        </w:p>
+        <w:p>
+          <w:pPr>
+            <w:pStyle w:val="TOC2"/>
+            <w:tabs>
+              <w:tab w:val="right" w:leader="dot" w:pos="9350"/>
+            </w:tabs>
+            <w:rPr>
+              <w:noProof/>
+            </w:rPr>
+          </w:pPr>
+          <w:hyperlink w:anchor="_Toc128673070" w:history="1">
+            <w:r>
+              <w:rPr>
+                <w:rStyle w:val="Hyperlink"/>
+                <w:b/>
+                <w:bCs/>
+                <w:noProof/>
+                <w:color w:val="056AD0" w:themeColor="hyperlink" w:themeTint="F2"/>
+              </w:rPr>
+              <w:t>Scheduler</w:t>
+            </w:r>
+            <w:r>
+              <w:rPr>
+                <w:noProof/>
+                <w:webHidden/>
+              </w:rPr>
+              <w:tab/>
+            </w:r>
+            <w:r>
+              <w:rPr>
+                <w:noProof/>
+                <w:webHidden/>
+              </w:rPr>
+              <w:fldChar w:fldCharType="begin"/>
+            </w:r>
+            <w:r>
+              <w:rPr>
+                <w:noProof/>
+                <w:webHidden/>
+              </w:rPr>
+              <w:instrText xml:space="preserve"> PAGEREF _Toc128673070 \h </w:instrText>
+            </w:r>
+            <w:r>
+              <w:rPr>
+                <w:noProof/>
+                <w:webHidden/>
+              </w:rPr>
+            </w:r>
+            <w:r>
+              <w:rPr>
+                <w:noProof/>
+                <w:webHidden/>
+              </w:rPr>
+              <w:fldChar w:fldCharType="separate"/>
+            </w:r>
+            <w:r>
+              <w:rPr>
+                <w:noProof/>
+                <w:webHidden/>
+              </w:rPr>
+              <w:t>5</w:t>
+            </w:r>
+            <w:r>
+              <w:rPr>
+                <w:noProof/>
+                <w:webHidden/>
+              </w:rPr>
+              <w:fldChar w:fldCharType="end"/>
+            </w:r>
+          </w:hyperlink>
+        </w:p>
+        <w:p>
+          <w:pPr>
+            <w:pStyle w:val="TOC2"/>
+            <w:tabs>
+              <w:tab w:val="right" w:leader="dot" w:pos="9350"/>
+            </w:tabs>
+            <w:rPr>
+              <w:noProof/>
+            </w:rPr>
+          </w:pPr>
+          <w:hyperlink w:anchor="_Toc128673071" w:history="1">
+            <w:r>
+              <w:rPr>
+                <w:rStyle w:val="Hyperlink"/>
+                <w:b/>
+                <w:bCs/>
+                <w:noProof/>
+                <w:color w:val="056AD0" w:themeColor="hyperlink" w:themeTint="F2"/>
+              </w:rPr>
+              <w:t>Identity</w:t>
+            </w:r>
+            <w:r>
+              <w:rPr>
+                <w:noProof/>
+                <w:webHidden/>
+              </w:rPr>
+              <w:tab/>
+            </w:r>
+            <w:r>
+              <w:rPr>
+                <w:noProof/>
+                <w:webHidden/>
+              </w:rPr>
+              <w:fldChar w:fldCharType="begin"/>
+            </w:r>
+            <w:r>
+              <w:rPr>
+                <w:noProof/>
+                <w:webHidden/>
+              </w:rPr>
+              <w:instrText xml:space="preserve"> PAGEREF _Toc128673071 \h </w:instrText>
+            </w:r>
+            <w:r>
+              <w:rPr>
+                <w:noProof/>
+                <w:webHidden/>
+              </w:rPr>
+            </w:r>
+            <w:r>
+              <w:rPr>
+                <w:noProof/>
+                <w:webHidden/>
+              </w:rPr>
+              <w:fldChar w:fldCharType="separate"/>
+            </w:r>
+            <w:r>
+              <w:rPr>
+                <w:noProof/>
+                <w:webHidden/>
+              </w:rPr>
+              <w:t>5</w:t>
+            </w:r>
+            <w:r>
+              <w:rPr>
+                <w:noProof/>
+                <w:webHidden/>
+              </w:rPr>
+              <w:fldChar w:fldCharType="end"/>
+            </w:r>
+          </w:hyperlink>
+        </w:p>
+        <w:p>
+          <w:pPr>
+            <w:pStyle w:val="TOC1"/>
+            <w:tabs>
+              <w:tab w:val="right" w:leader="dot" w:pos="9350"/>
+            </w:tabs>
+            <w:rPr>
+              <w:rFonts w:eastAsiaTheme="minorEastAsia"/>
+              <w:noProof/>
+            </w:rPr>
+          </w:pPr>
+          <w:hyperlink w:anchor="_Toc128673072" w:history="1">
+            <w:r>
+              <w:rPr>
+                <w:rStyle w:val="Hyperlink"/>
+                <w:b/>
+                <w:bCs/>
+                <w:noProof/>
+              </w:rPr>
+              <w:t>Wireframes</w:t>
+            </w:r>
+            <w:r>
+              <w:rPr>
+                <w:noProof/>
+                <w:webHidden/>
+              </w:rPr>
+              <w:tab/>
+            </w:r>
+            <w:r>
+              <w:rPr>
+                <w:noProof/>
+                <w:webHidden/>
+              </w:rPr>
+              <w:fldChar w:fldCharType="begin"/>
+            </w:r>
+            <w:r>
+              <w:rPr>
+                <w:noProof/>
+                <w:webHidden/>
+              </w:rPr>
+              <w:instrText xml:space="preserve"> PAGEREF _Toc128673072 \h </w:instrText>
             </w:r>
             <w:r>
               <w:rPr>
@@ -589,7 +1015,7 @@
           <w:szCs w:val="36"/>
         </w:rPr>
       </w:pPr>
-      <w:bookmarkStart w:id="0" w:name="_Toc126774296"/>
+      <w:bookmarkStart w:id="0" w:name="_Toc128673063"/>
       <w:r>
         <w:rPr>
           <w:b/>
@@ -601,6 +1027,7 @@
         <w:lastRenderedPageBreak/>
         <w:t>Requirements</w:t>
       </w:r>
+      <w:bookmarkEnd w:id="0"/>
     </w:p>
     <w:p>
       <w:r>
@@ -695,7 +1122,15 @@
       </w:r>
       <w:r>
         <w:br/>
-        <w:t>Public users are able to see the event schedule as well as what teams will be participating.</w:t>
+        <w:t xml:space="preserve">Public users </w:t>
+      </w:r>
+      <w:proofErr w:type="gramStart"/>
+      <w:r>
+        <w:t>are able to</w:t>
+      </w:r>
+      <w:proofErr w:type="gramEnd"/>
+      <w:r>
+        <w:t xml:space="preserve"> see the event schedule as well as what teams will be participating.</w:t>
       </w:r>
       <w:r>
         <w:br/>
@@ -712,17 +1147,19 @@
         <w:rPr>
           <w:b/>
           <w:bCs/>
-          <w:color w:val="1F3864" w:themeColor="accent1" w:themeShade="80"/>
-        </w:rPr>
-      </w:pPr>
-      <w:r>
-        <w:rPr>
-          <w:b/>
-          <w:bCs/>
-          <w:color w:val="1F3864" w:themeColor="accent1" w:themeShade="80"/>
+          <w:color w:val="0D0D0D" w:themeColor="text1" w:themeTint="F2"/>
+        </w:rPr>
+      </w:pPr>
+      <w:bookmarkStart w:id="1" w:name="_Toc128673064"/>
+      <w:r>
+        <w:rPr>
+          <w:b/>
+          <w:bCs/>
+          <w:color w:val="0D0D0D" w:themeColor="text1" w:themeTint="F2"/>
         </w:rPr>
         <w:t>Functionality</w:t>
       </w:r>
+      <w:bookmarkEnd w:id="1"/>
     </w:p>
     <w:p>
       <w:r>
@@ -740,7 +1177,23 @@
     </w:p>
     <w:p>
       <w:r>
-        <w:t>Coaches should be able to schedule events for individual fields, these events should be denoted as a game or practice. The time selector for events should be constrained to 30 minute increments and allow for recurrence. Events should not be scheduled on top of eachother on a field.</w:t>
+        <w:t xml:space="preserve">Coaches should be able to schedule events for individual fields, these events should be denoted as a game or practice. The time selector for events should be constrained to </w:t>
+      </w:r>
+      <w:proofErr w:type="gramStart"/>
+      <w:r>
+        <w:t>30 minute</w:t>
+      </w:r>
+      <w:proofErr w:type="gramEnd"/>
+      <w:r>
+        <w:t xml:space="preserve"> increments and allow for recurrence. Events should not be scheduled on top of </w:t>
+      </w:r>
+      <w:proofErr w:type="spellStart"/>
+      <w:r>
+        <w:t>eachother</w:t>
+      </w:r>
+      <w:proofErr w:type="spellEnd"/>
+      <w:r>
+        <w:t xml:space="preserve"> on a field.</w:t>
       </w:r>
       <w:r>
         <w:t xml:space="preserve"> Cancelling events can only be done by the coach who scheduled it.</w:t>
@@ -768,6 +1221,7 @@
           <w:szCs w:val="36"/>
         </w:rPr>
       </w:pPr>
+      <w:bookmarkStart w:id="2" w:name="_Toc128673065"/>
       <w:r>
         <w:rPr>
           <w:b/>
@@ -778,7 +1232,7 @@
         </w:rPr>
         <w:t>Team Rules</w:t>
       </w:r>
-      <w:bookmarkEnd w:id="0"/>
+      <w:bookmarkEnd w:id="2"/>
     </w:p>
     <w:p>
       <w:pPr>
@@ -882,7 +1336,23 @@
           <w:sz w:val="24"/>
           <w:szCs w:val="24"/>
         </w:rPr>
-        <w:t>Format is: what I did yesterday, what I’ll be doing today, potential roadblocks.</w:t>
+        <w:t xml:space="preserve">Format </w:t>
+      </w:r>
+      <w:proofErr w:type="gramStart"/>
+      <w:r>
+        <w:rPr>
+          <w:sz w:val="24"/>
+          <w:szCs w:val="24"/>
+        </w:rPr>
+        <w:t>is:</w:t>
+      </w:r>
+      <w:proofErr w:type="gramEnd"/>
+      <w:r>
+        <w:rPr>
+          <w:sz w:val="24"/>
+          <w:szCs w:val="24"/>
+        </w:rPr>
+        <w:t xml:space="preserve"> what I did yesterday, what I’ll be doing today, potential roadblocks.</w:t>
       </w:r>
     </w:p>
     <w:p>
@@ -940,7 +1410,7 @@
           <w:szCs w:val="36"/>
         </w:rPr>
       </w:pPr>
-      <w:bookmarkStart w:id="1" w:name="_Toc126774297"/>
+      <w:bookmarkStart w:id="3" w:name="_Toc128673066"/>
       <w:r>
         <w:rPr>
           <w:b/>
@@ -951,7 +1421,7 @@
         </w:rPr>
         <w:t>Code Guidelines</w:t>
       </w:r>
-      <w:bookmarkEnd w:id="1"/>
+      <w:bookmarkEnd w:id="3"/>
     </w:p>
     <w:p>
       <w:pPr>
@@ -1020,7 +1490,32 @@
           <w:sz w:val="24"/>
           <w:szCs w:val="24"/>
         </w:rPr>
-        <w:t>Use of .editorconfig to enforce formatting.</w:t>
+        <w:t xml:space="preserve">Use </w:t>
+      </w:r>
+      <w:proofErr w:type="gramStart"/>
+      <w:r>
+        <w:rPr>
+          <w:sz w:val="24"/>
+          <w:szCs w:val="24"/>
+        </w:rPr>
+        <w:t>of .</w:t>
+      </w:r>
+      <w:proofErr w:type="spellStart"/>
+      <w:r>
+        <w:rPr>
+          <w:sz w:val="24"/>
+          <w:szCs w:val="24"/>
+        </w:rPr>
+        <w:t>editorconfig</w:t>
+      </w:r>
+      <w:proofErr w:type="spellEnd"/>
+      <w:proofErr w:type="gramEnd"/>
+      <w:r>
+        <w:rPr>
+          <w:sz w:val="24"/>
+          <w:szCs w:val="24"/>
+        </w:rPr>
+        <w:t xml:space="preserve"> to enforce formatting.</w:t>
       </w:r>
     </w:p>
     <w:p>
@@ -1056,7 +1551,7 @@
           <w:szCs w:val="36"/>
         </w:rPr>
       </w:pPr>
-      <w:bookmarkStart w:id="2" w:name="_Toc126774298"/>
+      <w:bookmarkStart w:id="4" w:name="_Toc128673067"/>
       <w:r>
         <w:rPr>
           <w:b/>
@@ -1067,7 +1562,7 @@
         </w:rPr>
         <w:t>Technologies</w:t>
       </w:r>
-      <w:bookmarkEnd w:id="2"/>
+      <w:bookmarkEnd w:id="4"/>
     </w:p>
     <w:p>
       <w:pPr>
@@ -1189,6 +1684,7 @@
           <w:szCs w:val="24"/>
         </w:rPr>
       </w:pPr>
+      <w:proofErr w:type="spellStart"/>
       <w:r>
         <w:rPr>
           <w:sz w:val="24"/>
@@ -1196,6 +1692,7 @@
         </w:rPr>
         <w:t>xUnit</w:t>
       </w:r>
+      <w:proofErr w:type="spellEnd"/>
     </w:p>
     <w:p>
       <w:pPr>
@@ -1209,6 +1706,7 @@
           <w:szCs w:val="24"/>
         </w:rPr>
       </w:pPr>
+      <w:proofErr w:type="spellStart"/>
       <w:r>
         <w:rPr>
           <w:sz w:val="24"/>
@@ -1216,20 +1714,51 @@
         </w:rPr>
         <w:t>Github</w:t>
       </w:r>
-    </w:p>
-    <w:p>
-      <w:pPr>
-        <w:rPr>
-          <w:sz w:val="24"/>
-          <w:szCs w:val="24"/>
-        </w:rPr>
-      </w:pPr>
-      <w:r>
-        <w:rPr>
-          <w:sz w:val="24"/>
-          <w:szCs w:val="24"/>
-        </w:rPr>
-        <w:t>ASP.NET Core MVC was chosen due to the team’s familiarity with the framework, this then cascaded into our other choices for technologies, namely ASP.NET Identity. The application requires authentication and authorization, Identity provides this without us having to create our own.</w:t>
+      <w:proofErr w:type="spellEnd"/>
+    </w:p>
+    <w:p>
+      <w:pPr>
+        <w:rPr>
+          <w:sz w:val="24"/>
+          <w:szCs w:val="24"/>
+        </w:rPr>
+      </w:pPr>
+      <w:r>
+        <w:rPr>
+          <w:sz w:val="24"/>
+          <w:szCs w:val="24"/>
+        </w:rPr>
+        <w:t xml:space="preserve">ASP.NET Core MVC was chosen due to the team’s familiarity with the framework, this then </w:t>
+      </w:r>
+      <w:r>
+        <w:rPr>
+          <w:sz w:val="24"/>
+          <w:szCs w:val="24"/>
+        </w:rPr>
+        <w:t>influenced</w:t>
+      </w:r>
+      <w:r>
+        <w:rPr>
+          <w:sz w:val="24"/>
+          <w:szCs w:val="24"/>
+        </w:rPr>
+        <w:t xml:space="preserve"> our other choices </w:t>
+      </w:r>
+      <w:proofErr w:type="gramStart"/>
+      <w:r>
+        <w:rPr>
+          <w:sz w:val="24"/>
+          <w:szCs w:val="24"/>
+        </w:rPr>
+        <w:t>for</w:t>
+      </w:r>
+      <w:proofErr w:type="gramEnd"/>
+      <w:r>
+        <w:rPr>
+          <w:sz w:val="24"/>
+          <w:szCs w:val="24"/>
+        </w:rPr>
+        <w:t xml:space="preserve"> technologies, namely ASP.NET Identity. The application requires authentication and authorization, Identity provides this without us having to create our own.</w:t>
       </w:r>
     </w:p>
     <w:p>
@@ -1288,7 +1817,54 @@
           <w:sz w:val="24"/>
           <w:szCs w:val="24"/>
         </w:rPr>
-        <w:t>For unit testing we’ve gone with xUnit due to it’s support for integration tests.</w:t>
+        <w:t xml:space="preserve">For unit testing we’ve gone with </w:t>
+      </w:r>
+      <w:proofErr w:type="spellStart"/>
+      <w:r>
+        <w:rPr>
+          <w:sz w:val="24"/>
+          <w:szCs w:val="24"/>
+        </w:rPr>
+        <w:t>xUnit</w:t>
+      </w:r>
+      <w:proofErr w:type="spellEnd"/>
+      <w:r>
+        <w:rPr>
+          <w:sz w:val="24"/>
+          <w:szCs w:val="24"/>
+        </w:rPr>
+        <w:t xml:space="preserve"> due to </w:t>
+      </w:r>
+      <w:proofErr w:type="spellStart"/>
+      <w:r>
+        <w:rPr>
+          <w:sz w:val="24"/>
+          <w:szCs w:val="24"/>
+        </w:rPr>
+        <w:t>it’s</w:t>
+      </w:r>
+      <w:proofErr w:type="spellEnd"/>
+      <w:r>
+        <w:rPr>
+          <w:sz w:val="24"/>
+          <w:szCs w:val="24"/>
+        </w:rPr>
+        <w:t xml:space="preserve"> support for integration tests.</w:t>
+      </w:r>
+    </w:p>
+    <w:p>
+      <w:pPr>
+        <w:rPr>
+          <w:sz w:val="24"/>
+          <w:szCs w:val="24"/>
+        </w:rPr>
+      </w:pPr>
+      <w:r>
+        <w:rPr>
+          <w:sz w:val="24"/>
+          <w:szCs w:val="24"/>
+        </w:rPr>
+        <w:t>Git is used for source control while GitHub is used to host our repository so it’s visible publicly.</w:t>
       </w:r>
     </w:p>
     <w:p>
@@ -1303,6 +1879,7 @@
           <w:szCs w:val="36"/>
         </w:rPr>
       </w:pPr>
+      <w:bookmarkStart w:id="5" w:name="_Toc128673068"/>
       <w:r>
         <w:rPr>
           <w:b/>
@@ -1313,47 +1890,34 @@
         </w:rPr>
         <w:t>Architecture</w:t>
       </w:r>
-    </w:p>
-    <w:p>
-      <w:r>
-        <w:rPr>
-          <w:noProof/>
-        </w:rPr>
-        <w:drawing>
-          <wp:inline distT="0" distB="0" distL="0" distR="0" wp14:anchorId="55F1E44F" wp14:editId="3BD07BD9">
-            <wp:extent cx="5943600" cy="4331970"/>
-            <wp:effectExtent l="0" t="0" r="0" b="0"/>
-            <wp:docPr id="4" name="Picture 4" descr="Diagram, schematic&#10;&#10;Description automatically generated"/>
-            <wp:cNvGraphicFramePr>
-              <a:graphicFrameLocks xmlns:a="http://schemas.openxmlformats.org/drawingml/2006/main" noChangeAspect="1"/>
-            </wp:cNvGraphicFramePr>
-            <a:graphic xmlns:a="http://schemas.openxmlformats.org/drawingml/2006/main">
-              <a:graphicData uri="http://schemas.openxmlformats.org/drawingml/2006/picture">
-                <pic:pic xmlns:pic="http://schemas.openxmlformats.org/drawingml/2006/picture">
-                  <pic:nvPicPr>
-                    <pic:cNvPr id="1" name="Picture 1" descr="Diagram, schematic&#10;&#10;Description automatically generated"/>
-                    <pic:cNvPicPr/>
-                  </pic:nvPicPr>
-                  <pic:blipFill>
-                    <a:blip r:embed="rId9"/>
-                    <a:stretch>
-                      <a:fillRect/>
-                    </a:stretch>
-                  </pic:blipFill>
-                  <pic:spPr>
-                    <a:xfrm>
-                      <a:off x="0" y="0"/>
-                      <a:ext cx="5943600" cy="4331970"/>
-                    </a:xfrm>
-                    <a:prstGeom prst="rect">
-                      <a:avLst/>
-                    </a:prstGeom>
-                  </pic:spPr>
-                </pic:pic>
-              </a:graphicData>
-            </a:graphic>
-          </wp:inline>
-        </w:drawing>
+      <w:bookmarkEnd w:id="5"/>
+    </w:p>
+    <w:p>
+      <w:r>
+        <w:t>To ensure an optimal flow of dependencies, we’ve divided the solution into three distinct layers/projects.</w:t>
+      </w:r>
+    </w:p>
+    <w:p>
+      <w:r>
+        <w:t xml:space="preserve">Core contains entities, business logic and abstractions. This project has no </w:t>
+      </w:r>
+      <w:r>
+        <w:t>dependencies,</w:t>
+      </w:r>
+      <w:r>
+        <w:t xml:space="preserve"> and every layer of the application depends on it.</w:t>
+      </w:r>
+      <w:r>
+        <w:br/>
+      </w:r>
+      <w:r>
+        <w:t>Infrastructure defines data access and contains databases and service implementations.</w:t>
+      </w:r>
+      <w:r>
+        <w:br/>
+      </w:r>
+      <w:r>
+        <w:t>Finally, the Web project serves as the application’s presentation layer.</w:t>
       </w:r>
     </w:p>
     <w:p>
@@ -1378,7 +1942,7 @@
           <w:szCs w:val="36"/>
         </w:rPr>
       </w:pPr>
-      <w:bookmarkStart w:id="3" w:name="_Toc126774299"/>
+      <w:bookmarkStart w:id="6" w:name="_Toc128673069"/>
       <w:r>
         <w:rPr>
           <w:b/>
@@ -1389,7 +1953,7 @@
         </w:rPr>
         <w:t>Entity Relationship Diagram</w:t>
       </w:r>
-      <w:bookmarkEnd w:id="3"/>
+      <w:bookmarkEnd w:id="6"/>
     </w:p>
     <w:p>
       <w:r>
@@ -1432,6 +1996,392 @@
           </wp:inline>
         </w:drawing>
       </w:r>
+      <w:r>
+        <w:rPr>
+          <w:i/>
+          <w:iCs/>
+        </w:rPr>
+        <w:t>Additional tables are needed in order to support ASP.NET Identity.</w:t>
+      </w:r>
+    </w:p>
+    <w:p>
+      <w:pPr>
+        <w:pStyle w:val="Heading2"/>
+        <w:rPr>
+          <w:b/>
+          <w:bCs/>
+          <w:color w:val="0D0D0D" w:themeColor="text1" w:themeTint="F2"/>
+        </w:rPr>
+      </w:pPr>
+      <w:bookmarkStart w:id="7" w:name="_Toc128673070"/>
+      <w:r>
+        <w:rPr>
+          <w:b/>
+          <w:bCs/>
+          <w:color w:val="0D0D0D" w:themeColor="text1" w:themeTint="F2"/>
+        </w:rPr>
+        <w:t>Scheduler</w:t>
+      </w:r>
+      <w:bookmarkEnd w:id="7"/>
+    </w:p>
+    <w:p>
+      <w:pPr>
+        <w:rPr>
+          <w:b/>
+          <w:bCs/>
+        </w:rPr>
+      </w:pPr>
+      <w:r>
+        <w:rPr>
+          <w:b/>
+          <w:bCs/>
+        </w:rPr>
+        <w:t>Leagues</w:t>
+      </w:r>
+    </w:p>
+    <w:p>
+      <w:r>
+        <w:rPr>
+          <w:b/>
+          <w:bCs/>
+        </w:rPr>
+        <w:t>Teams</w:t>
+      </w:r>
+      <w:r>
+        <w:rPr>
+          <w:b/>
+          <w:bCs/>
+        </w:rPr>
+        <w:br/>
+      </w:r>
+      <w:r>
+        <w:t>Represents a soccer team.</w:t>
+      </w:r>
+    </w:p>
+    <w:p>
+      <w:r>
+        <w:rPr>
+          <w:b/>
+          <w:bCs/>
+        </w:rPr>
+        <w:t>Events</w:t>
+      </w:r>
+      <w:r>
+        <w:rPr>
+          <w:b/>
+          <w:bCs/>
+        </w:rPr>
+        <w:br/>
+      </w:r>
+      <w:r>
+        <w:t xml:space="preserve">Represents a scheduled event. The </w:t>
+      </w:r>
+      <w:r>
+        <w:t>Games</w:t>
+      </w:r>
+      <w:r>
+        <w:t xml:space="preserve"> and </w:t>
+      </w:r>
+      <w:r>
+        <w:t>Practices</w:t>
+      </w:r>
+      <w:r>
+        <w:t xml:space="preserve"> table </w:t>
+      </w:r>
+      <w:r>
+        <w:t>extends</w:t>
+      </w:r>
+      <w:r>
+        <w:t xml:space="preserve"> it</w:t>
+      </w:r>
+      <w:r>
+        <w:t xml:space="preserve"> </w:t>
+      </w:r>
+      <w:r>
+        <w:t xml:space="preserve">by adding additional </w:t>
+      </w:r>
+      <w:r>
+        <w:t>columns, then referencing the parent Event</w:t>
+      </w:r>
+      <w:r>
+        <w:t>. If the need arises, more tables can be created to represent different kinds of events.</w:t>
+      </w:r>
+      <w:r>
+        <w:t xml:space="preserve"> In our solution, the Event object serves as the parent to Practice and Game, this relationship is then represented by table-per-type mapping.</w:t>
+      </w:r>
+    </w:p>
+    <w:p>
+      <w:r>
+        <w:rPr>
+          <w:b/>
+          <w:bCs/>
+        </w:rPr>
+        <w:t>Games</w:t>
+      </w:r>
+      <w:r>
+        <w:rPr>
+          <w:b/>
+          <w:bCs/>
+        </w:rPr>
+        <w:br/>
+      </w:r>
+      <w:r>
+        <w:t>A game between two teams.</w:t>
+      </w:r>
+      <w:r>
+        <w:t xml:space="preserve"> Game subclasses Event in the solution.</w:t>
+      </w:r>
+    </w:p>
+    <w:p>
+      <w:r>
+        <w:rPr>
+          <w:b/>
+          <w:bCs/>
+        </w:rPr>
+        <w:t>Practices</w:t>
+      </w:r>
+      <w:r>
+        <w:rPr>
+          <w:b/>
+          <w:bCs/>
+        </w:rPr>
+        <w:br/>
+      </w:r>
+      <w:r>
+        <w:t>A practice game for a team. Practice subclasses Event in the solution.</w:t>
+      </w:r>
+    </w:p>
+    <w:p>
+      <w:r>
+        <w:rPr>
+          <w:b/>
+          <w:bCs/>
+        </w:rPr>
+        <w:t>Fields</w:t>
+      </w:r>
+      <w:r>
+        <w:rPr>
+          <w:b/>
+          <w:bCs/>
+        </w:rPr>
+        <w:br/>
+      </w:r>
+      <w:r>
+        <w:t>Represents a field in the facility.</w:t>
+      </w:r>
+    </w:p>
+    <w:p>
+      <w:proofErr w:type="spellStart"/>
+      <w:r>
+        <w:rPr>
+          <w:b/>
+          <w:bCs/>
+        </w:rPr>
+        <w:t>EventField</w:t>
+      </w:r>
+      <w:proofErr w:type="spellEnd"/>
+      <w:r>
+        <w:rPr>
+          <w:b/>
+          <w:bCs/>
+        </w:rPr>
+        <w:br/>
+      </w:r>
+      <w:r>
+        <w:t xml:space="preserve">Represents the many-many </w:t>
+      </w:r>
+      <w:proofErr w:type="gramStart"/>
+      <w:r>
+        <w:t>relationship</w:t>
+      </w:r>
+      <w:proofErr w:type="gramEnd"/>
+      <w:r>
+        <w:t xml:space="preserve"> between </w:t>
+      </w:r>
+      <w:r>
+        <w:t>Events</w:t>
+      </w:r>
+      <w:r>
+        <w:t xml:space="preserve"> and </w:t>
+      </w:r>
+      <w:r>
+        <w:t>Fields</w:t>
+      </w:r>
+      <w:r>
+        <w:t>.</w:t>
+      </w:r>
+    </w:p>
+    <w:p>
+      <w:pPr>
+        <w:pStyle w:val="Heading2"/>
+        <w:rPr>
+          <w:b/>
+          <w:bCs/>
+          <w:color w:val="0D0D0D" w:themeColor="text1" w:themeTint="F2"/>
+        </w:rPr>
+      </w:pPr>
+      <w:bookmarkStart w:id="8" w:name="_Toc128673071"/>
+      <w:r>
+        <w:rPr>
+          <w:b/>
+          <w:bCs/>
+          <w:color w:val="0D0D0D" w:themeColor="text1" w:themeTint="F2"/>
+        </w:rPr>
+        <w:t>Identity</w:t>
+      </w:r>
+      <w:bookmarkEnd w:id="8"/>
+    </w:p>
+    <w:p>
+      <w:proofErr w:type="spellStart"/>
+      <w:r>
+        <w:rPr>
+          <w:b/>
+          <w:bCs/>
+        </w:rPr>
+        <w:t>AspNet</w:t>
+      </w:r>
+      <w:r>
+        <w:rPr>
+          <w:b/>
+          <w:bCs/>
+        </w:rPr>
+        <w:t>Users</w:t>
+      </w:r>
+      <w:proofErr w:type="spellEnd"/>
+      <w:r>
+        <w:rPr>
+          <w:b/>
+          <w:bCs/>
+        </w:rPr>
+        <w:br/>
+      </w:r>
+      <w:r>
+        <w:t>Represents a user in the application.</w:t>
+      </w:r>
+    </w:p>
+    <w:p>
+      <w:proofErr w:type="spellStart"/>
+      <w:r>
+        <w:rPr>
+          <w:b/>
+          <w:bCs/>
+        </w:rPr>
+        <w:t>AspNet</w:t>
+      </w:r>
+      <w:r>
+        <w:rPr>
+          <w:b/>
+          <w:bCs/>
+        </w:rPr>
+        <w:t>Roles</w:t>
+      </w:r>
+      <w:proofErr w:type="spellEnd"/>
+      <w:r>
+        <w:rPr>
+          <w:b/>
+          <w:bCs/>
+        </w:rPr>
+        <w:br/>
+      </w:r>
+      <w:r>
+        <w:t>Used to differentiate the different user groups such as coaches and admins.</w:t>
+      </w:r>
+    </w:p>
+    <w:p>
+      <w:proofErr w:type="spellStart"/>
+      <w:r>
+        <w:rPr>
+          <w:b/>
+          <w:bCs/>
+        </w:rPr>
+        <w:t>AspNetUserRoles</w:t>
+      </w:r>
+      <w:proofErr w:type="spellEnd"/>
+      <w:r>
+        <w:rPr>
+          <w:b/>
+          <w:bCs/>
+        </w:rPr>
+        <w:br/>
+      </w:r>
+      <w:r>
+        <w:t xml:space="preserve">Represents the many-many </w:t>
+      </w:r>
+      <w:proofErr w:type="gramStart"/>
+      <w:r>
+        <w:t>relationship</w:t>
+      </w:r>
+      <w:proofErr w:type="gramEnd"/>
+      <w:r>
+        <w:t xml:space="preserve"> between </w:t>
+      </w:r>
+      <w:proofErr w:type="spellStart"/>
+      <w:r>
+        <w:t>AspNetUsers</w:t>
+      </w:r>
+      <w:proofErr w:type="spellEnd"/>
+      <w:r>
+        <w:t xml:space="preserve"> and </w:t>
+      </w:r>
+      <w:proofErr w:type="spellStart"/>
+      <w:r>
+        <w:t>AspNetRoles</w:t>
+      </w:r>
+      <w:proofErr w:type="spellEnd"/>
+      <w:r>
+        <w:t>.</w:t>
+      </w:r>
+    </w:p>
+    <w:p>
+      <w:pPr>
+        <w:rPr>
+          <w:b/>
+          <w:bCs/>
+        </w:rPr>
+      </w:pPr>
+      <w:proofErr w:type="spellStart"/>
+      <w:r>
+        <w:rPr>
+          <w:b/>
+          <w:bCs/>
+        </w:rPr>
+        <w:t>AspNetUserClaims</w:t>
+      </w:r>
+      <w:proofErr w:type="spellEnd"/>
+    </w:p>
+    <w:p>
+      <w:pPr>
+        <w:rPr>
+          <w:b/>
+          <w:bCs/>
+        </w:rPr>
+      </w:pPr>
+      <w:proofErr w:type="spellStart"/>
+      <w:r>
+        <w:rPr>
+          <w:b/>
+          <w:bCs/>
+        </w:rPr>
+        <w:t>AspNetUserLogins</w:t>
+      </w:r>
+      <w:proofErr w:type="spellEnd"/>
+    </w:p>
+    <w:p>
+      <w:pPr>
+        <w:rPr>
+          <w:b/>
+          <w:bCs/>
+        </w:rPr>
+      </w:pPr>
+      <w:proofErr w:type="spellStart"/>
+      <w:r>
+        <w:rPr>
+          <w:b/>
+          <w:bCs/>
+        </w:rPr>
+        <w:t>AspNetUserTokens</w:t>
+      </w:r>
+      <w:proofErr w:type="spellEnd"/>
     </w:p>
     <w:p>
       <w:pPr>
@@ -1445,6 +2395,7 @@
           <w:szCs w:val="36"/>
         </w:rPr>
       </w:pPr>
+      <w:bookmarkStart w:id="9" w:name="_Toc128673072"/>
       <w:r>
         <w:rPr>
           <w:b/>
@@ -1455,6 +2406,7 @@
         </w:rPr>
         <w:t>Wireframes</w:t>
       </w:r>
+      <w:bookmarkEnd w:id="9"/>
     </w:p>
     <w:p>
       <w:pPr>
@@ -2800,6 +3752,19 @@
       <w:szCs w:val="26"/>
     </w:rPr>
   </w:style>
+  <w:style w:type="paragraph" w:styleId="TOC2">
+    <w:name w:val="toc 2"/>
+    <w:basedOn w:val="Normal"/>
+    <w:next w:val="Normal"/>
+    <w:autoRedefine/>
+    <w:uiPriority w:val="39"/>
+    <w:unhideWhenUsed/>
+    <w:rsid w:val="00C24514"/>
+    <w:pPr>
+      <w:spacing w:after="100"/>
+      <w:ind w:left="220"/>
+    </w:pPr>
+  </w:style>
 </w:styles>
 </file>
 

</xml_diff>

<commit_message>
added more justifications to erd
</commit_message>
<xml_diff>
--- a/docs/PCYSSchedulerTechnical.docx
+++ b/docs/PCYSSchedulerTechnical.docx
@@ -1122,15 +1122,7 @@
       </w:r>
       <w:r>
         <w:br/>
-        <w:t xml:space="preserve">Public users </w:t>
-      </w:r>
-      <w:proofErr w:type="gramStart"/>
-      <w:r>
-        <w:t>are able to</w:t>
-      </w:r>
-      <w:proofErr w:type="gramEnd"/>
-      <w:r>
-        <w:t xml:space="preserve"> see the event schedule as well as what teams will be participating.</w:t>
+        <w:t>Public users are able to see the event schedule as well as what teams will be participating.</w:t>
       </w:r>
       <w:r>
         <w:br/>
@@ -1177,23 +1169,7 @@
     </w:p>
     <w:p>
       <w:r>
-        <w:t xml:space="preserve">Coaches should be able to schedule events for individual fields, these events should be denoted as a game or practice. The time selector for events should be constrained to </w:t>
-      </w:r>
-      <w:proofErr w:type="gramStart"/>
-      <w:r>
-        <w:t>30 minute</w:t>
-      </w:r>
-      <w:proofErr w:type="gramEnd"/>
-      <w:r>
-        <w:t xml:space="preserve"> increments and allow for recurrence. Events should not be scheduled on top of </w:t>
-      </w:r>
-      <w:proofErr w:type="spellStart"/>
-      <w:r>
-        <w:t>eachother</w:t>
-      </w:r>
-      <w:proofErr w:type="spellEnd"/>
-      <w:r>
-        <w:t xml:space="preserve"> on a field.</w:t>
+        <w:t>Coaches should be able to schedule events for individual fields, these events should be denoted as a game or practice. The time selector for events should be constrained to 30 minute increments and allow for recurrence. Events should not be scheduled on top of eachother on a field.</w:t>
       </w:r>
       <w:r>
         <w:t xml:space="preserve"> Cancelling events can only be done by the coach who scheduled it.</w:t>
@@ -1336,23 +1312,7 @@
           <w:sz w:val="24"/>
           <w:szCs w:val="24"/>
         </w:rPr>
-        <w:t xml:space="preserve">Format </w:t>
-      </w:r>
-      <w:proofErr w:type="gramStart"/>
-      <w:r>
-        <w:rPr>
-          <w:sz w:val="24"/>
-          <w:szCs w:val="24"/>
-        </w:rPr>
-        <w:t>is:</w:t>
-      </w:r>
-      <w:proofErr w:type="gramEnd"/>
-      <w:r>
-        <w:rPr>
-          <w:sz w:val="24"/>
-          <w:szCs w:val="24"/>
-        </w:rPr>
-        <w:t xml:space="preserve"> what I did yesterday, what I’ll be doing today, potential roadblocks.</w:t>
+        <w:t>Format is: what I did yesterday, what I’ll be doing today, potential roadblocks.</w:t>
       </w:r>
     </w:p>
     <w:p>
@@ -1490,32 +1450,7 @@
           <w:sz w:val="24"/>
           <w:szCs w:val="24"/>
         </w:rPr>
-        <w:t xml:space="preserve">Use </w:t>
-      </w:r>
-      <w:proofErr w:type="gramStart"/>
-      <w:r>
-        <w:rPr>
-          <w:sz w:val="24"/>
-          <w:szCs w:val="24"/>
-        </w:rPr>
-        <w:t>of .</w:t>
-      </w:r>
-      <w:proofErr w:type="spellStart"/>
-      <w:r>
-        <w:rPr>
-          <w:sz w:val="24"/>
-          <w:szCs w:val="24"/>
-        </w:rPr>
-        <w:t>editorconfig</w:t>
-      </w:r>
-      <w:proofErr w:type="spellEnd"/>
-      <w:proofErr w:type="gramEnd"/>
-      <w:r>
-        <w:rPr>
-          <w:sz w:val="24"/>
-          <w:szCs w:val="24"/>
-        </w:rPr>
-        <w:t xml:space="preserve"> to enforce formatting.</w:t>
+        <w:t>Use of .editorconfig to enforce formatting.</w:t>
       </w:r>
     </w:p>
     <w:p>
@@ -1684,7 +1619,6 @@
           <w:szCs w:val="24"/>
         </w:rPr>
       </w:pPr>
-      <w:proofErr w:type="spellStart"/>
       <w:r>
         <w:rPr>
           <w:sz w:val="24"/>
@@ -1692,7 +1626,6 @@
         </w:rPr>
         <w:t>xUnit</w:t>
       </w:r>
-      <w:proofErr w:type="spellEnd"/>
     </w:p>
     <w:p>
       <w:pPr>
@@ -1706,7 +1639,6 @@
           <w:szCs w:val="24"/>
         </w:rPr>
       </w:pPr>
-      <w:proofErr w:type="spellStart"/>
       <w:r>
         <w:rPr>
           <w:sz w:val="24"/>
@@ -1714,7 +1646,6 @@
         </w:rPr>
         <w:t>Github</w:t>
       </w:r>
-      <w:proofErr w:type="spellEnd"/>
     </w:p>
     <w:p>
       <w:pPr>
@@ -1742,23 +1673,7 @@
           <w:sz w:val="24"/>
           <w:szCs w:val="24"/>
         </w:rPr>
-        <w:t xml:space="preserve"> our other choices </w:t>
-      </w:r>
-      <w:proofErr w:type="gramStart"/>
-      <w:r>
-        <w:rPr>
-          <w:sz w:val="24"/>
-          <w:szCs w:val="24"/>
-        </w:rPr>
-        <w:t>for</w:t>
-      </w:r>
-      <w:proofErr w:type="gramEnd"/>
-      <w:r>
-        <w:rPr>
-          <w:sz w:val="24"/>
-          <w:szCs w:val="24"/>
-        </w:rPr>
-        <w:t xml:space="preserve"> technologies, namely ASP.NET Identity. The application requires authentication and authorization, Identity provides this without us having to create our own.</w:t>
+        <w:t xml:space="preserve"> our other choices for technologies, namely ASP.NET Identity. The application requires authentication and authorization, Identity provides this without us having to create our own.</w:t>
       </w:r>
     </w:p>
     <w:p>
@@ -1817,39 +1732,7 @@
           <w:sz w:val="24"/>
           <w:szCs w:val="24"/>
         </w:rPr>
-        <w:t xml:space="preserve">For unit testing we’ve gone with </w:t>
-      </w:r>
-      <w:proofErr w:type="spellStart"/>
-      <w:r>
-        <w:rPr>
-          <w:sz w:val="24"/>
-          <w:szCs w:val="24"/>
-        </w:rPr>
-        <w:t>xUnit</w:t>
-      </w:r>
-      <w:proofErr w:type="spellEnd"/>
-      <w:r>
-        <w:rPr>
-          <w:sz w:val="24"/>
-          <w:szCs w:val="24"/>
-        </w:rPr>
-        <w:t xml:space="preserve"> due to </w:t>
-      </w:r>
-      <w:proofErr w:type="spellStart"/>
-      <w:r>
-        <w:rPr>
-          <w:sz w:val="24"/>
-          <w:szCs w:val="24"/>
-        </w:rPr>
-        <w:t>it’s</w:t>
-      </w:r>
-      <w:proofErr w:type="spellEnd"/>
-      <w:r>
-        <w:rPr>
-          <w:sz w:val="24"/>
-          <w:szCs w:val="24"/>
-        </w:rPr>
-        <w:t xml:space="preserve"> support for integration tests.</w:t>
+        <w:t>For unit testing we’ve gone with xUnit due to it’s support for integration tests.</w:t>
       </w:r>
     </w:p>
     <w:p>
@@ -1951,6 +1834,7 @@
           <w:sz w:val="36"/>
           <w:szCs w:val="36"/>
         </w:rPr>
+        <w:lastRenderedPageBreak/>
         <w:t>Entity Relationship Diagram</w:t>
       </w:r>
       <w:bookmarkEnd w:id="6"/>
@@ -2025,12 +1909,6 @@
       <w:bookmarkEnd w:id="7"/>
     </w:p>
     <w:p>
-      <w:pPr>
-        <w:rPr>
-          <w:b/>
-          <w:bCs/>
-        </w:rPr>
-      </w:pPr>
       <w:r>
         <w:rPr>
           <w:b/>
@@ -2038,6 +1916,16 @@
         </w:rPr>
         <w:t>Leagues</w:t>
       </w:r>
+      <w:r>
+        <w:rPr>
+          <w:b/>
+          <w:bCs/>
+        </w:rPr>
+        <w:br/>
+      </w:r>
+      <w:r>
+        <w:t>Represents a lsovver league.</w:t>
+      </w:r>
     </w:p>
     <w:p>
       <w:r>
@@ -2055,7 +1943,10 @@
         <w:br/>
       </w:r>
       <w:r>
-        <w:t>Represents a soccer team.</w:t>
+        <w:t>Represents a soccer team</w:t>
+      </w:r>
+      <w:r>
+        <w:t xml:space="preserve"> which is a apart of a league.</w:t>
       </w:r>
     </w:p>
     <w:p>
@@ -2157,6 +2048,7 @@
           <w:b/>
           <w:bCs/>
         </w:rPr>
+        <w:lastRenderedPageBreak/>
         <w:t>Fields</w:t>
       </w:r>
       <w:r>
@@ -2171,7 +2063,6 @@
       </w:r>
     </w:p>
     <w:p>
-      <w:proofErr w:type="spellStart"/>
       <w:r>
         <w:rPr>
           <w:b/>
@@ -2179,7 +2070,6 @@
         </w:rPr>
         <w:t>EventField</w:t>
       </w:r>
-      <w:proofErr w:type="spellEnd"/>
       <w:r>
         <w:rPr>
           <w:b/>
@@ -2188,15 +2078,7 @@
         <w:br/>
       </w:r>
       <w:r>
-        <w:t xml:space="preserve">Represents the many-many </w:t>
-      </w:r>
-      <w:proofErr w:type="gramStart"/>
-      <w:r>
-        <w:t>relationship</w:t>
-      </w:r>
-      <w:proofErr w:type="gramEnd"/>
-      <w:r>
-        <w:t xml:space="preserve"> between </w:t>
+        <w:t xml:space="preserve">Represents the many-many relationship between </w:t>
       </w:r>
       <w:r>
         <w:t>Events</w:t>
@@ -2232,7 +2114,6 @@
       <w:bookmarkEnd w:id="8"/>
     </w:p>
     <w:p>
-      <w:proofErr w:type="spellStart"/>
       <w:r>
         <w:rPr>
           <w:b/>
@@ -2247,7 +2128,6 @@
         </w:rPr>
         <w:t>Users</w:t>
       </w:r>
-      <w:proofErr w:type="spellEnd"/>
       <w:r>
         <w:rPr>
           <w:b/>
@@ -2260,7 +2140,6 @@
       </w:r>
     </w:p>
     <w:p>
-      <w:proofErr w:type="spellStart"/>
       <w:r>
         <w:rPr>
           <w:b/>
@@ -2275,7 +2154,6 @@
         </w:rPr>
         <w:t>Roles</w:t>
       </w:r>
-      <w:proofErr w:type="spellEnd"/>
       <w:r>
         <w:rPr>
           <w:b/>
@@ -2288,7 +2166,6 @@
       </w:r>
     </w:p>
     <w:p>
-      <w:proofErr w:type="spellStart"/>
       <w:r>
         <w:rPr>
           <w:b/>
@@ -2296,7 +2173,6 @@
         </w:rPr>
         <w:t>AspNetUserRoles</w:t>
       </w:r>
-      <w:proofErr w:type="spellEnd"/>
       <w:r>
         <w:rPr>
           <w:b/>
@@ -2305,41 +2181,22 @@
         <w:br/>
       </w:r>
       <w:r>
-        <w:t xml:space="preserve">Represents the many-many </w:t>
-      </w:r>
-      <w:proofErr w:type="gramStart"/>
-      <w:r>
-        <w:t>relationship</w:t>
-      </w:r>
-      <w:proofErr w:type="gramEnd"/>
-      <w:r>
-        <w:t xml:space="preserve"> between </w:t>
-      </w:r>
-      <w:proofErr w:type="spellStart"/>
-      <w:r>
-        <w:t>AspNetUsers</w:t>
-      </w:r>
-      <w:proofErr w:type="spellEnd"/>
-      <w:r>
-        <w:t xml:space="preserve"> and </w:t>
-      </w:r>
-      <w:proofErr w:type="spellStart"/>
-      <w:r>
-        <w:t>AspNetRoles</w:t>
-      </w:r>
-      <w:proofErr w:type="spellEnd"/>
-      <w:r>
-        <w:t>.</w:t>
-      </w:r>
-    </w:p>
-    <w:p>
-      <w:pPr>
-        <w:rPr>
-          <w:b/>
-          <w:bCs/>
-        </w:rPr>
-      </w:pPr>
-      <w:proofErr w:type="spellStart"/>
+        <w:t xml:space="preserve">Represents </w:t>
+      </w:r>
+      <w:r>
+        <w:t>a</w:t>
+      </w:r>
+      <w:r>
+        <w:t xml:space="preserve"> many-many relationship between AspNetUsers and AspNetRoles.</w:t>
+      </w:r>
+    </w:p>
+    <w:p>
+      <w:pPr>
+        <w:rPr>
+          <w:b/>
+          <w:bCs/>
+        </w:rPr>
+      </w:pPr>
       <w:r>
         <w:rPr>
           <w:b/>
@@ -2347,16 +2204,14 @@
         </w:rPr>
         <w:t>AspNetUserClaims</w:t>
       </w:r>
-      <w:proofErr w:type="spellEnd"/>
-    </w:p>
-    <w:p>
-      <w:pPr>
-        <w:rPr>
-          <w:b/>
-          <w:bCs/>
-        </w:rPr>
-      </w:pPr>
-      <w:proofErr w:type="spellStart"/>
+    </w:p>
+    <w:p>
+      <w:pPr>
+        <w:rPr>
+          <w:b/>
+          <w:bCs/>
+        </w:rPr>
+      </w:pPr>
       <w:r>
         <w:rPr>
           <w:b/>
@@ -2364,16 +2219,14 @@
         </w:rPr>
         <w:t>AspNetUserLogins</w:t>
       </w:r>
-      <w:proofErr w:type="spellEnd"/>
-    </w:p>
-    <w:p>
-      <w:pPr>
-        <w:rPr>
-          <w:b/>
-          <w:bCs/>
-        </w:rPr>
-      </w:pPr>
-      <w:proofErr w:type="spellStart"/>
+    </w:p>
+    <w:p>
+      <w:pPr>
+        <w:rPr>
+          <w:b/>
+          <w:bCs/>
+        </w:rPr>
+      </w:pPr>
       <w:r>
         <w:rPr>
           <w:b/>
@@ -2381,7 +2234,6 @@
         </w:rPr>
         <w:t>AspNetUserTokens</w:t>
       </w:r>
-      <w:proofErr w:type="spellEnd"/>
     </w:p>
     <w:p>
       <w:pPr>

</xml_diff>

<commit_message>
Added wireframes and descriptions of Identity tables.
</commit_message>
<xml_diff>
--- a/docs/PCYSSchedulerTechnical.docx
+++ b/docs/PCYSSchedulerTechnical.docx
@@ -254,7 +254,7 @@
           <w:r>
             <w:fldChar w:fldCharType="separate"/>
           </w:r>
-          <w:hyperlink w:anchor="_Toc128673063" w:history="1">
+          <w:hyperlink w:anchor="_Toc128824707" w:history="1">
             <w:r>
               <w:rPr>
                 <w:rStyle w:val="Hyperlink"/>
@@ -283,7 +283,7 @@
                 <w:noProof/>
                 <w:webHidden/>
               </w:rPr>
-              <w:instrText xml:space="preserve"> PAGEREF _Toc128673063 \h </w:instrText>
+              <w:instrText xml:space="preserve"> PAGEREF _Toc128824707 \h </w:instrText>
             </w:r>
             <w:r>
               <w:rPr>
@@ -321,10 +321,81 @@
               <w:tab w:val="right" w:leader="dot" w:pos="9350"/>
             </w:tabs>
             <w:rPr>
+              <w:rFonts w:eastAsiaTheme="minorEastAsia"/>
               <w:noProof/>
             </w:rPr>
           </w:pPr>
-          <w:hyperlink w:anchor="_Toc128673064" w:history="1">
+          <w:hyperlink w:anchor="_Toc128824708" w:history="1">
+            <w:r>
+              <w:rPr>
+                <w:rStyle w:val="Hyperlink"/>
+                <w:noProof/>
+                <w:color w:val="056AD0" w:themeColor="hyperlink" w:themeTint="F2"/>
+              </w:rPr>
+              <w:t>Overview</w:t>
+            </w:r>
+            <w:r>
+              <w:rPr>
+                <w:noProof/>
+                <w:webHidden/>
+              </w:rPr>
+              <w:tab/>
+            </w:r>
+            <w:r>
+              <w:rPr>
+                <w:noProof/>
+                <w:webHidden/>
+              </w:rPr>
+              <w:fldChar w:fldCharType="begin"/>
+            </w:r>
+            <w:r>
+              <w:rPr>
+                <w:noProof/>
+                <w:webHidden/>
+              </w:rPr>
+              <w:instrText xml:space="preserve"> PAGEREF _Toc128824708 \h </w:instrText>
+            </w:r>
+            <w:r>
+              <w:rPr>
+                <w:noProof/>
+                <w:webHidden/>
+              </w:rPr>
+            </w:r>
+            <w:r>
+              <w:rPr>
+                <w:noProof/>
+                <w:webHidden/>
+              </w:rPr>
+              <w:fldChar w:fldCharType="separate"/>
+            </w:r>
+            <w:r>
+              <w:rPr>
+                <w:noProof/>
+                <w:webHidden/>
+              </w:rPr>
+              <w:t>4</w:t>
+            </w:r>
+            <w:r>
+              <w:rPr>
+                <w:noProof/>
+                <w:webHidden/>
+              </w:rPr>
+              <w:fldChar w:fldCharType="end"/>
+            </w:r>
+          </w:hyperlink>
+        </w:p>
+        <w:p>
+          <w:pPr>
+            <w:pStyle w:val="TOC2"/>
+            <w:tabs>
+              <w:tab w:val="right" w:leader="dot" w:pos="9350"/>
+            </w:tabs>
+            <w:rPr>
+              <w:rFonts w:eastAsiaTheme="minorEastAsia"/>
+              <w:noProof/>
+            </w:rPr>
+          </w:pPr>
+          <w:hyperlink w:anchor="_Toc128824709" w:history="1">
             <w:r>
               <w:rPr>
                 <w:rStyle w:val="Hyperlink"/>
@@ -354,7 +425,7 @@
                 <w:noProof/>
                 <w:webHidden/>
               </w:rPr>
-              <w:instrText xml:space="preserve"> PAGEREF _Toc128673064 \h </w:instrText>
+              <w:instrText xml:space="preserve"> PAGEREF _Toc128824709 \h </w:instrText>
             </w:r>
             <w:r>
               <w:rPr>
@@ -374,7 +445,7 @@
                 <w:noProof/>
                 <w:webHidden/>
               </w:rPr>
-              <w:t>3</w:t>
+              <w:t>4</w:t>
             </w:r>
             <w:r>
               <w:rPr>
@@ -396,7 +467,7 @@
               <w:noProof/>
             </w:rPr>
           </w:pPr>
-          <w:hyperlink w:anchor="_Toc128673065" w:history="1">
+          <w:hyperlink w:anchor="_Toc128824710" w:history="1">
             <w:r>
               <w:rPr>
                 <w:rStyle w:val="Hyperlink"/>
@@ -404,7 +475,7 @@
                 <w:bCs/>
                 <w:noProof/>
               </w:rPr>
-              <w:t>Team Rules</w:t>
+              <w:t>Team</w:t>
             </w:r>
             <w:r>
               <w:rPr>
@@ -425,7 +496,7 @@
                 <w:noProof/>
                 <w:webHidden/>
               </w:rPr>
-              <w:instrText xml:space="preserve"> PAGEREF _Toc128673065 \h </w:instrText>
+              <w:instrText xml:space="preserve"> PAGEREF _Toc128824710 \h </w:instrText>
             </w:r>
             <w:r>
               <w:rPr>
@@ -446,6 +517,146 @@
                 <w:webHidden/>
               </w:rPr>
               <w:t>3</w:t>
+            </w:r>
+            <w:r>
+              <w:rPr>
+                <w:noProof/>
+                <w:webHidden/>
+              </w:rPr>
+              <w:fldChar w:fldCharType="end"/>
+            </w:r>
+          </w:hyperlink>
+        </w:p>
+        <w:p>
+          <w:pPr>
+            <w:pStyle w:val="TOC2"/>
+            <w:tabs>
+              <w:tab w:val="right" w:leader="dot" w:pos="9350"/>
+            </w:tabs>
+            <w:rPr>
+              <w:rFonts w:eastAsiaTheme="minorEastAsia"/>
+              <w:noProof/>
+            </w:rPr>
+          </w:pPr>
+          <w:hyperlink w:anchor="_Toc128824711" w:history="1">
+            <w:r>
+              <w:rPr>
+                <w:rStyle w:val="Hyperlink"/>
+                <w:noProof/>
+                <w:color w:val="056AD0" w:themeColor="hyperlink" w:themeTint="F2"/>
+              </w:rPr>
+              <w:t>Rules</w:t>
+            </w:r>
+            <w:r>
+              <w:rPr>
+                <w:noProof/>
+                <w:webHidden/>
+              </w:rPr>
+              <w:tab/>
+            </w:r>
+            <w:r>
+              <w:rPr>
+                <w:noProof/>
+                <w:webHidden/>
+              </w:rPr>
+              <w:fldChar w:fldCharType="begin"/>
+            </w:r>
+            <w:r>
+              <w:rPr>
+                <w:noProof/>
+                <w:webHidden/>
+              </w:rPr>
+              <w:instrText xml:space="preserve"> PAGEREF _Toc128824711 \h </w:instrText>
+            </w:r>
+            <w:r>
+              <w:rPr>
+                <w:noProof/>
+                <w:webHidden/>
+              </w:rPr>
+            </w:r>
+            <w:r>
+              <w:rPr>
+                <w:noProof/>
+                <w:webHidden/>
+              </w:rPr>
+              <w:fldChar w:fldCharType="separate"/>
+            </w:r>
+            <w:r>
+              <w:rPr>
+                <w:noProof/>
+                <w:webHidden/>
+              </w:rPr>
+              <w:t>4</w:t>
+            </w:r>
+            <w:r>
+              <w:rPr>
+                <w:noProof/>
+                <w:webHidden/>
+              </w:rPr>
+              <w:fldChar w:fldCharType="end"/>
+            </w:r>
+          </w:hyperlink>
+        </w:p>
+        <w:p>
+          <w:pPr>
+            <w:pStyle w:val="TOC2"/>
+            <w:tabs>
+              <w:tab w:val="right" w:leader="dot" w:pos="9350"/>
+            </w:tabs>
+            <w:rPr>
+              <w:rFonts w:eastAsiaTheme="minorEastAsia"/>
+              <w:noProof/>
+            </w:rPr>
+          </w:pPr>
+          <w:hyperlink w:anchor="_Toc128824712" w:history="1">
+            <w:r>
+              <w:rPr>
+                <w:rStyle w:val="Hyperlink"/>
+                <w:noProof/>
+                <w:color w:val="056AD0" w:themeColor="hyperlink" w:themeTint="F2"/>
+              </w:rPr>
+              <w:t>Code Guidelines</w:t>
+            </w:r>
+            <w:r>
+              <w:rPr>
+                <w:noProof/>
+                <w:webHidden/>
+              </w:rPr>
+              <w:tab/>
+            </w:r>
+            <w:r>
+              <w:rPr>
+                <w:noProof/>
+                <w:webHidden/>
+              </w:rPr>
+              <w:fldChar w:fldCharType="begin"/>
+            </w:r>
+            <w:r>
+              <w:rPr>
+                <w:noProof/>
+                <w:webHidden/>
+              </w:rPr>
+              <w:instrText xml:space="preserve"> PAGEREF _Toc128824712 \h </w:instrText>
+            </w:r>
+            <w:r>
+              <w:rPr>
+                <w:noProof/>
+                <w:webHidden/>
+              </w:rPr>
+            </w:r>
+            <w:r>
+              <w:rPr>
+                <w:noProof/>
+                <w:webHidden/>
+              </w:rPr>
+              <w:fldChar w:fldCharType="separate"/>
+            </w:r>
+            <w:r>
+              <w:rPr>
+                <w:noProof/>
+                <w:webHidden/>
+              </w:rPr>
+              <w:t>4</w:t>
             </w:r>
             <w:r>
               <w:rPr>
@@ -467,7 +678,7 @@
               <w:noProof/>
             </w:rPr>
           </w:pPr>
-          <w:hyperlink w:anchor="_Toc128673066" w:history="1">
+          <w:hyperlink w:anchor="_Toc128824713" w:history="1">
             <w:r>
               <w:rPr>
                 <w:rStyle w:val="Hyperlink"/>
@@ -475,7 +686,7 @@
                 <w:bCs/>
                 <w:noProof/>
               </w:rPr>
-              <w:t>Code Guidelines</w:t>
+              <w:t>Technologies</w:t>
             </w:r>
             <w:r>
               <w:rPr>
@@ -496,7 +707,7 @@
                 <w:noProof/>
                 <w:webHidden/>
               </w:rPr>
-              <w:instrText xml:space="preserve"> PAGEREF _Toc128673066 \h </w:instrText>
+              <w:instrText xml:space="preserve"> PAGEREF _Toc128824713 \h </w:instrText>
             </w:r>
             <w:r>
               <w:rPr>
@@ -516,7 +727,7 @@
                 <w:noProof/>
                 <w:webHidden/>
               </w:rPr>
-              <w:t>4</w:t>
+              <w:t>3</w:t>
             </w:r>
             <w:r>
               <w:rPr>
@@ -538,7 +749,7 @@
               <w:noProof/>
             </w:rPr>
           </w:pPr>
-          <w:hyperlink w:anchor="_Toc128673067" w:history="1">
+          <w:hyperlink w:anchor="_Toc128824714" w:history="1">
             <w:r>
               <w:rPr>
                 <w:rStyle w:val="Hyperlink"/>
@@ -546,7 +757,7 @@
                 <w:bCs/>
                 <w:noProof/>
               </w:rPr>
-              <w:t>Technologies</w:t>
+              <w:t>Architecture</w:t>
             </w:r>
             <w:r>
               <w:rPr>
@@ -567,7 +778,7 @@
                 <w:noProof/>
                 <w:webHidden/>
               </w:rPr>
-              <w:instrText xml:space="preserve"> PAGEREF _Toc128673067 \h </w:instrText>
+              <w:instrText xml:space="preserve"> PAGEREF _Toc128824714 \h </w:instrText>
             </w:r>
             <w:r>
               <w:rPr>
@@ -587,7 +798,7 @@
                 <w:noProof/>
                 <w:webHidden/>
               </w:rPr>
-              <w:t>4</w:t>
+              <w:t>3</w:t>
             </w:r>
             <w:r>
               <w:rPr>
@@ -609,7 +820,7 @@
               <w:noProof/>
             </w:rPr>
           </w:pPr>
-          <w:hyperlink w:anchor="_Toc128673068" w:history="1">
+          <w:hyperlink w:anchor="_Toc128824715" w:history="1">
             <w:r>
               <w:rPr>
                 <w:rStyle w:val="Hyperlink"/>
@@ -617,7 +828,7 @@
                 <w:bCs/>
                 <w:noProof/>
               </w:rPr>
-              <w:t>Architecture</w:t>
+              <w:t>Entity Relationship Diagram</w:t>
             </w:r>
             <w:r>
               <w:rPr>
@@ -638,7 +849,150 @@
                 <w:noProof/>
                 <w:webHidden/>
               </w:rPr>
-              <w:instrText xml:space="preserve"> PAGEREF _Toc128673068 \h </w:instrText>
+              <w:instrText xml:space="preserve"> PAGEREF _Toc128824715 \h </w:instrText>
+            </w:r>
+            <w:r>
+              <w:rPr>
+                <w:noProof/>
+                <w:webHidden/>
+              </w:rPr>
+            </w:r>
+            <w:r>
+              <w:rPr>
+                <w:noProof/>
+                <w:webHidden/>
+              </w:rPr>
+              <w:fldChar w:fldCharType="separate"/>
+            </w:r>
+            <w:r>
+              <w:rPr>
+                <w:noProof/>
+                <w:webHidden/>
+              </w:rPr>
+              <w:t>3</w:t>
+            </w:r>
+            <w:r>
+              <w:rPr>
+                <w:noProof/>
+                <w:webHidden/>
+              </w:rPr>
+              <w:fldChar w:fldCharType="end"/>
+            </w:r>
+          </w:hyperlink>
+        </w:p>
+        <w:p>
+          <w:pPr>
+            <w:pStyle w:val="TOC2"/>
+            <w:tabs>
+              <w:tab w:val="right" w:leader="dot" w:pos="9350"/>
+            </w:tabs>
+            <w:rPr>
+              <w:rFonts w:eastAsiaTheme="minorEastAsia"/>
+              <w:noProof/>
+            </w:rPr>
+          </w:pPr>
+          <w:hyperlink w:anchor="_Toc128824716" w:history="1">
+            <w:r>
+              <w:rPr>
+                <w:rStyle w:val="Hyperlink"/>
+                <w:b/>
+                <w:bCs/>
+                <w:noProof/>
+              </w:rPr>
+              <w:t>Scheduler</w:t>
+            </w:r>
+            <w:r>
+              <w:rPr>
+                <w:noProof/>
+                <w:webHidden/>
+              </w:rPr>
+              <w:tab/>
+            </w:r>
+            <w:r>
+              <w:rPr>
+                <w:noProof/>
+                <w:webHidden/>
+              </w:rPr>
+              <w:fldChar w:fldCharType="begin"/>
+            </w:r>
+            <w:r>
+              <w:rPr>
+                <w:noProof/>
+                <w:webHidden/>
+              </w:rPr>
+              <w:instrText xml:space="preserve"> PAGEREF _Toc128824716 \h </w:instrText>
+            </w:r>
+            <w:r>
+              <w:rPr>
+                <w:noProof/>
+                <w:webHidden/>
+              </w:rPr>
+            </w:r>
+            <w:r>
+              <w:rPr>
+                <w:noProof/>
+                <w:webHidden/>
+              </w:rPr>
+              <w:fldChar w:fldCharType="separate"/>
+            </w:r>
+            <w:r>
+              <w:rPr>
+                <w:noProof/>
+                <w:webHidden/>
+              </w:rPr>
+              <w:t>4</w:t>
+            </w:r>
+            <w:r>
+              <w:rPr>
+                <w:noProof/>
+                <w:webHidden/>
+              </w:rPr>
+              <w:fldChar w:fldCharType="end"/>
+            </w:r>
+          </w:hyperlink>
+        </w:p>
+        <w:p>
+          <w:pPr>
+            <w:pStyle w:val="TOC2"/>
+            <w:tabs>
+              <w:tab w:val="right" w:leader="dot" w:pos="9350"/>
+            </w:tabs>
+            <w:rPr>
+              <w:rFonts w:eastAsiaTheme="minorEastAsia"/>
+              <w:noProof/>
+            </w:rPr>
+          </w:pPr>
+          <w:hyperlink w:anchor="_Toc128824717" w:history="1">
+            <w:r>
+              <w:rPr>
+                <w:rStyle w:val="Hyperlink"/>
+                <w:b/>
+                <w:bCs/>
+                <w:noProof/>
+                <w:color w:val="056AD0" w:themeColor="hyperlink" w:themeTint="F2"/>
+              </w:rPr>
+              <w:t>Identity</w:t>
+            </w:r>
+            <w:r>
+              <w:rPr>
+                <w:noProof/>
+                <w:webHidden/>
+              </w:rPr>
+              <w:tab/>
+            </w:r>
+            <w:r>
+              <w:rPr>
+                <w:noProof/>
+                <w:webHidden/>
+              </w:rPr>
+              <w:fldChar w:fldCharType="begin"/>
+            </w:r>
+            <w:r>
+              <w:rPr>
+                <w:noProof/>
+                <w:webHidden/>
+              </w:rPr>
+              <w:instrText xml:space="preserve"> PAGEREF _Toc128824717 \h </w:instrText>
             </w:r>
             <w:r>
               <w:rPr>
@@ -680,7 +1034,7 @@
               <w:noProof/>
             </w:rPr>
           </w:pPr>
-          <w:hyperlink w:anchor="_Toc128673069" w:history="1">
+          <w:hyperlink w:anchor="_Toc128824718" w:history="1">
             <w:r>
               <w:rPr>
                 <w:rStyle w:val="Hyperlink"/>
@@ -688,7 +1042,7 @@
                 <w:bCs/>
                 <w:noProof/>
               </w:rPr>
-              <w:t>Entity Relationship Diagram</w:t>
+              <w:t>Wireframes</w:t>
             </w:r>
             <w:r>
               <w:rPr>
@@ -709,7 +1063,7 @@
                 <w:noProof/>
                 <w:webHidden/>
               </w:rPr>
-              <w:instrText xml:space="preserve"> PAGEREF _Toc128673069 \h </w:instrText>
+              <w:instrText xml:space="preserve"> PAGEREF _Toc128824718 \h </w:instrText>
             </w:r>
             <w:r>
               <w:rPr>
@@ -729,7 +1083,7 @@
                 <w:noProof/>
                 <w:webHidden/>
               </w:rPr>
-              <w:t>5</w:t>
+              <w:t>3</w:t>
             </w:r>
             <w:r>
               <w:rPr>
@@ -747,19 +1101,18 @@
               <w:tab w:val="right" w:leader="dot" w:pos="9350"/>
             </w:tabs>
             <w:rPr>
+              <w:rFonts w:eastAsiaTheme="minorEastAsia"/>
               <w:noProof/>
             </w:rPr>
           </w:pPr>
-          <w:hyperlink w:anchor="_Toc128673070" w:history="1">
+          <w:hyperlink w:anchor="_Toc128824719" w:history="1">
             <w:r>
               <w:rPr>
                 <w:rStyle w:val="Hyperlink"/>
-                <w:b/>
-                <w:bCs/>
                 <w:noProof/>
                 <w:color w:val="056AD0" w:themeColor="hyperlink" w:themeTint="F2"/>
               </w:rPr>
-              <w:t>Scheduler</w:t>
+              <w:t>Home Page</w:t>
             </w:r>
             <w:r>
               <w:rPr>
@@ -780,7 +1133,7 @@
                 <w:noProof/>
                 <w:webHidden/>
               </w:rPr>
-              <w:instrText xml:space="preserve"> PAGEREF _Toc128673070 \h </w:instrText>
+              <w:instrText xml:space="preserve"> PAGEREF _Toc128824719 \h </w:instrText>
             </w:r>
             <w:r>
               <w:rPr>
@@ -800,7 +1153,7 @@
                 <w:noProof/>
                 <w:webHidden/>
               </w:rPr>
-              <w:t>5</w:t>
+              <w:t>3</w:t>
             </w:r>
             <w:r>
               <w:rPr>
@@ -818,19 +1171,18 @@
               <w:tab w:val="right" w:leader="dot" w:pos="9350"/>
             </w:tabs>
             <w:rPr>
+              <w:rFonts w:eastAsiaTheme="minorEastAsia"/>
               <w:noProof/>
             </w:rPr>
           </w:pPr>
-          <w:hyperlink w:anchor="_Toc128673071" w:history="1">
+          <w:hyperlink w:anchor="_Toc128824720" w:history="1">
             <w:r>
               <w:rPr>
                 <w:rStyle w:val="Hyperlink"/>
-                <w:b/>
-                <w:bCs/>
                 <w:noProof/>
                 <w:color w:val="056AD0" w:themeColor="hyperlink" w:themeTint="F2"/>
               </w:rPr>
-              <w:t>Identity</w:t>
+              <w:t>Login Page</w:t>
             </w:r>
             <w:r>
               <w:rPr>
@@ -851,7 +1203,7 @@
                 <w:noProof/>
                 <w:webHidden/>
               </w:rPr>
-              <w:instrText xml:space="preserve"> PAGEREF _Toc128673071 \h </w:instrText>
+              <w:instrText xml:space="preserve"> PAGEREF _Toc128824720 \h </w:instrText>
             </w:r>
             <w:r>
               <w:rPr>
@@ -871,7 +1223,7 @@
                 <w:noProof/>
                 <w:webHidden/>
               </w:rPr>
-              <w:t>5</w:t>
+              <w:t>3</w:t>
             </w:r>
             <w:r>
               <w:rPr>
@@ -884,7 +1236,7 @@
         </w:p>
         <w:p>
           <w:pPr>
-            <w:pStyle w:val="TOC1"/>
+            <w:pStyle w:val="TOC2"/>
             <w:tabs>
               <w:tab w:val="right" w:leader="dot" w:pos="9350"/>
             </w:tabs>
@@ -893,15 +1245,14 @@
               <w:noProof/>
             </w:rPr>
           </w:pPr>
-          <w:hyperlink w:anchor="_Toc128673072" w:history="1">
+          <w:hyperlink w:anchor="_Toc128824721" w:history="1">
             <w:r>
               <w:rPr>
                 <w:rStyle w:val="Hyperlink"/>
-                <w:b/>
-                <w:bCs/>
-                <w:noProof/>
-              </w:rPr>
-              <w:t>Wireframes</w:t>
+                <w:noProof/>
+                <w:color w:val="056AD0" w:themeColor="hyperlink" w:themeTint="F2"/>
+              </w:rPr>
+              <w:t>Coach Dashboard</w:t>
             </w:r>
             <w:r>
               <w:rPr>
@@ -922,7 +1273,7 @@
                 <w:noProof/>
                 <w:webHidden/>
               </w:rPr>
-              <w:instrText xml:space="preserve"> PAGEREF _Toc128673072 \h </w:instrText>
+              <w:instrText xml:space="preserve"> PAGEREF _Toc128824721 \h </w:instrText>
             </w:r>
             <w:r>
               <w:rPr>
@@ -942,7 +1293,217 @@
                 <w:noProof/>
                 <w:webHidden/>
               </w:rPr>
-              <w:t>5</w:t>
+              <w:t>3</w:t>
+            </w:r>
+            <w:r>
+              <w:rPr>
+                <w:noProof/>
+                <w:webHidden/>
+              </w:rPr>
+              <w:fldChar w:fldCharType="end"/>
+            </w:r>
+          </w:hyperlink>
+        </w:p>
+        <w:p>
+          <w:pPr>
+            <w:pStyle w:val="TOC2"/>
+            <w:tabs>
+              <w:tab w:val="right" w:leader="dot" w:pos="9350"/>
+            </w:tabs>
+            <w:rPr>
+              <w:rFonts w:eastAsiaTheme="minorEastAsia"/>
+              <w:noProof/>
+            </w:rPr>
+          </w:pPr>
+          <w:hyperlink w:anchor="_Toc128824722" w:history="1">
+            <w:r>
+              <w:rPr>
+                <w:rStyle w:val="Hyperlink"/>
+                <w:noProof/>
+                <w:color w:val="056AD0" w:themeColor="hyperlink" w:themeTint="F2"/>
+              </w:rPr>
+              <w:t>Admin Dashboard</w:t>
+            </w:r>
+            <w:r>
+              <w:rPr>
+                <w:noProof/>
+                <w:webHidden/>
+              </w:rPr>
+              <w:tab/>
+            </w:r>
+            <w:r>
+              <w:rPr>
+                <w:noProof/>
+                <w:webHidden/>
+              </w:rPr>
+              <w:fldChar w:fldCharType="begin"/>
+            </w:r>
+            <w:r>
+              <w:rPr>
+                <w:noProof/>
+                <w:webHidden/>
+              </w:rPr>
+              <w:instrText xml:space="preserve"> PAGEREF _Toc128824722 \h </w:instrText>
+            </w:r>
+            <w:r>
+              <w:rPr>
+                <w:noProof/>
+                <w:webHidden/>
+              </w:rPr>
+            </w:r>
+            <w:r>
+              <w:rPr>
+                <w:noProof/>
+                <w:webHidden/>
+              </w:rPr>
+              <w:fldChar w:fldCharType="separate"/>
+            </w:r>
+            <w:r>
+              <w:rPr>
+                <w:noProof/>
+                <w:webHidden/>
+              </w:rPr>
+              <w:t>3</w:t>
+            </w:r>
+            <w:r>
+              <w:rPr>
+                <w:noProof/>
+                <w:webHidden/>
+              </w:rPr>
+              <w:fldChar w:fldCharType="end"/>
+            </w:r>
+          </w:hyperlink>
+        </w:p>
+        <w:p>
+          <w:pPr>
+            <w:pStyle w:val="TOC2"/>
+            <w:tabs>
+              <w:tab w:val="right" w:leader="dot" w:pos="9350"/>
+            </w:tabs>
+            <w:rPr>
+              <w:rFonts w:eastAsiaTheme="minorEastAsia"/>
+              <w:noProof/>
+            </w:rPr>
+          </w:pPr>
+          <w:hyperlink w:anchor="_Toc128824723" w:history="1">
+            <w:r>
+              <w:rPr>
+                <w:rStyle w:val="Hyperlink"/>
+                <w:noProof/>
+                <w:color w:val="056AD0" w:themeColor="hyperlink" w:themeTint="F2"/>
+              </w:rPr>
+              <w:t>Admin Schedule Field</w:t>
+            </w:r>
+            <w:r>
+              <w:rPr>
+                <w:noProof/>
+                <w:webHidden/>
+              </w:rPr>
+              <w:tab/>
+            </w:r>
+            <w:r>
+              <w:rPr>
+                <w:noProof/>
+                <w:webHidden/>
+              </w:rPr>
+              <w:fldChar w:fldCharType="begin"/>
+            </w:r>
+            <w:r>
+              <w:rPr>
+                <w:noProof/>
+                <w:webHidden/>
+              </w:rPr>
+              <w:instrText xml:space="preserve"> PAGEREF _Toc128824723 \h </w:instrText>
+            </w:r>
+            <w:r>
+              <w:rPr>
+                <w:noProof/>
+                <w:webHidden/>
+              </w:rPr>
+            </w:r>
+            <w:r>
+              <w:rPr>
+                <w:noProof/>
+                <w:webHidden/>
+              </w:rPr>
+              <w:fldChar w:fldCharType="separate"/>
+            </w:r>
+            <w:r>
+              <w:rPr>
+                <w:noProof/>
+                <w:webHidden/>
+              </w:rPr>
+              <w:t>3</w:t>
+            </w:r>
+            <w:r>
+              <w:rPr>
+                <w:noProof/>
+                <w:webHidden/>
+              </w:rPr>
+              <w:fldChar w:fldCharType="end"/>
+            </w:r>
+          </w:hyperlink>
+        </w:p>
+        <w:p>
+          <w:pPr>
+            <w:pStyle w:val="TOC2"/>
+            <w:tabs>
+              <w:tab w:val="right" w:leader="dot" w:pos="9350"/>
+            </w:tabs>
+            <w:rPr>
+              <w:rFonts w:eastAsiaTheme="minorEastAsia"/>
+              <w:noProof/>
+            </w:rPr>
+          </w:pPr>
+          <w:hyperlink w:anchor="_Toc128824724" w:history="1">
+            <w:r>
+              <w:rPr>
+                <w:rStyle w:val="Hyperlink"/>
+                <w:noProof/>
+                <w:color w:val="056AD0" w:themeColor="hyperlink" w:themeTint="F2"/>
+              </w:rPr>
+              <w:t>Team Detail</w:t>
+            </w:r>
+            <w:r>
+              <w:rPr>
+                <w:noProof/>
+                <w:webHidden/>
+              </w:rPr>
+              <w:tab/>
+            </w:r>
+            <w:r>
+              <w:rPr>
+                <w:noProof/>
+                <w:webHidden/>
+              </w:rPr>
+              <w:fldChar w:fldCharType="begin"/>
+            </w:r>
+            <w:r>
+              <w:rPr>
+                <w:noProof/>
+                <w:webHidden/>
+              </w:rPr>
+              <w:instrText xml:space="preserve"> PAGEREF _Toc128824724 \h </w:instrText>
+            </w:r>
+            <w:r>
+              <w:rPr>
+                <w:noProof/>
+                <w:webHidden/>
+              </w:rPr>
+            </w:r>
+            <w:r>
+              <w:rPr>
+                <w:noProof/>
+                <w:webHidden/>
+              </w:rPr>
+              <w:fldChar w:fldCharType="separate"/>
+            </w:r>
+            <w:r>
+              <w:rPr>
+                <w:noProof/>
+                <w:webHidden/>
+              </w:rPr>
+              <w:t>3</w:t>
             </w:r>
             <w:r>
               <w:rPr>
@@ -1015,7 +1576,7 @@
           <w:szCs w:val="36"/>
         </w:rPr>
       </w:pPr>
-      <w:bookmarkStart w:id="0" w:name="_Toc128673063"/>
+      <w:bookmarkStart w:id="0" w:name="_Toc128824707"/>
       <w:r>
         <w:rPr>
           <w:b/>
@@ -1028,6 +1589,22 @@
         <w:t>Requirements</w:t>
       </w:r>
       <w:bookmarkEnd w:id="0"/>
+    </w:p>
+    <w:p>
+      <w:pPr>
+        <w:pStyle w:val="Heading2"/>
+        <w:rPr>
+          <w:color w:val="0D0D0D" w:themeColor="text1" w:themeTint="F2"/>
+        </w:rPr>
+      </w:pPr>
+      <w:bookmarkStart w:id="1" w:name="_Toc128824708"/>
+      <w:r>
+        <w:rPr>
+          <w:color w:val="0D0D0D" w:themeColor="text1" w:themeTint="F2"/>
+        </w:rPr>
+        <w:t>Overview</w:t>
+      </w:r>
+      <w:bookmarkEnd w:id="1"/>
     </w:p>
     <w:p>
       <w:r>
@@ -1142,7 +1719,7 @@
           <w:color w:val="0D0D0D" w:themeColor="text1" w:themeTint="F2"/>
         </w:rPr>
       </w:pPr>
-      <w:bookmarkStart w:id="1" w:name="_Toc128673064"/>
+      <w:bookmarkStart w:id="2" w:name="_Toc128824709"/>
       <w:r>
         <w:rPr>
           <w:b/>
@@ -1151,7 +1728,7 @@
         </w:rPr>
         <w:t>Functionality</w:t>
       </w:r>
-      <w:bookmarkEnd w:id="1"/>
+      <w:bookmarkEnd w:id="2"/>
     </w:p>
     <w:p>
       <w:r>
@@ -1197,7 +1774,7 @@
           <w:szCs w:val="36"/>
         </w:rPr>
       </w:pPr>
-      <w:bookmarkStart w:id="2" w:name="_Toc128673065"/>
+      <w:bookmarkStart w:id="3" w:name="_Toc128824710"/>
       <w:r>
         <w:rPr>
           <w:b/>
@@ -1206,9 +1783,25 @@
           <w:sz w:val="36"/>
           <w:szCs w:val="36"/>
         </w:rPr>
-        <w:t>Team Rules</w:t>
-      </w:r>
-      <w:bookmarkEnd w:id="2"/>
+        <w:t>Team</w:t>
+      </w:r>
+      <w:bookmarkEnd w:id="3"/>
+    </w:p>
+    <w:p>
+      <w:pPr>
+        <w:pStyle w:val="Heading2"/>
+        <w:rPr>
+          <w:color w:val="0D0D0D" w:themeColor="text1" w:themeTint="F2"/>
+        </w:rPr>
+      </w:pPr>
+      <w:bookmarkStart w:id="4" w:name="_Toc128824711"/>
+      <w:r>
+        <w:rPr>
+          <w:color w:val="0D0D0D" w:themeColor="text1" w:themeTint="F2"/>
+        </w:rPr>
+        <w:t>Rules</w:t>
+      </w:r>
+      <w:bookmarkEnd w:id="4"/>
     </w:p>
     <w:p>
       <w:pPr>
@@ -1312,7 +1905,7 @@
           <w:sz w:val="24"/>
           <w:szCs w:val="24"/>
         </w:rPr>
-        <w:t>Format is: what I did yesterday, what I’ll be doing today, potential roadblocks.</w:t>
+        <w:t>Format: what I did yesterday, what I’ll be doing today, potential roadblocks.</w:t>
       </w:r>
     </w:p>
     <w:p>
@@ -1333,7 +1926,7 @@
           <w:sz w:val="24"/>
           <w:szCs w:val="24"/>
         </w:rPr>
-        <w:t>Two meetings a week</w:t>
+        <w:t>One meeting a week</w:t>
       </w:r>
     </w:p>
     <w:p>
@@ -1354,34 +1947,24 @@
           <w:sz w:val="24"/>
           <w:szCs w:val="24"/>
         </w:rPr>
-        <w:t>Wednesdays and Sundays at 5:00pm.</w:t>
-      </w:r>
-    </w:p>
-    <w:p/>
-    <w:p>
-      <w:pPr>
-        <w:pStyle w:val="Heading1"/>
-        <w:spacing w:line="276" w:lineRule="auto"/>
-        <w:rPr>
-          <w:b/>
-          <w:bCs/>
-          <w:color w:val="000000" w:themeColor="text1"/>
-          <w:sz w:val="36"/>
-          <w:szCs w:val="36"/>
-        </w:rPr>
-      </w:pPr>
-      <w:bookmarkStart w:id="3" w:name="_Toc128673066"/>
-      <w:r>
-        <w:rPr>
-          <w:b/>
-          <w:bCs/>
-          <w:color w:val="000000" w:themeColor="text1"/>
-          <w:sz w:val="36"/>
-          <w:szCs w:val="36"/>
+        <w:t>Sundays at 5:00pm.</w:t>
+      </w:r>
+    </w:p>
+    <w:p>
+      <w:pPr>
+        <w:pStyle w:val="Heading2"/>
+        <w:rPr>
+          <w:color w:val="0D0D0D" w:themeColor="text1" w:themeTint="F2"/>
+        </w:rPr>
+      </w:pPr>
+      <w:bookmarkStart w:id="5" w:name="_Toc128824712"/>
+      <w:r>
+        <w:rPr>
+          <w:color w:val="0D0D0D" w:themeColor="text1" w:themeTint="F2"/>
         </w:rPr>
         <w:t>Code Guidelines</w:t>
       </w:r>
-      <w:bookmarkEnd w:id="3"/>
+      <w:bookmarkEnd w:id="5"/>
     </w:p>
     <w:p>
       <w:pPr>
@@ -1486,7 +2069,7 @@
           <w:szCs w:val="36"/>
         </w:rPr>
       </w:pPr>
-      <w:bookmarkStart w:id="4" w:name="_Toc128673067"/>
+      <w:bookmarkStart w:id="6" w:name="_Toc128824713"/>
       <w:r>
         <w:rPr>
           <w:b/>
@@ -1497,7 +2080,7 @@
         </w:rPr>
         <w:t>Technologies</w:t>
       </w:r>
-      <w:bookmarkEnd w:id="4"/>
+      <w:bookmarkEnd w:id="6"/>
     </w:p>
     <w:p>
       <w:pPr>
@@ -1673,7 +2256,21 @@
           <w:sz w:val="24"/>
           <w:szCs w:val="24"/>
         </w:rPr>
-        <w:t xml:space="preserve"> our other choices for technologies, namely ASP.NET Identity. The application requires authentication and authorization, Identity provides this without us having to create our own.</w:t>
+        <w:t xml:space="preserve"> our other choice</w:t>
+      </w:r>
+      <w:r>
+        <w:rPr>
+          <w:sz w:val="24"/>
+          <w:szCs w:val="24"/>
+        </w:rPr>
+        <w:t>s</w:t>
+      </w:r>
+      <w:r>
+        <w:rPr>
+          <w:sz w:val="24"/>
+          <w:szCs w:val="24"/>
+        </w:rPr>
+        <w:t>, namely ASP.NET Identity. The application requires authentication and authorization, Identity provides this without us having to create our own.</w:t>
       </w:r>
     </w:p>
     <w:p>
@@ -1762,7 +2359,7 @@
           <w:szCs w:val="36"/>
         </w:rPr>
       </w:pPr>
-      <w:bookmarkStart w:id="5" w:name="_Toc128673068"/>
+      <w:bookmarkStart w:id="7" w:name="_Toc128824714"/>
       <w:r>
         <w:rPr>
           <w:b/>
@@ -1773,7 +2370,7 @@
         </w:rPr>
         <w:t>Architecture</w:t>
       </w:r>
-      <w:bookmarkEnd w:id="5"/>
+      <w:bookmarkEnd w:id="7"/>
     </w:p>
     <w:p>
       <w:r>
@@ -1802,16 +2399,6 @@
       <w:r>
         <w:t>Finally, the Web project serves as the application’s presentation layer.</w:t>
       </w:r>
-    </w:p>
-    <w:p>
-      <w:pPr>
-        <w:rPr>
-          <w:b/>
-          <w:bCs/>
-          <w:sz w:val="24"/>
-          <w:szCs w:val="24"/>
-        </w:rPr>
-      </w:pPr>
     </w:p>
     <w:p>
       <w:pPr>
@@ -1825,7 +2412,7 @@
           <w:szCs w:val="36"/>
         </w:rPr>
       </w:pPr>
-      <w:bookmarkStart w:id="6" w:name="_Toc128673069"/>
+      <w:bookmarkStart w:id="8" w:name="_Toc128824715"/>
       <w:r>
         <w:rPr>
           <w:b/>
@@ -1834,10 +2421,9 @@
           <w:sz w:val="36"/>
           <w:szCs w:val="36"/>
         </w:rPr>
-        <w:lastRenderedPageBreak/>
         <w:t>Entity Relationship Diagram</w:t>
       </w:r>
-      <w:bookmarkEnd w:id="6"/>
+      <w:bookmarkEnd w:id="8"/>
     </w:p>
     <w:p>
       <w:r>
@@ -1897,7 +2483,7 @@
           <w:color w:val="0D0D0D" w:themeColor="text1" w:themeTint="F2"/>
         </w:rPr>
       </w:pPr>
-      <w:bookmarkStart w:id="7" w:name="_Toc128673070"/>
+      <w:bookmarkStart w:id="9" w:name="_Toc128824716"/>
       <w:r>
         <w:rPr>
           <w:b/>
@@ -1906,7 +2492,7 @@
         </w:rPr>
         <w:t>Scheduler</w:t>
       </w:r>
-      <w:bookmarkEnd w:id="7"/>
+      <w:bookmarkEnd w:id="9"/>
     </w:p>
     <w:p>
       <w:r>
@@ -1995,7 +2581,11 @@
         <w:t>columns, then referencing the parent Event</w:t>
       </w:r>
       <w:r>
-        <w:t>. If the need arises, more tables can be created to represent different kinds of events.</w:t>
+        <w:t xml:space="preserve">. If the need arises, more tables can be created to represent different </w:t>
+      </w:r>
+      <w:r>
+        <w:lastRenderedPageBreak/>
+        <w:t>kinds of events.</w:t>
       </w:r>
       <w:r>
         <w:t xml:space="preserve"> In our solution, the Event object serves as the parent to Practice and Game, this relationship is then represented by table-per-type mapping.</w:t>
@@ -2048,7 +2638,6 @@
           <w:b/>
           <w:bCs/>
         </w:rPr>
-        <w:lastRenderedPageBreak/>
         <w:t>Fields</w:t>
       </w:r>
       <w:r>
@@ -2102,7 +2691,7 @@
           <w:color w:val="0D0D0D" w:themeColor="text1" w:themeTint="F2"/>
         </w:rPr>
       </w:pPr>
-      <w:bookmarkStart w:id="8" w:name="_Toc128673071"/>
+      <w:bookmarkStart w:id="10" w:name="_Toc128824717"/>
       <w:r>
         <w:rPr>
           <w:b/>
@@ -2111,7 +2700,7 @@
         </w:rPr>
         <w:t>Identity</w:t>
       </w:r>
-      <w:bookmarkEnd w:id="8"/>
+      <w:bookmarkEnd w:id="10"/>
     </w:p>
     <w:p>
       <w:r>
@@ -2191,12 +2780,6 @@
       </w:r>
     </w:p>
     <w:p>
-      <w:pPr>
-        <w:rPr>
-          <w:b/>
-          <w:bCs/>
-        </w:rPr>
-      </w:pPr>
       <w:r>
         <w:rPr>
           <w:b/>
@@ -2204,14 +2787,18 @@
         </w:rPr>
         <w:t>AspNetUserClaims</w:t>
       </w:r>
-    </w:p>
-    <w:p>
-      <w:pPr>
-        <w:rPr>
-          <w:b/>
-          <w:bCs/>
-        </w:rPr>
-      </w:pPr>
+      <w:r>
+        <w:rPr>
+          <w:b/>
+          <w:bCs/>
+        </w:rPr>
+        <w:br/>
+      </w:r>
+      <w:r>
+        <w:t>Represents a claim that a user presents.</w:t>
+      </w:r>
+    </w:p>
+    <w:p>
       <w:r>
         <w:rPr>
           <w:b/>
@@ -2219,20 +2806,34 @@
         </w:rPr>
         <w:t>AspNetUserLogins</w:t>
       </w:r>
-    </w:p>
-    <w:p>
-      <w:pPr>
-        <w:rPr>
-          <w:b/>
-          <w:bCs/>
-        </w:rPr>
-      </w:pPr>
+      <w:r>
+        <w:rPr>
+          <w:b/>
+          <w:bCs/>
+        </w:rPr>
+        <w:br/>
+      </w:r>
+      <w:r>
+        <w:t>Associates a user with a login.</w:t>
+      </w:r>
+    </w:p>
+    <w:p>
       <w:r>
         <w:rPr>
           <w:b/>
           <w:bCs/>
         </w:rPr>
         <w:t>AspNetUserTokens</w:t>
+      </w:r>
+      <w:r>
+        <w:rPr>
+          <w:b/>
+          <w:bCs/>
+        </w:rPr>
+        <w:br/>
+      </w:r>
+      <w:r>
+        <w:t>Represents an authentication token for a user.</w:t>
       </w:r>
     </w:p>
     <w:p>
@@ -2247,7 +2848,7 @@
           <w:szCs w:val="36"/>
         </w:rPr>
       </w:pPr>
-      <w:bookmarkStart w:id="9" w:name="_Toc128673072"/>
+      <w:bookmarkStart w:id="11" w:name="_Toc128824718"/>
       <w:r>
         <w:rPr>
           <w:b/>
@@ -2258,15 +2859,442 @@
         </w:rPr>
         <w:t>Wireframes</w:t>
       </w:r>
-      <w:bookmarkEnd w:id="9"/>
-    </w:p>
-    <w:p>
-      <w:pPr>
-        <w:pStyle w:val="Title"/>
-      </w:pPr>
+      <w:bookmarkEnd w:id="11"/>
+    </w:p>
+    <w:p>
+      <w:pPr>
+        <w:pStyle w:val="Heading2"/>
+        <w:rPr>
+          <w:color w:val="0D0D0D" w:themeColor="text1" w:themeTint="F2"/>
+        </w:rPr>
+      </w:pPr>
+      <w:bookmarkStart w:id="12" w:name="_Toc128824719"/>
+      <w:r>
+        <w:rPr>
+          <w:color w:val="0D0D0D" w:themeColor="text1" w:themeTint="F2"/>
+        </w:rPr>
+        <w:t>Home Page</w:t>
+      </w:r>
+      <w:bookmarkEnd w:id="12"/>
+    </w:p>
+    <w:p>
+      <w:r>
+        <w:rPr>
+          <w:noProof/>
+        </w:rPr>
+        <w:drawing>
+          <wp:inline distT="0" distB="0" distL="0" distR="0" wp14:anchorId="15B13A07" wp14:editId="55EB1AD3">
+            <wp:extent cx="5943600" cy="4373880"/>
+            <wp:effectExtent l="0" t="0" r="0" b="7620"/>
+            <wp:docPr id="2" name="Picture 2"/>
+            <wp:cNvGraphicFramePr>
+              <a:graphicFrameLocks xmlns:a="http://schemas.openxmlformats.org/drawingml/2006/main" noChangeAspect="1"/>
+            </wp:cNvGraphicFramePr>
+            <a:graphic xmlns:a="http://schemas.openxmlformats.org/drawingml/2006/main">
+              <a:graphicData uri="http://schemas.openxmlformats.org/drawingml/2006/picture">
+                <pic:pic xmlns:pic="http://schemas.openxmlformats.org/drawingml/2006/picture">
+                  <pic:nvPicPr>
+                    <pic:cNvPr id="0" name="Picture 1"/>
+                    <pic:cNvPicPr>
+                      <a:picLocks noChangeAspect="1" noChangeArrowheads="1"/>
+                    </pic:cNvPicPr>
+                  </pic:nvPicPr>
+                  <pic:blipFill>
+                    <a:blip r:embed="rId10">
+                      <a:extLst>
+                        <a:ext uri="{28A0092B-C50C-407E-A947-70E740481C1C}">
+                          <a14:useLocalDpi xmlns:a14="http://schemas.microsoft.com/office/drawing/2010/main" val="0"/>
+                        </a:ext>
+                      </a:extLst>
+                    </a:blip>
+                    <a:srcRect/>
+                    <a:stretch>
+                      <a:fillRect/>
+                    </a:stretch>
+                  </pic:blipFill>
+                  <pic:spPr bwMode="auto">
+                    <a:xfrm>
+                      <a:off x="0" y="0"/>
+                      <a:ext cx="5943600" cy="4373880"/>
+                    </a:xfrm>
+                    <a:prstGeom prst="rect">
+                      <a:avLst/>
+                    </a:prstGeom>
+                    <a:noFill/>
+                    <a:ln>
+                      <a:noFill/>
+                    </a:ln>
+                  </pic:spPr>
+                </pic:pic>
+              </a:graphicData>
+            </a:graphic>
+          </wp:inline>
+        </w:drawing>
+      </w:r>
+    </w:p>
+    <w:p>
+      <w:pPr>
+        <w:pStyle w:val="Heading2"/>
+        <w:rPr>
+          <w:color w:val="0D0D0D" w:themeColor="text1" w:themeTint="F2"/>
+        </w:rPr>
+      </w:pPr>
+      <w:bookmarkStart w:id="13" w:name="_Toc128824720"/>
+      <w:r>
+        <w:rPr>
+          <w:color w:val="0D0D0D" w:themeColor="text1" w:themeTint="F2"/>
+        </w:rPr>
+        <w:t>Login</w:t>
+      </w:r>
+      <w:r>
+        <w:rPr>
+          <w:color w:val="0D0D0D" w:themeColor="text1" w:themeTint="F2"/>
+        </w:rPr>
+        <w:t xml:space="preserve"> Page</w:t>
+      </w:r>
+      <w:bookmarkEnd w:id="13"/>
+    </w:p>
+    <w:p>
+      <w:r>
+        <w:rPr>
+          <w:noProof/>
+        </w:rPr>
+        <w:drawing>
+          <wp:inline distT="0" distB="0" distL="0" distR="0" wp14:anchorId="1E6FC0EB" wp14:editId="076401B7">
+            <wp:extent cx="5943600" cy="3878580"/>
+            <wp:effectExtent l="0" t="0" r="0" b="7620"/>
+            <wp:docPr id="4" name="Picture 4"/>
+            <wp:cNvGraphicFramePr>
+              <a:graphicFrameLocks xmlns:a="http://schemas.openxmlformats.org/drawingml/2006/main" noChangeAspect="1"/>
+            </wp:cNvGraphicFramePr>
+            <a:graphic xmlns:a="http://schemas.openxmlformats.org/drawingml/2006/main">
+              <a:graphicData uri="http://schemas.openxmlformats.org/drawingml/2006/picture">
+                <pic:pic xmlns:pic="http://schemas.openxmlformats.org/drawingml/2006/picture">
+                  <pic:nvPicPr>
+                    <pic:cNvPr id="0" name="Picture 2"/>
+                    <pic:cNvPicPr>
+                      <a:picLocks noChangeAspect="1" noChangeArrowheads="1"/>
+                    </pic:cNvPicPr>
+                  </pic:nvPicPr>
+                  <pic:blipFill>
+                    <a:blip r:embed="rId11">
+                      <a:extLst>
+                        <a:ext uri="{28A0092B-C50C-407E-A947-70E740481C1C}">
+                          <a14:useLocalDpi xmlns:a14="http://schemas.microsoft.com/office/drawing/2010/main" val="0"/>
+                        </a:ext>
+                      </a:extLst>
+                    </a:blip>
+                    <a:srcRect/>
+                    <a:stretch>
+                      <a:fillRect/>
+                    </a:stretch>
+                  </pic:blipFill>
+                  <pic:spPr bwMode="auto">
+                    <a:xfrm>
+                      <a:off x="0" y="0"/>
+                      <a:ext cx="5943600" cy="3878580"/>
+                    </a:xfrm>
+                    <a:prstGeom prst="rect">
+                      <a:avLst/>
+                    </a:prstGeom>
+                    <a:noFill/>
+                    <a:ln>
+                      <a:noFill/>
+                    </a:ln>
+                  </pic:spPr>
+                </pic:pic>
+              </a:graphicData>
+            </a:graphic>
+          </wp:inline>
+        </w:drawing>
+      </w:r>
+    </w:p>
+    <w:p>
+      <w:pPr>
+        <w:pStyle w:val="Heading2"/>
+        <w:rPr>
+          <w:color w:val="0D0D0D" w:themeColor="text1" w:themeTint="F2"/>
+        </w:rPr>
+      </w:pPr>
+      <w:bookmarkStart w:id="14" w:name="_Toc128824721"/>
+      <w:r>
+        <w:rPr>
+          <w:color w:val="0D0D0D" w:themeColor="text1" w:themeTint="F2"/>
+        </w:rPr>
+        <w:t>Coach Dashboard</w:t>
+      </w:r>
+      <w:bookmarkEnd w:id="14"/>
+    </w:p>
+    <w:p>
+      <w:r>
+        <w:rPr>
+          <w:noProof/>
+        </w:rPr>
+        <w:drawing>
+          <wp:inline distT="0" distB="0" distL="0" distR="0" wp14:anchorId="762D6269" wp14:editId="5B4B2788">
+            <wp:extent cx="5935980" cy="3726180"/>
+            <wp:effectExtent l="0" t="0" r="7620" b="7620"/>
+            <wp:docPr id="5" name="Picture 5"/>
+            <wp:cNvGraphicFramePr>
+              <a:graphicFrameLocks xmlns:a="http://schemas.openxmlformats.org/drawingml/2006/main" noChangeAspect="1"/>
+            </wp:cNvGraphicFramePr>
+            <a:graphic xmlns:a="http://schemas.openxmlformats.org/drawingml/2006/main">
+              <a:graphicData uri="http://schemas.openxmlformats.org/drawingml/2006/picture">
+                <pic:pic xmlns:pic="http://schemas.openxmlformats.org/drawingml/2006/picture">
+                  <pic:nvPicPr>
+                    <pic:cNvPr id="0" name="Picture 3"/>
+                    <pic:cNvPicPr>
+                      <a:picLocks noChangeAspect="1" noChangeArrowheads="1"/>
+                    </pic:cNvPicPr>
+                  </pic:nvPicPr>
+                  <pic:blipFill>
+                    <a:blip r:embed="rId12">
+                      <a:extLst>
+                        <a:ext uri="{28A0092B-C50C-407E-A947-70E740481C1C}">
+                          <a14:useLocalDpi xmlns:a14="http://schemas.microsoft.com/office/drawing/2010/main" val="0"/>
+                        </a:ext>
+                      </a:extLst>
+                    </a:blip>
+                    <a:srcRect/>
+                    <a:stretch>
+                      <a:fillRect/>
+                    </a:stretch>
+                  </pic:blipFill>
+                  <pic:spPr bwMode="auto">
+                    <a:xfrm>
+                      <a:off x="0" y="0"/>
+                      <a:ext cx="5935980" cy="3726180"/>
+                    </a:xfrm>
+                    <a:prstGeom prst="rect">
+                      <a:avLst/>
+                    </a:prstGeom>
+                    <a:noFill/>
+                    <a:ln>
+                      <a:noFill/>
+                    </a:ln>
+                  </pic:spPr>
+                </pic:pic>
+              </a:graphicData>
+            </a:graphic>
+          </wp:inline>
+        </w:drawing>
+      </w:r>
+    </w:p>
+    <w:p>
+      <w:pPr>
+        <w:pStyle w:val="Heading2"/>
+        <w:rPr>
+          <w:color w:val="0D0D0D" w:themeColor="text1" w:themeTint="F2"/>
+        </w:rPr>
+      </w:pPr>
+      <w:bookmarkStart w:id="15" w:name="_Toc128824722"/>
+      <w:r>
+        <w:rPr>
+          <w:color w:val="0D0D0D" w:themeColor="text1" w:themeTint="F2"/>
+        </w:rPr>
+        <w:t>Admin Dashboard</w:t>
+      </w:r>
+      <w:bookmarkEnd w:id="15"/>
+    </w:p>
+    <w:p>
+      <w:r>
+        <w:rPr>
+          <w:noProof/>
+        </w:rPr>
+        <w:drawing>
+          <wp:inline distT="0" distB="0" distL="0" distR="0" wp14:anchorId="573F6944" wp14:editId="016E6312">
+            <wp:extent cx="5943600" cy="3596640"/>
+            <wp:effectExtent l="0" t="0" r="0" b="3810"/>
+            <wp:docPr id="6" name="Picture 6"/>
+            <wp:cNvGraphicFramePr>
+              <a:graphicFrameLocks xmlns:a="http://schemas.openxmlformats.org/drawingml/2006/main" noChangeAspect="1"/>
+            </wp:cNvGraphicFramePr>
+            <a:graphic xmlns:a="http://schemas.openxmlformats.org/drawingml/2006/main">
+              <a:graphicData uri="http://schemas.openxmlformats.org/drawingml/2006/picture">
+                <pic:pic xmlns:pic="http://schemas.openxmlformats.org/drawingml/2006/picture">
+                  <pic:nvPicPr>
+                    <pic:cNvPr id="0" name="Picture 4"/>
+                    <pic:cNvPicPr>
+                      <a:picLocks noChangeAspect="1" noChangeArrowheads="1"/>
+                    </pic:cNvPicPr>
+                  </pic:nvPicPr>
+                  <pic:blipFill>
+                    <a:blip r:embed="rId13">
+                      <a:extLst>
+                        <a:ext uri="{28A0092B-C50C-407E-A947-70E740481C1C}">
+                          <a14:useLocalDpi xmlns:a14="http://schemas.microsoft.com/office/drawing/2010/main" val="0"/>
+                        </a:ext>
+                      </a:extLst>
+                    </a:blip>
+                    <a:srcRect/>
+                    <a:stretch>
+                      <a:fillRect/>
+                    </a:stretch>
+                  </pic:blipFill>
+                  <pic:spPr bwMode="auto">
+                    <a:xfrm>
+                      <a:off x="0" y="0"/>
+                      <a:ext cx="5943600" cy="3596640"/>
+                    </a:xfrm>
+                    <a:prstGeom prst="rect">
+                      <a:avLst/>
+                    </a:prstGeom>
+                    <a:noFill/>
+                    <a:ln>
+                      <a:noFill/>
+                    </a:ln>
+                  </pic:spPr>
+                </pic:pic>
+              </a:graphicData>
+            </a:graphic>
+          </wp:inline>
+        </w:drawing>
+      </w:r>
+    </w:p>
+    <w:p>
+      <w:pPr>
+        <w:pStyle w:val="Heading2"/>
+        <w:rPr>
+          <w:color w:val="0D0D0D" w:themeColor="text1" w:themeTint="F2"/>
+        </w:rPr>
+      </w:pPr>
+      <w:bookmarkStart w:id="16" w:name="_Toc128824723"/>
+      <w:r>
+        <w:rPr>
+          <w:color w:val="0D0D0D" w:themeColor="text1" w:themeTint="F2"/>
+        </w:rPr>
+        <w:t>Admin Schedule Field</w:t>
+      </w:r>
+      <w:bookmarkEnd w:id="16"/>
+    </w:p>
+    <w:p>
+      <w:r>
+        <w:rPr>
+          <w:noProof/>
+        </w:rPr>
+        <w:drawing>
+          <wp:inline distT="0" distB="0" distL="0" distR="0" wp14:anchorId="49DB39D0" wp14:editId="00F8B15E">
+            <wp:extent cx="5943600" cy="3566160"/>
+            <wp:effectExtent l="0" t="0" r="0" b="0"/>
+            <wp:docPr id="7" name="Picture 7"/>
+            <wp:cNvGraphicFramePr>
+              <a:graphicFrameLocks xmlns:a="http://schemas.openxmlformats.org/drawingml/2006/main" noChangeAspect="1"/>
+            </wp:cNvGraphicFramePr>
+            <a:graphic xmlns:a="http://schemas.openxmlformats.org/drawingml/2006/main">
+              <a:graphicData uri="http://schemas.openxmlformats.org/drawingml/2006/picture">
+                <pic:pic xmlns:pic="http://schemas.openxmlformats.org/drawingml/2006/picture">
+                  <pic:nvPicPr>
+                    <pic:cNvPr id="0" name="Picture 5"/>
+                    <pic:cNvPicPr>
+                      <a:picLocks noChangeAspect="1" noChangeArrowheads="1"/>
+                    </pic:cNvPicPr>
+                  </pic:nvPicPr>
+                  <pic:blipFill>
+                    <a:blip r:embed="rId14">
+                      <a:extLst>
+                        <a:ext uri="{28A0092B-C50C-407E-A947-70E740481C1C}">
+                          <a14:useLocalDpi xmlns:a14="http://schemas.microsoft.com/office/drawing/2010/main" val="0"/>
+                        </a:ext>
+                      </a:extLst>
+                    </a:blip>
+                    <a:srcRect/>
+                    <a:stretch>
+                      <a:fillRect/>
+                    </a:stretch>
+                  </pic:blipFill>
+                  <pic:spPr bwMode="auto">
+                    <a:xfrm>
+                      <a:off x="0" y="0"/>
+                      <a:ext cx="5943600" cy="3566160"/>
+                    </a:xfrm>
+                    <a:prstGeom prst="rect">
+                      <a:avLst/>
+                    </a:prstGeom>
+                    <a:noFill/>
+                    <a:ln>
+                      <a:noFill/>
+                    </a:ln>
+                  </pic:spPr>
+                </pic:pic>
+              </a:graphicData>
+            </a:graphic>
+          </wp:inline>
+        </w:drawing>
+      </w:r>
+    </w:p>
+    <w:p>
+      <w:pPr>
+        <w:pStyle w:val="Heading2"/>
+        <w:rPr>
+          <w:color w:val="0D0D0D" w:themeColor="text1" w:themeTint="F2"/>
+        </w:rPr>
+      </w:pPr>
+      <w:bookmarkStart w:id="17" w:name="_Toc128824724"/>
+      <w:r>
+        <w:rPr>
+          <w:color w:val="0D0D0D" w:themeColor="text1" w:themeTint="F2"/>
+        </w:rPr>
+        <w:t>Team Detail</w:t>
+      </w:r>
+      <w:bookmarkEnd w:id="17"/>
+    </w:p>
+    <w:p>
+      <w:r>
+        <w:rPr>
+          <w:noProof/>
+        </w:rPr>
+        <w:drawing>
+          <wp:inline distT="0" distB="0" distL="0" distR="0" wp14:anchorId="5DCA66BE" wp14:editId="56300FC1">
+            <wp:extent cx="5943600" cy="4152900"/>
+            <wp:effectExtent l="0" t="0" r="0" b="0"/>
+            <wp:docPr id="9" name="Picture 9"/>
+            <wp:cNvGraphicFramePr>
+              <a:graphicFrameLocks xmlns:a="http://schemas.openxmlformats.org/drawingml/2006/main" noChangeAspect="1"/>
+            </wp:cNvGraphicFramePr>
+            <a:graphic xmlns:a="http://schemas.openxmlformats.org/drawingml/2006/main">
+              <a:graphicData uri="http://schemas.openxmlformats.org/drawingml/2006/picture">
+                <pic:pic xmlns:pic="http://schemas.openxmlformats.org/drawingml/2006/picture">
+                  <pic:nvPicPr>
+                    <pic:cNvPr id="0" name="Picture 9"/>
+                    <pic:cNvPicPr>
+                      <a:picLocks noChangeAspect="1" noChangeArrowheads="1"/>
+                    </pic:cNvPicPr>
+                  </pic:nvPicPr>
+                  <pic:blipFill>
+                    <a:blip r:embed="rId15">
+                      <a:extLst>
+                        <a:ext uri="{28A0092B-C50C-407E-A947-70E740481C1C}">
+                          <a14:useLocalDpi xmlns:a14="http://schemas.microsoft.com/office/drawing/2010/main" val="0"/>
+                        </a:ext>
+                      </a:extLst>
+                    </a:blip>
+                    <a:srcRect/>
+                    <a:stretch>
+                      <a:fillRect/>
+                    </a:stretch>
+                  </pic:blipFill>
+                  <pic:spPr bwMode="auto">
+                    <a:xfrm>
+                      <a:off x="0" y="0"/>
+                      <a:ext cx="5943600" cy="4152900"/>
+                    </a:xfrm>
+                    <a:prstGeom prst="rect">
+                      <a:avLst/>
+                    </a:prstGeom>
+                    <a:noFill/>
+                    <a:ln>
+                      <a:noFill/>
+                    </a:ln>
+                  </pic:spPr>
+                </pic:pic>
+              </a:graphicData>
+            </a:graphic>
+          </wp:inline>
+        </w:drawing>
+      </w:r>
     </w:p>
     <w:sectPr>
-      <w:footerReference w:type="default" r:id="rId10"/>
+      <w:footerReference w:type="default" r:id="rId16"/>
       <w:pgSz w:w="12240" w:h="15840"/>
       <w:pgMar w:top="1440" w:right="1440" w:bottom="1440" w:left="1440" w:header="720" w:footer="720" w:gutter="0"/>
       <w:cols w:space="720"/>
@@ -2495,6 +3523,119 @@
     </w:lvl>
   </w:abstractNum>
   <w:abstractNum w:abstractNumId="1" w15:restartNumberingAfterBreak="0">
+    <w:nsid w:val="23040DF8"/>
+    <w:multiLevelType w:val="hybridMultilevel"/>
+    <w:tmpl w:val="3536A1F2"/>
+    <w:lvl w:ilvl="0" w:tplc="04090001">
+      <w:start w:val="1"/>
+      <w:numFmt w:val="bullet"/>
+      <w:lvlText w:val=""/>
+      <w:lvlJc w:val="left"/>
+      <w:pPr>
+        <w:ind w:left="720" w:hanging="360"/>
+      </w:pPr>
+      <w:rPr>
+        <w:rFonts w:ascii="Symbol" w:hAnsi="Symbol" w:hint="default"/>
+      </w:rPr>
+    </w:lvl>
+    <w:lvl w:ilvl="1" w:tplc="04090003" w:tentative="1">
+      <w:start w:val="1"/>
+      <w:numFmt w:val="bullet"/>
+      <w:lvlText w:val="o"/>
+      <w:lvlJc w:val="left"/>
+      <w:pPr>
+        <w:ind w:left="1440" w:hanging="360"/>
+      </w:pPr>
+      <w:rPr>
+        <w:rFonts w:ascii="Courier New" w:hAnsi="Courier New" w:cs="Courier New" w:hint="default"/>
+      </w:rPr>
+    </w:lvl>
+    <w:lvl w:ilvl="2" w:tplc="04090005" w:tentative="1">
+      <w:start w:val="1"/>
+      <w:numFmt w:val="bullet"/>
+      <w:lvlText w:val=""/>
+      <w:lvlJc w:val="left"/>
+      <w:pPr>
+        <w:ind w:left="2160" w:hanging="360"/>
+      </w:pPr>
+      <w:rPr>
+        <w:rFonts w:ascii="Wingdings" w:hAnsi="Wingdings" w:hint="default"/>
+      </w:rPr>
+    </w:lvl>
+    <w:lvl w:ilvl="3" w:tplc="04090001" w:tentative="1">
+      <w:start w:val="1"/>
+      <w:numFmt w:val="bullet"/>
+      <w:lvlText w:val=""/>
+      <w:lvlJc w:val="left"/>
+      <w:pPr>
+        <w:ind w:left="2880" w:hanging="360"/>
+      </w:pPr>
+      <w:rPr>
+        <w:rFonts w:ascii="Symbol" w:hAnsi="Symbol" w:hint="default"/>
+      </w:rPr>
+    </w:lvl>
+    <w:lvl w:ilvl="4" w:tplc="04090003" w:tentative="1">
+      <w:start w:val="1"/>
+      <w:numFmt w:val="bullet"/>
+      <w:lvlText w:val="o"/>
+      <w:lvlJc w:val="left"/>
+      <w:pPr>
+        <w:ind w:left="3600" w:hanging="360"/>
+      </w:pPr>
+      <w:rPr>
+        <w:rFonts w:ascii="Courier New" w:hAnsi="Courier New" w:cs="Courier New" w:hint="default"/>
+      </w:rPr>
+    </w:lvl>
+    <w:lvl w:ilvl="5" w:tplc="04090005" w:tentative="1">
+      <w:start w:val="1"/>
+      <w:numFmt w:val="bullet"/>
+      <w:lvlText w:val=""/>
+      <w:lvlJc w:val="left"/>
+      <w:pPr>
+        <w:ind w:left="4320" w:hanging="360"/>
+      </w:pPr>
+      <w:rPr>
+        <w:rFonts w:ascii="Wingdings" w:hAnsi="Wingdings" w:hint="default"/>
+      </w:rPr>
+    </w:lvl>
+    <w:lvl w:ilvl="6" w:tplc="04090001" w:tentative="1">
+      <w:start w:val="1"/>
+      <w:numFmt w:val="bullet"/>
+      <w:lvlText w:val=""/>
+      <w:lvlJc w:val="left"/>
+      <w:pPr>
+        <w:ind w:left="5040" w:hanging="360"/>
+      </w:pPr>
+      <w:rPr>
+        <w:rFonts w:ascii="Symbol" w:hAnsi="Symbol" w:hint="default"/>
+      </w:rPr>
+    </w:lvl>
+    <w:lvl w:ilvl="7" w:tplc="04090003" w:tentative="1">
+      <w:start w:val="1"/>
+      <w:numFmt w:val="bullet"/>
+      <w:lvlText w:val="o"/>
+      <w:lvlJc w:val="left"/>
+      <w:pPr>
+        <w:ind w:left="5760" w:hanging="360"/>
+      </w:pPr>
+      <w:rPr>
+        <w:rFonts w:ascii="Courier New" w:hAnsi="Courier New" w:cs="Courier New" w:hint="default"/>
+      </w:rPr>
+    </w:lvl>
+    <w:lvl w:ilvl="8" w:tplc="04090005" w:tentative="1">
+      <w:start w:val="1"/>
+      <w:numFmt w:val="bullet"/>
+      <w:lvlText w:val=""/>
+      <w:lvlJc w:val="left"/>
+      <w:pPr>
+        <w:ind w:left="6480" w:hanging="360"/>
+      </w:pPr>
+      <w:rPr>
+        <w:rFonts w:ascii="Wingdings" w:hAnsi="Wingdings" w:hint="default"/>
+      </w:rPr>
+    </w:lvl>
+  </w:abstractNum>
+  <w:abstractNum w:abstractNumId="2" w15:restartNumberingAfterBreak="0">
     <w:nsid w:val="42917324"/>
     <w:multiLevelType w:val="hybridMultilevel"/>
     <w:tmpl w:val="E424F03A"/>
@@ -2607,7 +3748,7 @@
       </w:rPr>
     </w:lvl>
   </w:abstractNum>
-  <w:abstractNum w:abstractNumId="2" w15:restartNumberingAfterBreak="0">
+  <w:abstractNum w:abstractNumId="3" w15:restartNumberingAfterBreak="0">
     <w:nsid w:val="47735BBB"/>
     <w:multiLevelType w:val="hybridMultilevel"/>
     <w:tmpl w:val="D1EE1B12"/>
@@ -2720,7 +3861,7 @@
       </w:rPr>
     </w:lvl>
   </w:abstractNum>
-  <w:abstractNum w:abstractNumId="3" w15:restartNumberingAfterBreak="0">
+  <w:abstractNum w:abstractNumId="4" w15:restartNumberingAfterBreak="0">
     <w:nsid w:val="4B594E6A"/>
     <w:multiLevelType w:val="hybridMultilevel"/>
     <w:tmpl w:val="C316C1E8"/>
@@ -2833,7 +3974,7 @@
       </w:rPr>
     </w:lvl>
   </w:abstractNum>
-  <w:abstractNum w:abstractNumId="4" w15:restartNumberingAfterBreak="0">
+  <w:abstractNum w:abstractNumId="5" w15:restartNumberingAfterBreak="0">
     <w:nsid w:val="68AA148C"/>
     <w:multiLevelType w:val="hybridMultilevel"/>
     <w:tmpl w:val="C3ECAFC2"/>
@@ -2950,16 +4091,19 @@
     <w:abstractNumId w:val="0"/>
   </w:num>
   <w:num w:numId="2" w16cid:durableId="1661501177">
+    <w:abstractNumId w:val="3"/>
+  </w:num>
+  <w:num w:numId="3" w16cid:durableId="991058819">
+    <w:abstractNumId w:val="5"/>
+  </w:num>
+  <w:num w:numId="4" w16cid:durableId="2040661940">
     <w:abstractNumId w:val="2"/>
   </w:num>
-  <w:num w:numId="3" w16cid:durableId="991058819">
+  <w:num w:numId="5" w16cid:durableId="904992524">
     <w:abstractNumId w:val="4"/>
   </w:num>
-  <w:num w:numId="4" w16cid:durableId="2040661940">
+  <w:num w:numId="6" w16cid:durableId="911936005">
     <w:abstractNumId w:val="1"/>
-  </w:num>
-  <w:num w:numId="5" w16cid:durableId="904992524">
-    <w:abstractNumId w:val="3"/>
   </w:num>
 </w:numbering>
 </file>

</xml_diff>

<commit_message>
updated EFD, and Architecture sections, added Administration section
</commit_message>
<xml_diff>
--- a/docs/PCYSSchedulerTechnical.docx
+++ b/docs/PCYSSchedulerTechnical.docx
@@ -1,6 +1,6 @@
 
 <file path=word/document.xml><?xml version="1.0" encoding="utf-8"?>
-<w:document xmlns:wpc="http://schemas.microsoft.com/office/word/2010/wordprocessingCanvas" xmlns:cx="http://schemas.microsoft.com/office/drawing/2014/chartex" xmlns:cx1="http://schemas.microsoft.com/office/drawing/2015/9/8/chartex" xmlns:cx2="http://schemas.microsoft.com/office/drawing/2015/10/21/chartex" xmlns:cx3="http://schemas.microsoft.com/office/drawing/2016/5/9/chartex" xmlns:cx4="http://schemas.microsoft.com/office/drawing/2016/5/10/chartex" xmlns:cx5="http://schemas.microsoft.com/office/drawing/2016/5/11/chartex" xmlns:cx6="http://schemas.microsoft.com/office/drawing/2016/5/12/chartex" xmlns:cx7="http://schemas.microsoft.com/office/drawing/2016/5/13/chartex" xmlns:cx8="http://schemas.microsoft.com/office/drawing/2016/5/14/chartex" xmlns:mc="http://schemas.openxmlformats.org/markup-compatibility/2006" xmlns:aink="http://schemas.microsoft.com/office/drawing/2016/ink" xmlns:am3d="http://schemas.microsoft.com/office/drawing/2017/model3d" xmlns:o="urn:schemas-microsoft-com:office:office" xmlns:oel="http://schemas.microsoft.com/office/2019/extlst" xmlns:r="http://schemas.openxmlformats.org/officeDocument/2006/relationships" xmlns:m="http://schemas.openxmlformats.org/officeDocument/2006/math" xmlns:v="urn:schemas-microsoft-com:vml" xmlns:wp14="http://schemas.microsoft.com/office/word/2010/wordprocessingDrawing" xmlns:wp="http://schemas.openxmlformats.org/drawingml/2006/wordprocessingDrawing" xmlns:w10="urn:schemas-microsoft-com:office:word" xmlns:w="http://schemas.openxmlformats.org/wordprocessingml/2006/main" xmlns:w14="http://schemas.microsoft.com/office/word/2010/wordml" xmlns:w15="http://schemas.microsoft.com/office/word/2012/wordml" xmlns:w16cex="http://schemas.microsoft.com/office/word/2018/wordml/cex" xmlns:w16cid="http://schemas.microsoft.com/office/word/2016/wordml/cid" xmlns:w16="http://schemas.microsoft.com/office/word/2018/wordml" xmlns:w16sdtdh="http://schemas.microsoft.com/office/word/2020/wordml/sdtdatahash" xmlns:w16se="http://schemas.microsoft.com/office/word/2015/wordml/symex" xmlns:wpg="http://schemas.microsoft.com/office/word/2010/wordprocessingGroup" xmlns:wpi="http://schemas.microsoft.com/office/word/2010/wordprocessingInk" xmlns:wne="http://schemas.microsoft.com/office/word/2006/wordml" xmlns:wps="http://schemas.microsoft.com/office/word/2010/wordprocessingShape" mc:Ignorable="w14 w15 w16se w16cid w16 w16cex w16sdtdh wp14">
+<w:document xmlns:wpc="http://schemas.microsoft.com/office/word/2010/wordprocessingCanvas" xmlns:cx="http://schemas.microsoft.com/office/drawing/2014/chartex" xmlns:cx1="http://schemas.microsoft.com/office/drawing/2015/9/8/chartex" xmlns:cx2="http://schemas.microsoft.com/office/drawing/2015/10/21/chartex" xmlns:cx3="http://schemas.microsoft.com/office/drawing/2016/5/9/chartex" xmlns:cx4="http://schemas.microsoft.com/office/drawing/2016/5/10/chartex" xmlns:cx5="http://schemas.microsoft.com/office/drawing/2016/5/11/chartex" xmlns:cx6="http://schemas.microsoft.com/office/drawing/2016/5/12/chartex" xmlns:cx7="http://schemas.microsoft.com/office/drawing/2016/5/13/chartex" xmlns:cx8="http://schemas.microsoft.com/office/drawing/2016/5/14/chartex" xmlns:mc="http://schemas.openxmlformats.org/markup-compatibility/2006" xmlns:aink="http://schemas.microsoft.com/office/drawing/2016/ink" xmlns:am3d="http://schemas.microsoft.com/office/drawing/2017/model3d" xmlns:o="urn:schemas-microsoft-com:office:office" xmlns:oel="http://schemas.microsoft.com/office/2019/extlst" xmlns:r="http://schemas.openxmlformats.org/officeDocument/2006/relationships" xmlns:m="http://schemas.openxmlformats.org/officeDocument/2006/math" xmlns:v="urn:schemas-microsoft-com:vml" xmlns:wp14="http://schemas.microsoft.com/office/word/2010/wordprocessingDrawing" xmlns:wp="http://schemas.openxmlformats.org/drawingml/2006/wordprocessingDrawing" xmlns:w10="urn:schemas-microsoft-com:office:word" xmlns:w="http://schemas.openxmlformats.org/wordprocessingml/2006/main" xmlns:w14="http://schemas.microsoft.com/office/word/2010/wordml" xmlns:w15="http://schemas.microsoft.com/office/word/2012/wordml" xmlns:w16cex="http://schemas.microsoft.com/office/word/2018/wordml/cex" xmlns:w16cid="http://schemas.microsoft.com/office/word/2016/wordml/cid" xmlns:w16="http://schemas.microsoft.com/office/word/2018/wordml" xmlns:w16du="http://schemas.microsoft.com/office/word/2023/wordml/word16du" xmlns:w16sdtdh="http://schemas.microsoft.com/office/word/2020/wordml/sdtdatahash" xmlns:w16se="http://schemas.microsoft.com/office/word/2015/wordml/symex" xmlns:wpg="http://schemas.microsoft.com/office/word/2010/wordprocessingGroup" xmlns:wpi="http://schemas.microsoft.com/office/word/2010/wordprocessingInk" xmlns:wne="http://schemas.microsoft.com/office/word/2006/wordml" xmlns:wps="http://schemas.microsoft.com/office/word/2010/wordprocessingShape" mc:Ignorable="w14 w15 w16se w16cid w16 w16cex w16sdtdh wp14">
   <w:body>
     <w:p>
       <w:pPr>
@@ -254,7 +254,7 @@
           <w:r>
             <w:fldChar w:fldCharType="separate"/>
           </w:r>
-          <w:hyperlink w:anchor="_Toc128824707" w:history="1">
+          <w:hyperlink w:anchor="_Toc134112823" w:history="1">
             <w:r>
               <w:rPr>
                 <w:rStyle w:val="Hyperlink"/>
@@ -283,7 +283,7 @@
                 <w:noProof/>
                 <w:webHidden/>
               </w:rPr>
-              <w:instrText xml:space="preserve"> PAGEREF _Toc128824707 \h </w:instrText>
+              <w:instrText xml:space="preserve"> PAGEREF _Toc134112823 \h </w:instrText>
             </w:r>
             <w:r>
               <w:rPr>
@@ -325,12 +325,11 @@
               <w:noProof/>
             </w:rPr>
           </w:pPr>
-          <w:hyperlink w:anchor="_Toc128824708" w:history="1">
+          <w:hyperlink w:anchor="_Toc134112824" w:history="1">
             <w:r>
               <w:rPr>
                 <w:rStyle w:val="Hyperlink"/>
                 <w:noProof/>
-                <w:color w:val="056AD0" w:themeColor="hyperlink" w:themeTint="F2"/>
               </w:rPr>
               <w:t>Overview</w:t>
             </w:r>
@@ -353,7 +352,7 @@
                 <w:noProof/>
                 <w:webHidden/>
               </w:rPr>
-              <w:instrText xml:space="preserve"> PAGEREF _Toc128824708 \h </w:instrText>
+              <w:instrText xml:space="preserve"> PAGEREF _Toc134112824 \h </w:instrText>
             </w:r>
             <w:r>
               <w:rPr>
@@ -373,7 +372,7 @@
                 <w:noProof/>
                 <w:webHidden/>
               </w:rPr>
-              <w:t>4</w:t>
+              <w:t>3</w:t>
             </w:r>
             <w:r>
               <w:rPr>
@@ -395,14 +394,13 @@
               <w:noProof/>
             </w:rPr>
           </w:pPr>
-          <w:hyperlink w:anchor="_Toc128824709" w:history="1">
+          <w:hyperlink w:anchor="_Toc134112825" w:history="1">
             <w:r>
               <w:rPr>
                 <w:rStyle w:val="Hyperlink"/>
                 <w:b/>
                 <w:bCs/>
                 <w:noProof/>
-                <w:color w:val="056AD0" w:themeColor="hyperlink" w:themeTint="F2"/>
               </w:rPr>
               <w:t>Functionality</w:t>
             </w:r>
@@ -425,7 +423,7 @@
                 <w:noProof/>
                 <w:webHidden/>
               </w:rPr>
-              <w:instrText xml:space="preserve"> PAGEREF _Toc128824709 \h </w:instrText>
+              <w:instrText xml:space="preserve"> PAGEREF _Toc134112825 \h </w:instrText>
             </w:r>
             <w:r>
               <w:rPr>
@@ -445,7 +443,7 @@
                 <w:noProof/>
                 <w:webHidden/>
               </w:rPr>
-              <w:t>4</w:t>
+              <w:t>3</w:t>
             </w:r>
             <w:r>
               <w:rPr>
@@ -467,7 +465,7 @@
               <w:noProof/>
             </w:rPr>
           </w:pPr>
-          <w:hyperlink w:anchor="_Toc128824710" w:history="1">
+          <w:hyperlink w:anchor="_Toc134112826" w:history="1">
             <w:r>
               <w:rPr>
                 <w:rStyle w:val="Hyperlink"/>
@@ -496,7 +494,7 @@
                 <w:noProof/>
                 <w:webHidden/>
               </w:rPr>
-              <w:instrText xml:space="preserve"> PAGEREF _Toc128824710 \h </w:instrText>
+              <w:instrText xml:space="preserve"> PAGEREF _Toc134112826 \h </w:instrText>
             </w:r>
             <w:r>
               <w:rPr>
@@ -538,12 +536,11 @@
               <w:noProof/>
             </w:rPr>
           </w:pPr>
-          <w:hyperlink w:anchor="_Toc128824711" w:history="1">
+          <w:hyperlink w:anchor="_Toc134112827" w:history="1">
             <w:r>
               <w:rPr>
                 <w:rStyle w:val="Hyperlink"/>
                 <w:noProof/>
-                <w:color w:val="056AD0" w:themeColor="hyperlink" w:themeTint="F2"/>
               </w:rPr>
               <w:t>Rules</w:t>
             </w:r>
@@ -566,7 +563,7 @@
                 <w:noProof/>
                 <w:webHidden/>
               </w:rPr>
-              <w:instrText xml:space="preserve"> PAGEREF _Toc128824711 \h </w:instrText>
+              <w:instrText xml:space="preserve"> PAGEREF _Toc134112827 \h </w:instrText>
             </w:r>
             <w:r>
               <w:rPr>
@@ -586,7 +583,7 @@
                 <w:noProof/>
                 <w:webHidden/>
               </w:rPr>
-              <w:t>4</w:t>
+              <w:t>3</w:t>
             </w:r>
             <w:r>
               <w:rPr>
@@ -608,12 +605,11 @@
               <w:noProof/>
             </w:rPr>
           </w:pPr>
-          <w:hyperlink w:anchor="_Toc128824712" w:history="1">
+          <w:hyperlink w:anchor="_Toc134112828" w:history="1">
             <w:r>
               <w:rPr>
                 <w:rStyle w:val="Hyperlink"/>
                 <w:noProof/>
-                <w:color w:val="056AD0" w:themeColor="hyperlink" w:themeTint="F2"/>
               </w:rPr>
               <w:t>Code Guidelines</w:t>
             </w:r>
@@ -636,7 +632,7 @@
                 <w:noProof/>
                 <w:webHidden/>
               </w:rPr>
-              <w:instrText xml:space="preserve"> PAGEREF _Toc128824712 \h </w:instrText>
+              <w:instrText xml:space="preserve"> PAGEREF _Toc134112828 \h </w:instrText>
             </w:r>
             <w:r>
               <w:rPr>
@@ -656,7 +652,7 @@
                 <w:noProof/>
                 <w:webHidden/>
               </w:rPr>
-              <w:t>4</w:t>
+              <w:t>3</w:t>
             </w:r>
             <w:r>
               <w:rPr>
@@ -678,15 +674,13 @@
               <w:noProof/>
             </w:rPr>
           </w:pPr>
-          <w:hyperlink w:anchor="_Toc128824713" w:history="1">
+          <w:hyperlink w:anchor="_Toc134112829" w:history="1">
             <w:r>
               <w:rPr>
                 <w:rStyle w:val="Hyperlink"/>
-                <w:b/>
-                <w:bCs/>
-                <w:noProof/>
-              </w:rPr>
-              <w:t>Technologies</w:t>
+                <w:noProof/>
+              </w:rPr>
+              <w:t>Administration</w:t>
             </w:r>
             <w:r>
               <w:rPr>
@@ -707,7 +701,214 @@
                 <w:noProof/>
                 <w:webHidden/>
               </w:rPr>
-              <w:instrText xml:space="preserve"> PAGEREF _Toc128824713 \h </w:instrText>
+              <w:instrText xml:space="preserve"> PAGEREF _Toc134112829 \h </w:instrText>
+            </w:r>
+            <w:r>
+              <w:rPr>
+                <w:noProof/>
+                <w:webHidden/>
+              </w:rPr>
+            </w:r>
+            <w:r>
+              <w:rPr>
+                <w:noProof/>
+                <w:webHidden/>
+              </w:rPr>
+              <w:fldChar w:fldCharType="separate"/>
+            </w:r>
+            <w:r>
+              <w:rPr>
+                <w:noProof/>
+                <w:webHidden/>
+              </w:rPr>
+              <w:t>3</w:t>
+            </w:r>
+            <w:r>
+              <w:rPr>
+                <w:noProof/>
+                <w:webHidden/>
+              </w:rPr>
+              <w:fldChar w:fldCharType="end"/>
+            </w:r>
+          </w:hyperlink>
+        </w:p>
+        <w:p>
+          <w:pPr>
+            <w:pStyle w:val="TOC2"/>
+            <w:tabs>
+              <w:tab w:val="right" w:leader="dot" w:pos="9350"/>
+            </w:tabs>
+            <w:rPr>
+              <w:rFonts w:eastAsiaTheme="minorEastAsia"/>
+              <w:noProof/>
+            </w:rPr>
+          </w:pPr>
+          <w:hyperlink w:anchor="_Toc134112830" w:history="1">
+            <w:r>
+              <w:rPr>
+                <w:rStyle w:val="Hyperlink"/>
+                <w:noProof/>
+              </w:rPr>
+              <w:t>Configuration</w:t>
+            </w:r>
+            <w:r>
+              <w:rPr>
+                <w:noProof/>
+                <w:webHidden/>
+              </w:rPr>
+              <w:tab/>
+            </w:r>
+            <w:r>
+              <w:rPr>
+                <w:noProof/>
+                <w:webHidden/>
+              </w:rPr>
+              <w:fldChar w:fldCharType="begin"/>
+            </w:r>
+            <w:r>
+              <w:rPr>
+                <w:noProof/>
+                <w:webHidden/>
+              </w:rPr>
+              <w:instrText xml:space="preserve"> PAGEREF _Toc134112830 \h </w:instrText>
+            </w:r>
+            <w:r>
+              <w:rPr>
+                <w:noProof/>
+                <w:webHidden/>
+              </w:rPr>
+            </w:r>
+            <w:r>
+              <w:rPr>
+                <w:noProof/>
+                <w:webHidden/>
+              </w:rPr>
+              <w:fldChar w:fldCharType="separate"/>
+            </w:r>
+            <w:r>
+              <w:rPr>
+                <w:noProof/>
+                <w:webHidden/>
+              </w:rPr>
+              <w:t>3</w:t>
+            </w:r>
+            <w:r>
+              <w:rPr>
+                <w:noProof/>
+                <w:webHidden/>
+              </w:rPr>
+              <w:fldChar w:fldCharType="end"/>
+            </w:r>
+          </w:hyperlink>
+        </w:p>
+        <w:p>
+          <w:pPr>
+            <w:pStyle w:val="TOC2"/>
+            <w:tabs>
+              <w:tab w:val="right" w:leader="dot" w:pos="9350"/>
+            </w:tabs>
+            <w:rPr>
+              <w:rFonts w:eastAsiaTheme="minorEastAsia"/>
+              <w:noProof/>
+            </w:rPr>
+          </w:pPr>
+          <w:hyperlink w:anchor="_Toc134112831" w:history="1">
+            <w:r>
+              <w:rPr>
+                <w:rStyle w:val="Hyperlink"/>
+                <w:noProof/>
+              </w:rPr>
+              <w:t>Logging</w:t>
+            </w:r>
+            <w:r>
+              <w:rPr>
+                <w:noProof/>
+                <w:webHidden/>
+              </w:rPr>
+              <w:tab/>
+            </w:r>
+            <w:r>
+              <w:rPr>
+                <w:noProof/>
+                <w:webHidden/>
+              </w:rPr>
+              <w:fldChar w:fldCharType="begin"/>
+            </w:r>
+            <w:r>
+              <w:rPr>
+                <w:noProof/>
+                <w:webHidden/>
+              </w:rPr>
+              <w:instrText xml:space="preserve"> PAGEREF _Toc134112831 \h </w:instrText>
+            </w:r>
+            <w:r>
+              <w:rPr>
+                <w:noProof/>
+                <w:webHidden/>
+              </w:rPr>
+            </w:r>
+            <w:r>
+              <w:rPr>
+                <w:noProof/>
+                <w:webHidden/>
+              </w:rPr>
+              <w:fldChar w:fldCharType="separate"/>
+            </w:r>
+            <w:r>
+              <w:rPr>
+                <w:noProof/>
+                <w:webHidden/>
+              </w:rPr>
+              <w:t>3</w:t>
+            </w:r>
+            <w:r>
+              <w:rPr>
+                <w:noProof/>
+                <w:webHidden/>
+              </w:rPr>
+              <w:fldChar w:fldCharType="end"/>
+            </w:r>
+          </w:hyperlink>
+        </w:p>
+        <w:p>
+          <w:pPr>
+            <w:pStyle w:val="TOC2"/>
+            <w:tabs>
+              <w:tab w:val="right" w:leader="dot" w:pos="9350"/>
+            </w:tabs>
+            <w:rPr>
+              <w:rFonts w:eastAsiaTheme="minorEastAsia"/>
+              <w:noProof/>
+            </w:rPr>
+          </w:pPr>
+          <w:hyperlink w:anchor="_Toc134112832" w:history="1">
+            <w:r>
+              <w:rPr>
+                <w:rStyle w:val="Hyperlink"/>
+                <w:noProof/>
+              </w:rPr>
+              <w:t>Continuous Integrationa &amp; Deployment</w:t>
+            </w:r>
+            <w:r>
+              <w:rPr>
+                <w:noProof/>
+                <w:webHidden/>
+              </w:rPr>
+              <w:tab/>
+            </w:r>
+            <w:r>
+              <w:rPr>
+                <w:noProof/>
+                <w:webHidden/>
+              </w:rPr>
+              <w:fldChar w:fldCharType="begin"/>
+            </w:r>
+            <w:r>
+              <w:rPr>
+                <w:noProof/>
+                <w:webHidden/>
+              </w:rPr>
+              <w:instrText xml:space="preserve"> PAGEREF _Toc134112832 \h </w:instrText>
             </w:r>
             <w:r>
               <w:rPr>
@@ -749,7 +950,7 @@
               <w:noProof/>
             </w:rPr>
           </w:pPr>
-          <w:hyperlink w:anchor="_Toc128824714" w:history="1">
+          <w:hyperlink w:anchor="_Toc134112833" w:history="1">
             <w:r>
               <w:rPr>
                 <w:rStyle w:val="Hyperlink"/>
@@ -757,7 +958,7 @@
                 <w:bCs/>
                 <w:noProof/>
               </w:rPr>
-              <w:t>Architecture</w:t>
+              <w:t>Technologies</w:t>
             </w:r>
             <w:r>
               <w:rPr>
@@ -778,7 +979,7 @@
                 <w:noProof/>
                 <w:webHidden/>
               </w:rPr>
-              <w:instrText xml:space="preserve"> PAGEREF _Toc128824714 \h </w:instrText>
+              <w:instrText xml:space="preserve"> PAGEREF _Toc134112833 \h </w:instrText>
             </w:r>
             <w:r>
               <w:rPr>
@@ -820,7 +1021,7 @@
               <w:noProof/>
             </w:rPr>
           </w:pPr>
-          <w:hyperlink w:anchor="_Toc128824715" w:history="1">
+          <w:hyperlink w:anchor="_Toc134112834" w:history="1">
             <w:r>
               <w:rPr>
                 <w:rStyle w:val="Hyperlink"/>
@@ -828,7 +1029,7 @@
                 <w:bCs/>
                 <w:noProof/>
               </w:rPr>
-              <w:t>Entity Relationship Diagram</w:t>
+              <w:t>Architecture &amp; Project Structure</w:t>
             </w:r>
             <w:r>
               <w:rPr>
@@ -849,7 +1050,7 @@
                 <w:noProof/>
                 <w:webHidden/>
               </w:rPr>
-              <w:instrText xml:space="preserve"> PAGEREF _Toc128824715 \h </w:instrText>
+              <w:instrText xml:space="preserve"> PAGEREF _Toc134112834 \h </w:instrText>
             </w:r>
             <w:r>
               <w:rPr>
@@ -891,12 +1092,10 @@
               <w:noProof/>
             </w:rPr>
           </w:pPr>
-          <w:hyperlink w:anchor="_Toc128824716" w:history="1">
+          <w:hyperlink w:anchor="_Toc134112835" w:history="1">
             <w:r>
               <w:rPr>
                 <w:rStyle w:val="Hyperlink"/>
-                <w:b/>
-                <w:bCs/>
                 <w:noProof/>
               </w:rPr>
               <w:t>Scheduler</w:t>
@@ -920,7 +1119,7 @@
                 <w:noProof/>
                 <w:webHidden/>
               </w:rPr>
-              <w:instrText xml:space="preserve"> PAGEREF _Toc128824716 \h </w:instrText>
+              <w:instrText xml:space="preserve"> PAGEREF _Toc134112835 \h </w:instrText>
             </w:r>
             <w:r>
               <w:rPr>
@@ -940,7 +1139,7 @@
                 <w:noProof/>
                 <w:webHidden/>
               </w:rPr>
-              <w:t>4</w:t>
+              <w:t>3</w:t>
             </w:r>
             <w:r>
               <w:rPr>
@@ -962,16 +1161,13 @@
               <w:noProof/>
             </w:rPr>
           </w:pPr>
-          <w:hyperlink w:anchor="_Toc128824717" w:history="1">
+          <w:hyperlink w:anchor="_Toc134112836" w:history="1">
             <w:r>
               <w:rPr>
                 <w:rStyle w:val="Hyperlink"/>
-                <w:b/>
-                <w:bCs/>
-                <w:noProof/>
-                <w:color w:val="056AD0" w:themeColor="hyperlink" w:themeTint="F2"/>
-              </w:rPr>
-              <w:t>Identity</w:t>
+                <w:noProof/>
+              </w:rPr>
+              <w:t>Scheduler.Tests</w:t>
             </w:r>
             <w:r>
               <w:rPr>
@@ -992,7 +1188,7 @@
                 <w:noProof/>
                 <w:webHidden/>
               </w:rPr>
-              <w:instrText xml:space="preserve"> PAGEREF _Toc128824717 \h </w:instrText>
+              <w:instrText xml:space="preserve"> PAGEREF _Toc134112836 \h </w:instrText>
             </w:r>
             <w:r>
               <w:rPr>
@@ -1012,7 +1208,76 @@
                 <w:noProof/>
                 <w:webHidden/>
               </w:rPr>
-              <w:t>4</w:t>
+              <w:t>3</w:t>
+            </w:r>
+            <w:r>
+              <w:rPr>
+                <w:noProof/>
+                <w:webHidden/>
+              </w:rPr>
+              <w:fldChar w:fldCharType="end"/>
+            </w:r>
+          </w:hyperlink>
+        </w:p>
+        <w:p>
+          <w:pPr>
+            <w:pStyle w:val="TOC2"/>
+            <w:tabs>
+              <w:tab w:val="right" w:leader="dot" w:pos="9350"/>
+            </w:tabs>
+            <w:rPr>
+              <w:rFonts w:eastAsiaTheme="minorEastAsia"/>
+              <w:noProof/>
+            </w:rPr>
+          </w:pPr>
+          <w:hyperlink w:anchor="_Toc134112837" w:history="1">
+            <w:r>
+              <w:rPr>
+                <w:rStyle w:val="Hyperlink"/>
+                <w:noProof/>
+              </w:rPr>
+              <w:t>Scheduler.Benchmarks</w:t>
+            </w:r>
+            <w:r>
+              <w:rPr>
+                <w:noProof/>
+                <w:webHidden/>
+              </w:rPr>
+              <w:tab/>
+            </w:r>
+            <w:r>
+              <w:rPr>
+                <w:noProof/>
+                <w:webHidden/>
+              </w:rPr>
+              <w:fldChar w:fldCharType="begin"/>
+            </w:r>
+            <w:r>
+              <w:rPr>
+                <w:noProof/>
+                <w:webHidden/>
+              </w:rPr>
+              <w:instrText xml:space="preserve"> PAGEREF _Toc134112837 \h </w:instrText>
+            </w:r>
+            <w:r>
+              <w:rPr>
+                <w:noProof/>
+                <w:webHidden/>
+              </w:rPr>
+            </w:r>
+            <w:r>
+              <w:rPr>
+                <w:noProof/>
+                <w:webHidden/>
+              </w:rPr>
+              <w:fldChar w:fldCharType="separate"/>
+            </w:r>
+            <w:r>
+              <w:rPr>
+                <w:noProof/>
+                <w:webHidden/>
+              </w:rPr>
+              <w:t>3</w:t>
             </w:r>
             <w:r>
               <w:rPr>
@@ -1034,7 +1299,7 @@
               <w:noProof/>
             </w:rPr>
           </w:pPr>
-          <w:hyperlink w:anchor="_Toc128824718" w:history="1">
+          <w:hyperlink w:anchor="_Toc134112838" w:history="1">
             <w:r>
               <w:rPr>
                 <w:rStyle w:val="Hyperlink"/>
@@ -1042,7 +1307,7 @@
                 <w:bCs/>
                 <w:noProof/>
               </w:rPr>
-              <w:t>Wireframes</w:t>
+              <w:t>Entity Relationship Diagram</w:t>
             </w:r>
             <w:r>
               <w:rPr>
@@ -1063,7 +1328,7 @@
                 <w:noProof/>
                 <w:webHidden/>
               </w:rPr>
-              <w:instrText xml:space="preserve"> PAGEREF _Toc128824718 \h </w:instrText>
+              <w:instrText xml:space="preserve"> PAGEREF _Toc134112838 \h </w:instrText>
             </w:r>
             <w:r>
               <w:rPr>
@@ -1105,14 +1370,15 @@
               <w:noProof/>
             </w:rPr>
           </w:pPr>
-          <w:hyperlink w:anchor="_Toc128824719" w:history="1">
+          <w:hyperlink w:anchor="_Toc134112839" w:history="1">
             <w:r>
               <w:rPr>
                 <w:rStyle w:val="Hyperlink"/>
-                <w:noProof/>
-                <w:color w:val="056AD0" w:themeColor="hyperlink" w:themeTint="F2"/>
-              </w:rPr>
-              <w:t>Home Page</w:t>
+                <w:b/>
+                <w:bCs/>
+                <w:noProof/>
+              </w:rPr>
+              <w:t>Scheduler</w:t>
             </w:r>
             <w:r>
               <w:rPr>
@@ -1133,7 +1399,7 @@
                 <w:noProof/>
                 <w:webHidden/>
               </w:rPr>
-              <w:instrText xml:space="preserve"> PAGEREF _Toc128824719 \h </w:instrText>
+              <w:instrText xml:space="preserve"> PAGEREF _Toc134112839 \h </w:instrText>
             </w:r>
             <w:r>
               <w:rPr>
@@ -1175,14 +1441,15 @@
               <w:noProof/>
             </w:rPr>
           </w:pPr>
-          <w:hyperlink w:anchor="_Toc128824720" w:history="1">
+          <w:hyperlink w:anchor="_Toc134112840" w:history="1">
             <w:r>
               <w:rPr>
                 <w:rStyle w:val="Hyperlink"/>
-                <w:noProof/>
-                <w:color w:val="056AD0" w:themeColor="hyperlink" w:themeTint="F2"/>
-              </w:rPr>
-              <w:t>Login Page</w:t>
+                <w:b/>
+                <w:bCs/>
+                <w:noProof/>
+              </w:rPr>
+              <w:t>Identity</w:t>
             </w:r>
             <w:r>
               <w:rPr>
@@ -1203,7 +1470,78 @@
                 <w:noProof/>
                 <w:webHidden/>
               </w:rPr>
-              <w:instrText xml:space="preserve"> PAGEREF _Toc128824720 \h </w:instrText>
+              <w:instrText xml:space="preserve"> PAGEREF _Toc134112840 \h </w:instrText>
+            </w:r>
+            <w:r>
+              <w:rPr>
+                <w:noProof/>
+                <w:webHidden/>
+              </w:rPr>
+            </w:r>
+            <w:r>
+              <w:rPr>
+                <w:noProof/>
+                <w:webHidden/>
+              </w:rPr>
+              <w:fldChar w:fldCharType="separate"/>
+            </w:r>
+            <w:r>
+              <w:rPr>
+                <w:noProof/>
+                <w:webHidden/>
+              </w:rPr>
+              <w:t>3</w:t>
+            </w:r>
+            <w:r>
+              <w:rPr>
+                <w:noProof/>
+                <w:webHidden/>
+              </w:rPr>
+              <w:fldChar w:fldCharType="end"/>
+            </w:r>
+          </w:hyperlink>
+        </w:p>
+        <w:p>
+          <w:pPr>
+            <w:pStyle w:val="TOC1"/>
+            <w:tabs>
+              <w:tab w:val="right" w:leader="dot" w:pos="9350"/>
+            </w:tabs>
+            <w:rPr>
+              <w:rFonts w:eastAsiaTheme="minorEastAsia"/>
+              <w:noProof/>
+            </w:rPr>
+          </w:pPr>
+          <w:hyperlink w:anchor="_Toc134112841" w:history="1">
+            <w:r>
+              <w:rPr>
+                <w:rStyle w:val="Hyperlink"/>
+                <w:b/>
+                <w:bCs/>
+                <w:noProof/>
+              </w:rPr>
+              <w:t>Wireframes</w:t>
+            </w:r>
+            <w:r>
+              <w:rPr>
+                <w:noProof/>
+                <w:webHidden/>
+              </w:rPr>
+              <w:tab/>
+            </w:r>
+            <w:r>
+              <w:rPr>
+                <w:noProof/>
+                <w:webHidden/>
+              </w:rPr>
+              <w:fldChar w:fldCharType="begin"/>
+            </w:r>
+            <w:r>
+              <w:rPr>
+                <w:noProof/>
+                <w:webHidden/>
+              </w:rPr>
+              <w:instrText xml:space="preserve"> PAGEREF _Toc134112841 \h </w:instrText>
             </w:r>
             <w:r>
               <w:rPr>
@@ -1245,14 +1583,13 @@
               <w:noProof/>
             </w:rPr>
           </w:pPr>
-          <w:hyperlink w:anchor="_Toc128824721" w:history="1">
+          <w:hyperlink w:anchor="_Toc134112842" w:history="1">
             <w:r>
               <w:rPr>
                 <w:rStyle w:val="Hyperlink"/>
                 <w:noProof/>
-                <w:color w:val="056AD0" w:themeColor="hyperlink" w:themeTint="F2"/>
-              </w:rPr>
-              <w:t>Coach Dashboard</w:t>
+              </w:rPr>
+              <w:t>Home Page</w:t>
             </w:r>
             <w:r>
               <w:rPr>
@@ -1273,7 +1610,7 @@
                 <w:noProof/>
                 <w:webHidden/>
               </w:rPr>
-              <w:instrText xml:space="preserve"> PAGEREF _Toc128824721 \h </w:instrText>
+              <w:instrText xml:space="preserve"> PAGEREF _Toc134112842 \h </w:instrText>
             </w:r>
             <w:r>
               <w:rPr>
@@ -1315,14 +1652,13 @@
               <w:noProof/>
             </w:rPr>
           </w:pPr>
-          <w:hyperlink w:anchor="_Toc128824722" w:history="1">
+          <w:hyperlink w:anchor="_Toc134112843" w:history="1">
             <w:r>
               <w:rPr>
                 <w:rStyle w:val="Hyperlink"/>
                 <w:noProof/>
-                <w:color w:val="056AD0" w:themeColor="hyperlink" w:themeTint="F2"/>
-              </w:rPr>
-              <w:t>Admin Dashboard</w:t>
+              </w:rPr>
+              <w:t>Login Page</w:t>
             </w:r>
             <w:r>
               <w:rPr>
@@ -1343,7 +1679,7 @@
                 <w:noProof/>
                 <w:webHidden/>
               </w:rPr>
-              <w:instrText xml:space="preserve"> PAGEREF _Toc128824722 \h </w:instrText>
+              <w:instrText xml:space="preserve"> PAGEREF _Toc134112843 \h </w:instrText>
             </w:r>
             <w:r>
               <w:rPr>
@@ -1385,14 +1721,13 @@
               <w:noProof/>
             </w:rPr>
           </w:pPr>
-          <w:hyperlink w:anchor="_Toc128824723" w:history="1">
+          <w:hyperlink w:anchor="_Toc134112844" w:history="1">
             <w:r>
               <w:rPr>
                 <w:rStyle w:val="Hyperlink"/>
                 <w:noProof/>
-                <w:color w:val="056AD0" w:themeColor="hyperlink" w:themeTint="F2"/>
-              </w:rPr>
-              <w:t>Admin Schedule Field</w:t>
+              </w:rPr>
+              <w:t>Coach Dashboard</w:t>
             </w:r>
             <w:r>
               <w:rPr>
@@ -1413,7 +1748,7 @@
                 <w:noProof/>
                 <w:webHidden/>
               </w:rPr>
-              <w:instrText xml:space="preserve"> PAGEREF _Toc128824723 \h </w:instrText>
+              <w:instrText xml:space="preserve"> PAGEREF _Toc134112844 \h </w:instrText>
             </w:r>
             <w:r>
               <w:rPr>
@@ -1455,12 +1790,149 @@
               <w:noProof/>
             </w:rPr>
           </w:pPr>
-          <w:hyperlink w:anchor="_Toc128824724" w:history="1">
+          <w:hyperlink w:anchor="_Toc134112845" w:history="1">
             <w:r>
               <w:rPr>
                 <w:rStyle w:val="Hyperlink"/>
                 <w:noProof/>
-                <w:color w:val="056AD0" w:themeColor="hyperlink" w:themeTint="F2"/>
+              </w:rPr>
+              <w:t>Admin Dashboard</w:t>
+            </w:r>
+            <w:r>
+              <w:rPr>
+                <w:noProof/>
+                <w:webHidden/>
+              </w:rPr>
+              <w:tab/>
+            </w:r>
+            <w:r>
+              <w:rPr>
+                <w:noProof/>
+                <w:webHidden/>
+              </w:rPr>
+              <w:fldChar w:fldCharType="begin"/>
+            </w:r>
+            <w:r>
+              <w:rPr>
+                <w:noProof/>
+                <w:webHidden/>
+              </w:rPr>
+              <w:instrText xml:space="preserve"> PAGEREF _Toc134112845 \h </w:instrText>
+            </w:r>
+            <w:r>
+              <w:rPr>
+                <w:noProof/>
+                <w:webHidden/>
+              </w:rPr>
+            </w:r>
+            <w:r>
+              <w:rPr>
+                <w:noProof/>
+                <w:webHidden/>
+              </w:rPr>
+              <w:fldChar w:fldCharType="separate"/>
+            </w:r>
+            <w:r>
+              <w:rPr>
+                <w:noProof/>
+                <w:webHidden/>
+              </w:rPr>
+              <w:t>3</w:t>
+            </w:r>
+            <w:r>
+              <w:rPr>
+                <w:noProof/>
+                <w:webHidden/>
+              </w:rPr>
+              <w:fldChar w:fldCharType="end"/>
+            </w:r>
+          </w:hyperlink>
+        </w:p>
+        <w:p>
+          <w:pPr>
+            <w:pStyle w:val="TOC2"/>
+            <w:tabs>
+              <w:tab w:val="right" w:leader="dot" w:pos="9350"/>
+            </w:tabs>
+            <w:rPr>
+              <w:rFonts w:eastAsiaTheme="minorEastAsia"/>
+              <w:noProof/>
+            </w:rPr>
+          </w:pPr>
+          <w:hyperlink w:anchor="_Toc134112846" w:history="1">
+            <w:r>
+              <w:rPr>
+                <w:rStyle w:val="Hyperlink"/>
+                <w:noProof/>
+              </w:rPr>
+              <w:t>Admin Schedule Field</w:t>
+            </w:r>
+            <w:r>
+              <w:rPr>
+                <w:noProof/>
+                <w:webHidden/>
+              </w:rPr>
+              <w:tab/>
+            </w:r>
+            <w:r>
+              <w:rPr>
+                <w:noProof/>
+                <w:webHidden/>
+              </w:rPr>
+              <w:fldChar w:fldCharType="begin"/>
+            </w:r>
+            <w:r>
+              <w:rPr>
+                <w:noProof/>
+                <w:webHidden/>
+              </w:rPr>
+              <w:instrText xml:space="preserve"> PAGEREF _Toc134112846 \h </w:instrText>
+            </w:r>
+            <w:r>
+              <w:rPr>
+                <w:noProof/>
+                <w:webHidden/>
+              </w:rPr>
+            </w:r>
+            <w:r>
+              <w:rPr>
+                <w:noProof/>
+                <w:webHidden/>
+              </w:rPr>
+              <w:fldChar w:fldCharType="separate"/>
+            </w:r>
+            <w:r>
+              <w:rPr>
+                <w:noProof/>
+                <w:webHidden/>
+              </w:rPr>
+              <w:t>3</w:t>
+            </w:r>
+            <w:r>
+              <w:rPr>
+                <w:noProof/>
+                <w:webHidden/>
+              </w:rPr>
+              <w:fldChar w:fldCharType="end"/>
+            </w:r>
+          </w:hyperlink>
+        </w:p>
+        <w:p>
+          <w:pPr>
+            <w:pStyle w:val="TOC2"/>
+            <w:tabs>
+              <w:tab w:val="right" w:leader="dot" w:pos="9350"/>
+            </w:tabs>
+            <w:rPr>
+              <w:rFonts w:eastAsiaTheme="minorEastAsia"/>
+              <w:noProof/>
+            </w:rPr>
+          </w:pPr>
+          <w:hyperlink w:anchor="_Toc134112847" w:history="1">
+            <w:r>
+              <w:rPr>
+                <w:rStyle w:val="Hyperlink"/>
+                <w:noProof/>
               </w:rPr>
               <w:t>Team Detail</w:t>
             </w:r>
@@ -1483,7 +1955,7 @@
                 <w:noProof/>
                 <w:webHidden/>
               </w:rPr>
-              <w:instrText xml:space="preserve"> PAGEREF _Toc128824724 \h </w:instrText>
+              <w:instrText xml:space="preserve"> PAGEREF _Toc134112847 \h </w:instrText>
             </w:r>
             <w:r>
               <w:rPr>
@@ -1576,7 +2048,7 @@
           <w:szCs w:val="36"/>
         </w:rPr>
       </w:pPr>
-      <w:bookmarkStart w:id="0" w:name="_Toc128824707"/>
+      <w:bookmarkStart w:id="0" w:name="_Toc134112823"/>
       <w:r>
         <w:rPr>
           <w:b/>
@@ -1597,7 +2069,7 @@
           <w:color w:val="0D0D0D" w:themeColor="text1" w:themeTint="F2"/>
         </w:rPr>
       </w:pPr>
-      <w:bookmarkStart w:id="1" w:name="_Toc128824708"/>
+      <w:bookmarkStart w:id="1" w:name="_Toc134112824"/>
       <w:r>
         <w:rPr>
           <w:color w:val="0D0D0D" w:themeColor="text1" w:themeTint="F2"/>
@@ -1719,7 +2191,7 @@
           <w:color w:val="0D0D0D" w:themeColor="text1" w:themeTint="F2"/>
         </w:rPr>
       </w:pPr>
-      <w:bookmarkStart w:id="2" w:name="_Toc128824709"/>
+      <w:bookmarkStart w:id="2" w:name="_Toc134112825"/>
       <w:r>
         <w:rPr>
           <w:b/>
@@ -1786,7 +2258,7 @@
           <w:szCs w:val="36"/>
         </w:rPr>
       </w:pPr>
-      <w:bookmarkStart w:id="3" w:name="_Toc128824710"/>
+      <w:bookmarkStart w:id="3" w:name="_Toc134112826"/>
       <w:r>
         <w:rPr>
           <w:b/>
@@ -1806,7 +2278,7 @@
           <w:color w:val="0D0D0D" w:themeColor="text1" w:themeTint="F2"/>
         </w:rPr>
       </w:pPr>
-      <w:bookmarkStart w:id="4" w:name="_Toc128824711"/>
+      <w:bookmarkStart w:id="4" w:name="_Toc134112827"/>
       <w:r>
         <w:rPr>
           <w:color w:val="0D0D0D" w:themeColor="text1" w:themeTint="F2"/>
@@ -1968,7 +2440,6 @@
           <w:sz w:val="24"/>
           <w:szCs w:val="24"/>
         </w:rPr>
-        <w:lastRenderedPageBreak/>
         <w:t>Sundays at 5:00pm.</w:t>
       </w:r>
     </w:p>
@@ -1979,7 +2450,7 @@
           <w:color w:val="0D0D0D" w:themeColor="text1" w:themeTint="F2"/>
         </w:rPr>
       </w:pPr>
-      <w:bookmarkStart w:id="5" w:name="_Toc128824712"/>
+      <w:bookmarkStart w:id="5" w:name="_Toc134112828"/>
       <w:r>
         <w:rPr>
           <w:color w:val="0D0D0D" w:themeColor="text1" w:themeTint="F2"/>
@@ -2107,6 +2578,205 @@
     <w:p>
       <w:pPr>
         <w:pStyle w:val="Heading1"/>
+        <w:rPr>
+          <w:color w:val="000000" w:themeColor="text1"/>
+          <w:sz w:val="36"/>
+          <w:szCs w:val="36"/>
+        </w:rPr>
+      </w:pPr>
+      <w:bookmarkStart w:id="6" w:name="_Toc134112829"/>
+      <w:r>
+        <w:rPr>
+          <w:color w:val="000000" w:themeColor="text1"/>
+          <w:sz w:val="36"/>
+          <w:szCs w:val="36"/>
+        </w:rPr>
+        <w:t>Administration</w:t>
+      </w:r>
+      <w:bookmarkEnd w:id="6"/>
+    </w:p>
+    <w:p>
+      <w:pPr>
+        <w:pStyle w:val="Heading2"/>
+        <w:rPr>
+          <w:color w:val="000000" w:themeColor="text1"/>
+        </w:rPr>
+      </w:pPr>
+      <w:bookmarkStart w:id="7" w:name="_Toc134112830"/>
+      <w:r>
+        <w:rPr>
+          <w:color w:val="000000" w:themeColor="text1"/>
+        </w:rPr>
+        <w:t>Configuration</w:t>
+      </w:r>
+      <w:bookmarkEnd w:id="7"/>
+    </w:p>
+    <w:p>
+      <w:pPr>
+        <w:rPr>
+          <w:color w:val="000000" w:themeColor="text1"/>
+        </w:rPr>
+      </w:pPr>
+      <w:r>
+        <w:rPr>
+          <w:color w:val="000000" w:themeColor="text1"/>
+        </w:rPr>
+        <w:t xml:space="preserve">Parts of </w:t>
+      </w:r>
+      <w:proofErr w:type="spellStart"/>
+      <w:r>
+        <w:rPr>
+          <w:color w:val="000000" w:themeColor="text1"/>
+        </w:rPr>
+        <w:t>thr</w:t>
+      </w:r>
+      <w:proofErr w:type="spellEnd"/>
+      <w:r>
+        <w:rPr>
+          <w:color w:val="000000" w:themeColor="text1"/>
+        </w:rPr>
+        <w:t xml:space="preserve"> application can be configured through </w:t>
+      </w:r>
+      <w:proofErr w:type="spellStart"/>
+      <w:proofErr w:type="gramStart"/>
+      <w:r>
+        <w:rPr>
+          <w:color w:val="000000" w:themeColor="text1"/>
+        </w:rPr>
+        <w:t>appsettings.json</w:t>
+      </w:r>
+      <w:proofErr w:type="spellEnd"/>
+      <w:proofErr w:type="gramEnd"/>
+      <w:r>
+        <w:rPr>
+          <w:color w:val="000000" w:themeColor="text1"/>
+        </w:rPr>
+        <w:t xml:space="preserve"> and </w:t>
+      </w:r>
+      <w:proofErr w:type="spellStart"/>
+      <w:r>
+        <w:rPr>
+          <w:color w:val="000000" w:themeColor="text1"/>
+        </w:rPr>
+        <w:t>appsettings.Development.json</w:t>
+      </w:r>
+      <w:proofErr w:type="spellEnd"/>
+      <w:r>
+        <w:rPr>
+          <w:color w:val="000000" w:themeColor="text1"/>
+        </w:rPr>
+        <w:t>, the former being the configuration used in production. Currently, logging and schedule culling can be manipulated through those files.</w:t>
+      </w:r>
+    </w:p>
+    <w:p>
+      <w:pPr>
+        <w:pStyle w:val="Heading2"/>
+        <w:rPr>
+          <w:color w:val="000000" w:themeColor="text1"/>
+        </w:rPr>
+      </w:pPr>
+      <w:bookmarkStart w:id="8" w:name="_Toc134112831"/>
+      <w:r>
+        <w:rPr>
+          <w:color w:val="000000" w:themeColor="text1"/>
+        </w:rPr>
+        <w:t>Logging</w:t>
+      </w:r>
+      <w:bookmarkEnd w:id="8"/>
+    </w:p>
+    <w:p>
+      <w:r>
+        <w:t xml:space="preserve">The application currently logs all data-access and HTTP requests. These logs can be found in </w:t>
+      </w:r>
+      <w:proofErr w:type="spellStart"/>
+      <w:r>
+        <w:t>src</w:t>
+      </w:r>
+      <w:proofErr w:type="spellEnd"/>
+      <w:r>
+        <w:t>/Scheduler/bin</w:t>
+      </w:r>
+      <w:proofErr w:type="gramStart"/>
+      <w:r>
+        <w:t>/(</w:t>
+      </w:r>
+      <w:proofErr w:type="gramEnd"/>
+      <w:r>
+        <w:t>Debug or Release)/net7.0/logs.txt. As alluded to above, logging can be configured, particularly when the log file is culled.</w:t>
+      </w:r>
+    </w:p>
+    <w:p>
+      <w:pPr>
+        <w:pStyle w:val="Heading2"/>
+        <w:rPr>
+          <w:color w:val="000000" w:themeColor="text1"/>
+        </w:rPr>
+      </w:pPr>
+      <w:bookmarkStart w:id="9" w:name="_Toc134112832"/>
+      <w:r>
+        <w:rPr>
+          <w:color w:val="000000" w:themeColor="text1"/>
+        </w:rPr>
+        <w:t xml:space="preserve">Continuous </w:t>
+      </w:r>
+      <w:proofErr w:type="spellStart"/>
+      <w:r>
+        <w:rPr>
+          <w:color w:val="000000" w:themeColor="text1"/>
+        </w:rPr>
+        <w:t>Integrationa</w:t>
+      </w:r>
+      <w:proofErr w:type="spellEnd"/>
+      <w:r>
+        <w:rPr>
+          <w:color w:val="000000" w:themeColor="text1"/>
+        </w:rPr>
+        <w:t xml:space="preserve"> </w:t>
+      </w:r>
+      <w:r>
+        <w:rPr>
+          <w:color w:val="000000" w:themeColor="text1"/>
+        </w:rPr>
+        <w:t>&amp;</w:t>
+      </w:r>
+      <w:r>
+        <w:rPr>
+          <w:color w:val="000000" w:themeColor="text1"/>
+        </w:rPr>
+        <w:t xml:space="preserve"> Deployment</w:t>
+      </w:r>
+      <w:bookmarkEnd w:id="9"/>
+    </w:p>
+    <w:p>
+      <w:r>
+        <w:t>The application is configured to run GitHub actions on push to the ‘dev’ and ‘main’ branches.</w:t>
+      </w:r>
+      <w:r>
+        <w:t xml:space="preserve"> The former executes a continuous integration workflow which checks if the application builds and passes all tests. The latter builds the application, </w:t>
+      </w:r>
+      <w:proofErr w:type="spellStart"/>
+      <w:r>
+        <w:t>applys</w:t>
+      </w:r>
+      <w:proofErr w:type="spellEnd"/>
+      <w:r>
+        <w:t xml:space="preserve"> migrations to the live database, then deploys it to </w:t>
+      </w:r>
+      <w:proofErr w:type="spellStart"/>
+      <w:r>
+        <w:t>MyWindowsHosting</w:t>
+      </w:r>
+      <w:proofErr w:type="spellEnd"/>
+      <w:r>
+        <w:t>.</w:t>
+      </w:r>
+      <w:r>
+        <w:t xml:space="preserve"> For both workflows, an email will be sent out to the repository owner if any step fails.</w:t>
+      </w:r>
+    </w:p>
+    <w:p>
+      <w:pPr>
+        <w:pStyle w:val="Heading1"/>
         <w:spacing w:line="276" w:lineRule="auto"/>
         <w:rPr>
           <w:b/>
@@ -2116,7 +2786,7 @@
           <w:szCs w:val="36"/>
         </w:rPr>
       </w:pPr>
-      <w:bookmarkStart w:id="6" w:name="_Toc128824713"/>
+      <w:bookmarkStart w:id="10" w:name="_Toc134112833"/>
       <w:r>
         <w:rPr>
           <w:b/>
@@ -2127,7 +2797,7 @@
         </w:rPr>
         <w:t>Technologies</w:t>
       </w:r>
-      <w:bookmarkEnd w:id="6"/>
+      <w:bookmarkEnd w:id="10"/>
     </w:p>
     <w:p>
       <w:pPr>
@@ -2283,6 +2953,48 @@
     </w:p>
     <w:p>
       <w:pPr>
+        <w:pStyle w:val="ListParagraph"/>
+        <w:numPr>
+          <w:ilvl w:val="0"/>
+          <w:numId w:val="5"/>
+        </w:numPr>
+        <w:rPr>
+          <w:sz w:val="24"/>
+          <w:szCs w:val="24"/>
+        </w:rPr>
+      </w:pPr>
+      <w:r>
+        <w:rPr>
+          <w:sz w:val="24"/>
+          <w:szCs w:val="24"/>
+        </w:rPr>
+        <w:t>Chosen</w:t>
+      </w:r>
+    </w:p>
+    <w:p>
+      <w:pPr>
+        <w:pStyle w:val="ListParagraph"/>
+        <w:numPr>
+          <w:ilvl w:val="0"/>
+          <w:numId w:val="5"/>
+        </w:numPr>
+        <w:rPr>
+          <w:sz w:val="24"/>
+          <w:szCs w:val="24"/>
+        </w:rPr>
+      </w:pPr>
+      <w:proofErr w:type="spellStart"/>
+      <w:r>
+        <w:rPr>
+          <w:sz w:val="24"/>
+          <w:szCs w:val="24"/>
+        </w:rPr>
+        <w:t>Moq</w:t>
+      </w:r>
+      <w:proofErr w:type="spellEnd"/>
+    </w:p>
+    <w:p>
+      <w:pPr>
         <w:rPr>
           <w:sz w:val="24"/>
           <w:szCs w:val="24"/>
@@ -2396,25 +3108,23 @@
           <w:sz w:val="24"/>
           <w:szCs w:val="24"/>
         </w:rPr>
-        <w:t xml:space="preserve"> due to </w:t>
+        <w:t xml:space="preserve">. Additionally, </w:t>
       </w:r>
       <w:proofErr w:type="spellStart"/>
-      <w:proofErr w:type="gramStart"/>
-      <w:r>
-        <w:rPr>
-          <w:sz w:val="24"/>
-          <w:szCs w:val="24"/>
-        </w:rPr>
-        <w:t>it’s</w:t>
+      <w:r>
+        <w:rPr>
+          <w:sz w:val="24"/>
+          <w:szCs w:val="24"/>
+        </w:rPr>
+        <w:t>Moq</w:t>
       </w:r>
       <w:proofErr w:type="spellEnd"/>
-      <w:proofErr w:type="gramEnd"/>
-      <w:r>
-        <w:rPr>
-          <w:sz w:val="24"/>
-          <w:szCs w:val="24"/>
-        </w:rPr>
-        <w:t xml:space="preserve"> support for integration tests.</w:t>
+      <w:r>
+        <w:rPr>
+          <w:sz w:val="24"/>
+          <w:szCs w:val="24"/>
+        </w:rPr>
+        <w:t xml:space="preserve"> is used to mock framework specific APIs.</w:t>
       </w:r>
     </w:p>
     <w:p>
@@ -2444,7 +3154,7 @@
           <w:szCs w:val="36"/>
         </w:rPr>
       </w:pPr>
-      <w:bookmarkStart w:id="7" w:name="_Toc128824714"/>
+      <w:bookmarkStart w:id="11" w:name="_Toc134112834"/>
       <w:r>
         <w:rPr>
           <w:b/>
@@ -2455,40 +3165,7 @@
         </w:rPr>
         <w:t>Architecture</w:t>
       </w:r>
-      <w:bookmarkEnd w:id="7"/>
-    </w:p>
-    <w:p>
-      <w:r>
-        <w:t>To ensure an optimal flow of dependencies, we’ve divided the solution into three distinct layers/projects.</w:t>
-      </w:r>
-    </w:p>
-    <w:p>
-      <w:r>
-        <w:t xml:space="preserve">Core contains entities, business logic and abstractions. This project has no </w:t>
-      </w:r>
-      <w:r>
-        <w:t>dependencies,</w:t>
-      </w:r>
-      <w:r>
-        <w:t xml:space="preserve"> and every layer of the application depends on it.</w:t>
-      </w:r>
-      <w:r>
-        <w:br/>
-      </w:r>
-      <w:r>
-        <w:t>Infrastructure defines data access and contains databases and service implementations.</w:t>
-      </w:r>
-      <w:r>
-        <w:br/>
-      </w:r>
-      <w:r>
-        <w:t>Finally, the Web project serves as the application’s presentation layer.</w:t>
-      </w:r>
-    </w:p>
-    <w:p>
-      <w:pPr>
-        <w:pStyle w:val="Heading1"/>
-        <w:spacing w:line="276" w:lineRule="auto"/>
+      <w:r>
         <w:rPr>
           <w:b/>
           <w:bCs/>
@@ -2496,9 +3173,277 @@
           <w:sz w:val="36"/>
           <w:szCs w:val="36"/>
         </w:rPr>
-      </w:pPr>
-      <w:bookmarkStart w:id="8" w:name="_Toc128824715"/>
-      <w:r>
+        <w:t xml:space="preserve"> &amp; Project Structure</w:t>
+      </w:r>
+      <w:bookmarkEnd w:id="11"/>
+    </w:p>
+    <w:p>
+      <w:r>
+        <w:t xml:space="preserve">The main application can be found in </w:t>
+      </w:r>
+      <w:proofErr w:type="spellStart"/>
+      <w:r>
+        <w:t>src</w:t>
+      </w:r>
+      <w:proofErr w:type="spellEnd"/>
+      <w:r>
+        <w:t>/.</w:t>
+      </w:r>
+    </w:p>
+    <w:p>
+      <w:r>
+        <w:t>Documentation is found in docs/. You’ve probably figured this out!</w:t>
+      </w:r>
+    </w:p>
+    <w:p>
+      <w:r>
+        <w:t xml:space="preserve">The continuous integration and deployment pipelines can be found </w:t>
+      </w:r>
+      <w:proofErr w:type="gramStart"/>
+      <w:r>
+        <w:t>in .</w:t>
+      </w:r>
+      <w:proofErr w:type="spellStart"/>
+      <w:r>
+        <w:t>github</w:t>
+      </w:r>
+      <w:proofErr w:type="spellEnd"/>
+      <w:proofErr w:type="gramEnd"/>
+      <w:r>
+        <w:t>/workflows/.</w:t>
+      </w:r>
+    </w:p>
+    <w:p>
+      <w:pPr>
+        <w:pStyle w:val="Heading2"/>
+        <w:rPr>
+          <w:color w:val="000000" w:themeColor="text1"/>
+        </w:rPr>
+      </w:pPr>
+      <w:bookmarkStart w:id="12" w:name="_Toc134112835"/>
+      <w:r>
+        <w:rPr>
+          <w:color w:val="000000" w:themeColor="text1"/>
+        </w:rPr>
+        <w:t>Schedu</w:t>
+      </w:r>
+      <w:r>
+        <w:rPr>
+          <w:color w:val="000000" w:themeColor="text1"/>
+        </w:rPr>
+        <w:t>l</w:t>
+      </w:r>
+      <w:r>
+        <w:rPr>
+          <w:color w:val="000000" w:themeColor="text1"/>
+        </w:rPr>
+        <w:t>er</w:t>
+      </w:r>
+      <w:bookmarkEnd w:id="12"/>
+    </w:p>
+    <w:p>
+      <w:r>
+        <w:t>The project is divided into four distinct layers in order to facilitate a proper flow of dependencies</w:t>
+      </w:r>
+      <w:r>
+        <w:t>; these layers are</w:t>
+      </w:r>
+      <w:r>
+        <w:t xml:space="preserve"> (in order with the flow of dependencies)</w:t>
+      </w:r>
+      <w:r>
+        <w:t xml:space="preserve">: domain, application, infrastructure, and </w:t>
+      </w:r>
+      <w:proofErr w:type="spellStart"/>
+      <w:r>
+        <w:t>oresentation</w:t>
+      </w:r>
+      <w:proofErr w:type="spellEnd"/>
+      <w:r>
+        <w:t>.</w:t>
+      </w:r>
+    </w:p>
+    <w:p>
+      <w:r>
+        <w:t>The domain layer</w:t>
+      </w:r>
+      <w:r>
+        <w:t xml:space="preserve"> contains business rules, logic, entities, and </w:t>
+      </w:r>
+      <w:proofErr w:type="spellStart"/>
+      <w:r>
+        <w:t>astractions</w:t>
+      </w:r>
+      <w:proofErr w:type="spellEnd"/>
+      <w:r>
+        <w:t xml:space="preserve"> that pertain to them. This layer should have no dependencies. All code pertaining to this layer is found in </w:t>
+      </w:r>
+      <w:proofErr w:type="spellStart"/>
+      <w:r>
+        <w:t>src</w:t>
+      </w:r>
+      <w:proofErr w:type="spellEnd"/>
+      <w:r>
+        <w:t>/Scheduler/Domain.</w:t>
+      </w:r>
+    </w:p>
+    <w:p>
+      <w:r>
+        <w:t xml:space="preserve">The application layer acts as an interface between the consumer and the domain layer. </w:t>
+      </w:r>
+      <w:r>
+        <w:t>For this project, that means it contains logging, email sending capabilities, and other services that represent a business capability.</w:t>
+      </w:r>
+      <w:r>
+        <w:t xml:space="preserve"> Code for </w:t>
+      </w:r>
+      <w:proofErr w:type="spellStart"/>
+      <w:r>
+        <w:t>thislayer</w:t>
+      </w:r>
+      <w:proofErr w:type="spellEnd"/>
+      <w:r>
+        <w:t xml:space="preserve"> is largely found in </w:t>
+      </w:r>
+      <w:proofErr w:type="spellStart"/>
+      <w:r>
+        <w:t>src</w:t>
+      </w:r>
+      <w:proofErr w:type="spellEnd"/>
+      <w:r>
+        <w:t xml:space="preserve">/Scheduler/Application, and </w:t>
+      </w:r>
+      <w:proofErr w:type="spellStart"/>
+      <w:r>
+        <w:t>src</w:t>
+      </w:r>
+      <w:proofErr w:type="spellEnd"/>
+      <w:r>
+        <w:t>/Scheduler/Services.</w:t>
+      </w:r>
+    </w:p>
+    <w:p>
+      <w:r>
+        <w:t>The infrastructure layer encapsulates all data-access, this could</w:t>
+      </w:r>
+      <w:r>
+        <w:t xml:space="preserve"> </w:t>
+      </w:r>
+      <w:r>
+        <w:t>be to a database or external APIs</w:t>
+      </w:r>
+      <w:r>
+        <w:t xml:space="preserve">. Code for this layer is found in </w:t>
+      </w:r>
+      <w:proofErr w:type="spellStart"/>
+      <w:r>
+        <w:t>src</w:t>
+      </w:r>
+      <w:proofErr w:type="spellEnd"/>
+      <w:r>
+        <w:t>/Scheduler/Infrastructure.</w:t>
+      </w:r>
+    </w:p>
+    <w:p>
+      <w:r>
+        <w:t xml:space="preserve">The presentation layer is what the user will see, this is currently an ASP.NET Core MVC application. </w:t>
+      </w:r>
+      <w:r>
+        <w:t>Code for this, as well as all other layers, is found in the Scheduler project.</w:t>
+      </w:r>
+    </w:p>
+    <w:p>
+      <w:pPr>
+        <w:pStyle w:val="Heading2"/>
+        <w:rPr>
+          <w:color w:val="000000" w:themeColor="text1"/>
+        </w:rPr>
+      </w:pPr>
+      <w:bookmarkStart w:id="13" w:name="_Toc134112836"/>
+      <w:proofErr w:type="spellStart"/>
+      <w:r>
+        <w:rPr>
+          <w:color w:val="000000" w:themeColor="text1"/>
+        </w:rPr>
+        <w:t>Schedu</w:t>
+      </w:r>
+      <w:r>
+        <w:rPr>
+          <w:color w:val="000000" w:themeColor="text1"/>
+        </w:rPr>
+        <w:t>l</w:t>
+      </w:r>
+      <w:r>
+        <w:rPr>
+          <w:color w:val="000000" w:themeColor="text1"/>
+        </w:rPr>
+        <w:t>er</w:t>
+      </w:r>
+      <w:r>
+        <w:rPr>
+          <w:color w:val="000000" w:themeColor="text1"/>
+        </w:rPr>
+        <w:t>.Tests</w:t>
+      </w:r>
+      <w:bookmarkEnd w:id="13"/>
+      <w:proofErr w:type="spellEnd"/>
+    </w:p>
+    <w:p>
+      <w:r>
+        <w:t>The application has dozens of unit tests, these are used to ensure new features work and continue to work throughout the project lifecycle. These tests can be run using the dotnet CLI, Visual Studio, or as a part of the application’s continuous integration pipeline.</w:t>
+      </w:r>
+    </w:p>
+    <w:p>
+      <w:pPr>
+        <w:pStyle w:val="Heading2"/>
+        <w:rPr>
+          <w:color w:val="000000" w:themeColor="text1"/>
+        </w:rPr>
+      </w:pPr>
+      <w:bookmarkStart w:id="14" w:name="_Toc134112837"/>
+      <w:proofErr w:type="spellStart"/>
+      <w:r>
+        <w:rPr>
+          <w:color w:val="000000" w:themeColor="text1"/>
+        </w:rPr>
+        <w:t>Schedu</w:t>
+      </w:r>
+      <w:r>
+        <w:rPr>
+          <w:color w:val="000000" w:themeColor="text1"/>
+        </w:rPr>
+        <w:t>l</w:t>
+      </w:r>
+      <w:r>
+        <w:rPr>
+          <w:color w:val="000000" w:themeColor="text1"/>
+        </w:rPr>
+        <w:t>er</w:t>
+      </w:r>
+      <w:r>
+        <w:rPr>
+          <w:color w:val="000000" w:themeColor="text1"/>
+        </w:rPr>
+        <w:t>.</w:t>
+      </w:r>
+      <w:r>
+        <w:rPr>
+          <w:color w:val="000000" w:themeColor="text1"/>
+        </w:rPr>
+        <w:t>Benchmarks</w:t>
+      </w:r>
+      <w:bookmarkEnd w:id="14"/>
+      <w:proofErr w:type="spellEnd"/>
+    </w:p>
+    <w:p>
+      <w:r>
+        <w:t>This project is intended to provide benchmarking for performance-critical aspects of the application. Currently this only pertains to collision detection.</w:t>
+      </w:r>
+    </w:p>
+    <w:p>
+      <w:pPr>
+        <w:pStyle w:val="Heading1"/>
+        <w:spacing w:line="276" w:lineRule="auto"/>
         <w:rPr>
           <w:b/>
           <w:bCs/>
@@ -2506,485 +3451,9 @@
           <w:sz w:val="36"/>
           <w:szCs w:val="36"/>
         </w:rPr>
-        <w:lastRenderedPageBreak/>
-        <w:t>Entity Relationship Diagram</w:t>
-      </w:r>
-      <w:bookmarkEnd w:id="8"/>
-    </w:p>
-    <w:p>
-      <w:r>
-        <w:rPr>
-          <w:noProof/>
-        </w:rPr>
-        <w:drawing>
-          <wp:inline distT="0" distB="0" distL="0" distR="0" wp14:anchorId="26906F59" wp14:editId="4C7E7858">
-            <wp:extent cx="5943600" cy="4331970"/>
-            <wp:effectExtent l="0" t="0" r="0" b="0"/>
-            <wp:docPr id="1" name="Picture 1" descr="Diagram, schematic&#10;&#10;Description automatically generated"/>
-            <wp:cNvGraphicFramePr>
-              <a:graphicFrameLocks xmlns:a="http://schemas.openxmlformats.org/drawingml/2006/main" noChangeAspect="1"/>
-            </wp:cNvGraphicFramePr>
-            <a:graphic xmlns:a="http://schemas.openxmlformats.org/drawingml/2006/main">
-              <a:graphicData uri="http://schemas.openxmlformats.org/drawingml/2006/picture">
-                <pic:pic xmlns:pic="http://schemas.openxmlformats.org/drawingml/2006/picture">
-                  <pic:nvPicPr>
-                    <pic:cNvPr id="1" name="Picture 1" descr="Diagram, schematic&#10;&#10;Description automatically generated"/>
-                    <pic:cNvPicPr/>
-                  </pic:nvPicPr>
-                  <pic:blipFill>
-                    <a:blip r:embed="rId9"/>
-                    <a:stretch>
-                      <a:fillRect/>
-                    </a:stretch>
-                  </pic:blipFill>
-                  <pic:spPr>
-                    <a:xfrm>
-                      <a:off x="0" y="0"/>
-                      <a:ext cx="5943600" cy="4331970"/>
-                    </a:xfrm>
-                    <a:prstGeom prst="rect">
-                      <a:avLst/>
-                    </a:prstGeom>
-                  </pic:spPr>
-                </pic:pic>
-              </a:graphicData>
-            </a:graphic>
-          </wp:inline>
-        </w:drawing>
-      </w:r>
-      <w:r>
-        <w:rPr>
-          <w:i/>
-          <w:iCs/>
-        </w:rPr>
-        <w:t>Additional tables are needed in order to support ASP.NET Identity.</w:t>
-      </w:r>
-    </w:p>
-    <w:p>
-      <w:pPr>
-        <w:pStyle w:val="Heading2"/>
-        <w:rPr>
-          <w:b/>
-          <w:bCs/>
-          <w:color w:val="0D0D0D" w:themeColor="text1" w:themeTint="F2"/>
-        </w:rPr>
-      </w:pPr>
-      <w:bookmarkStart w:id="9" w:name="_Toc128824716"/>
-      <w:r>
-        <w:rPr>
-          <w:b/>
-          <w:bCs/>
-          <w:color w:val="0D0D0D" w:themeColor="text1" w:themeTint="F2"/>
-        </w:rPr>
-        <w:t>Scheduler</w:t>
-      </w:r>
-      <w:bookmarkEnd w:id="9"/>
-    </w:p>
-    <w:p>
-      <w:r>
-        <w:rPr>
-          <w:b/>
-          <w:bCs/>
-        </w:rPr>
-        <w:t>Leagues</w:t>
-      </w:r>
-      <w:r>
-        <w:rPr>
-          <w:b/>
-          <w:bCs/>
-        </w:rPr>
-        <w:br/>
-      </w:r>
-      <w:r>
-        <w:t xml:space="preserve">Represents a </w:t>
-      </w:r>
-      <w:proofErr w:type="spellStart"/>
-      <w:r>
-        <w:t>lsovver</w:t>
-      </w:r>
-      <w:proofErr w:type="spellEnd"/>
-      <w:r>
-        <w:t xml:space="preserve"> league.</w:t>
-      </w:r>
-    </w:p>
-    <w:p>
-      <w:r>
-        <w:rPr>
-          <w:b/>
-          <w:bCs/>
-        </w:rPr>
-        <w:t>Teams</w:t>
-      </w:r>
-      <w:r>
-        <w:rPr>
-          <w:b/>
-          <w:bCs/>
-        </w:rPr>
-        <w:br/>
-      </w:r>
-      <w:r>
-        <w:t>Represents a soccer team</w:t>
-      </w:r>
-      <w:r>
-        <w:t xml:space="preserve"> which is </w:t>
-      </w:r>
-      <w:proofErr w:type="gramStart"/>
-      <w:r>
-        <w:t>a</w:t>
-      </w:r>
-      <w:proofErr w:type="gramEnd"/>
-      <w:r>
-        <w:t xml:space="preserve"> apart of a league.</w:t>
-      </w:r>
-    </w:p>
-    <w:p>
-      <w:r>
-        <w:rPr>
-          <w:b/>
-          <w:bCs/>
-        </w:rPr>
-        <w:t>Events</w:t>
-      </w:r>
-      <w:r>
-        <w:rPr>
-          <w:b/>
-          <w:bCs/>
-        </w:rPr>
-        <w:br/>
-      </w:r>
-      <w:r>
-        <w:t xml:space="preserve">Represents a scheduled event. The </w:t>
-      </w:r>
-      <w:r>
-        <w:t>Games</w:t>
-      </w:r>
-      <w:r>
-        <w:t xml:space="preserve"> and </w:t>
-      </w:r>
-      <w:r>
-        <w:t>Practices</w:t>
-      </w:r>
-      <w:r>
-        <w:t xml:space="preserve"> table </w:t>
-      </w:r>
-      <w:r>
-        <w:t>extends</w:t>
-      </w:r>
-      <w:r>
-        <w:t xml:space="preserve"> it</w:t>
-      </w:r>
-      <w:r>
-        <w:t xml:space="preserve"> </w:t>
-      </w:r>
-      <w:r>
-        <w:t xml:space="preserve">by adding additional </w:t>
-      </w:r>
-      <w:r>
-        <w:t>columns, then referencing the parent Event</w:t>
-      </w:r>
-      <w:r>
-        <w:t>. If the need arises, more tables can be created to represent different kinds of events.</w:t>
-      </w:r>
-      <w:r>
-        <w:t xml:space="preserve"> In our solution, the Event object serves as the parent to Practice and Game, this relationship is then represented by table-per-type mapping.</w:t>
-      </w:r>
-    </w:p>
-    <w:p>
-      <w:r>
-        <w:rPr>
-          <w:b/>
-          <w:bCs/>
-        </w:rPr>
-        <w:t>Games</w:t>
-      </w:r>
-      <w:r>
-        <w:rPr>
-          <w:b/>
-          <w:bCs/>
-        </w:rPr>
-        <w:br/>
-      </w:r>
-      <w:r>
-        <w:t>A game between two teams.</w:t>
-      </w:r>
-      <w:r>
-        <w:t xml:space="preserve"> Game subclasses Event in the solution.</w:t>
-      </w:r>
-    </w:p>
-    <w:p>
-      <w:r>
-        <w:rPr>
-          <w:b/>
-          <w:bCs/>
-        </w:rPr>
-        <w:t>Practices</w:t>
-      </w:r>
-      <w:r>
-        <w:rPr>
-          <w:b/>
-          <w:bCs/>
-        </w:rPr>
-        <w:br/>
-      </w:r>
-      <w:r>
-        <w:t>A practice game for a team. Practice subclasses Event in the solution.</w:t>
-      </w:r>
-    </w:p>
-    <w:p>
-      <w:r>
-        <w:rPr>
-          <w:b/>
-          <w:bCs/>
-        </w:rPr>
-        <w:lastRenderedPageBreak/>
-        <w:t>Fields</w:t>
-      </w:r>
-      <w:r>
-        <w:rPr>
-          <w:b/>
-          <w:bCs/>
-        </w:rPr>
-        <w:br/>
-      </w:r>
-      <w:r>
-        <w:t>Represents a field in the facility.</w:t>
-      </w:r>
-    </w:p>
-    <w:p>
-      <w:proofErr w:type="spellStart"/>
-      <w:r>
-        <w:rPr>
-          <w:b/>
-          <w:bCs/>
-        </w:rPr>
-        <w:t>EventField</w:t>
-      </w:r>
-      <w:proofErr w:type="spellEnd"/>
-      <w:r>
-        <w:rPr>
-          <w:b/>
-          <w:bCs/>
-        </w:rPr>
-        <w:br/>
-      </w:r>
-      <w:r>
-        <w:t xml:space="preserve">Represents the many-many </w:t>
-      </w:r>
-      <w:proofErr w:type="gramStart"/>
-      <w:r>
-        <w:t>relationship</w:t>
-      </w:r>
-      <w:proofErr w:type="gramEnd"/>
-      <w:r>
-        <w:t xml:space="preserve"> between </w:t>
-      </w:r>
-      <w:r>
-        <w:t>Events</w:t>
-      </w:r>
-      <w:r>
-        <w:t xml:space="preserve"> and </w:t>
-      </w:r>
-      <w:r>
-        <w:t>Fields</w:t>
-      </w:r>
-      <w:r>
-        <w:t>.</w:t>
-      </w:r>
-    </w:p>
-    <w:p>
-      <w:pPr>
-        <w:pStyle w:val="Heading2"/>
-        <w:rPr>
-          <w:b/>
-          <w:bCs/>
-          <w:color w:val="0D0D0D" w:themeColor="text1" w:themeTint="F2"/>
-        </w:rPr>
-      </w:pPr>
-      <w:bookmarkStart w:id="10" w:name="_Toc128824717"/>
-      <w:r>
-        <w:rPr>
-          <w:b/>
-          <w:bCs/>
-          <w:color w:val="0D0D0D" w:themeColor="text1" w:themeTint="F2"/>
-        </w:rPr>
-        <w:t>Identity</w:t>
-      </w:r>
-      <w:bookmarkEnd w:id="10"/>
-    </w:p>
-    <w:p>
-      <w:proofErr w:type="spellStart"/>
-      <w:r>
-        <w:rPr>
-          <w:b/>
-          <w:bCs/>
-        </w:rPr>
-        <w:t>AspNet</w:t>
-      </w:r>
-      <w:r>
-        <w:rPr>
-          <w:b/>
-          <w:bCs/>
-        </w:rPr>
-        <w:t>Users</w:t>
-      </w:r>
-      <w:proofErr w:type="spellEnd"/>
-      <w:r>
-        <w:rPr>
-          <w:b/>
-          <w:bCs/>
-        </w:rPr>
-        <w:br/>
-      </w:r>
-      <w:r>
-        <w:t>Represents a user in the application.</w:t>
-      </w:r>
-    </w:p>
-    <w:p>
-      <w:proofErr w:type="spellStart"/>
-      <w:r>
-        <w:rPr>
-          <w:b/>
-          <w:bCs/>
-        </w:rPr>
-        <w:t>AspNet</w:t>
-      </w:r>
-      <w:r>
-        <w:rPr>
-          <w:b/>
-          <w:bCs/>
-        </w:rPr>
-        <w:t>Roles</w:t>
-      </w:r>
-      <w:proofErr w:type="spellEnd"/>
-      <w:r>
-        <w:rPr>
-          <w:b/>
-          <w:bCs/>
-        </w:rPr>
-        <w:br/>
-      </w:r>
-      <w:r>
-        <w:t>Used to differentiate the different user groups such as coaches and admins.</w:t>
-      </w:r>
-    </w:p>
-    <w:p>
-      <w:proofErr w:type="spellStart"/>
-      <w:r>
-        <w:rPr>
-          <w:b/>
-          <w:bCs/>
-        </w:rPr>
-        <w:t>AspNetUserRoles</w:t>
-      </w:r>
-      <w:proofErr w:type="spellEnd"/>
-      <w:r>
-        <w:rPr>
-          <w:b/>
-          <w:bCs/>
-        </w:rPr>
-        <w:br/>
-      </w:r>
-      <w:r>
-        <w:t xml:space="preserve">Represents </w:t>
-      </w:r>
-      <w:r>
-        <w:t>a</w:t>
-      </w:r>
-      <w:r>
-        <w:t xml:space="preserve"> many-many </w:t>
-      </w:r>
-      <w:proofErr w:type="gramStart"/>
-      <w:r>
-        <w:t>relationship</w:t>
-      </w:r>
-      <w:proofErr w:type="gramEnd"/>
-      <w:r>
-        <w:t xml:space="preserve"> between </w:t>
-      </w:r>
-      <w:proofErr w:type="spellStart"/>
-      <w:r>
-        <w:t>AspNetUsers</w:t>
-      </w:r>
-      <w:proofErr w:type="spellEnd"/>
-      <w:r>
-        <w:t xml:space="preserve"> and </w:t>
-      </w:r>
-      <w:proofErr w:type="spellStart"/>
-      <w:r>
-        <w:t>AspNetRoles</w:t>
-      </w:r>
-      <w:proofErr w:type="spellEnd"/>
-      <w:r>
-        <w:t>.</w:t>
-      </w:r>
-    </w:p>
-    <w:p>
-      <w:proofErr w:type="spellStart"/>
-      <w:r>
-        <w:rPr>
-          <w:b/>
-          <w:bCs/>
-        </w:rPr>
-        <w:t>AspNetUserClaims</w:t>
-      </w:r>
-      <w:proofErr w:type="spellEnd"/>
-      <w:r>
-        <w:rPr>
-          <w:b/>
-          <w:bCs/>
-        </w:rPr>
-        <w:br/>
-      </w:r>
-      <w:r>
-        <w:t>Represents a claim that a user presents.</w:t>
-      </w:r>
-    </w:p>
-    <w:p>
-      <w:proofErr w:type="spellStart"/>
-      <w:r>
-        <w:rPr>
-          <w:b/>
-          <w:bCs/>
-        </w:rPr>
-        <w:t>AspNetUserLogins</w:t>
-      </w:r>
-      <w:proofErr w:type="spellEnd"/>
-      <w:r>
-        <w:rPr>
-          <w:b/>
-          <w:bCs/>
-        </w:rPr>
-        <w:br/>
-      </w:r>
-      <w:r>
-        <w:t>Associates a user with a login.</w:t>
-      </w:r>
-    </w:p>
-    <w:p>
-      <w:proofErr w:type="spellStart"/>
-      <w:r>
-        <w:rPr>
-          <w:b/>
-          <w:bCs/>
-        </w:rPr>
-        <w:t>AspNetUserTokens</w:t>
-      </w:r>
-      <w:proofErr w:type="spellEnd"/>
-      <w:r>
-        <w:rPr>
-          <w:b/>
-          <w:bCs/>
-        </w:rPr>
-        <w:br/>
-      </w:r>
-      <w:r>
-        <w:t>Represents an authentication token for a user.</w:t>
-      </w:r>
-    </w:p>
-    <w:p>
-      <w:pPr>
-        <w:pStyle w:val="Heading1"/>
-        <w:spacing w:line="276" w:lineRule="auto"/>
+      </w:pPr>
+      <w:bookmarkStart w:id="15" w:name="_Toc134112838"/>
+      <w:r>
         <w:rPr>
           <w:b/>
           <w:bCs/>
@@ -2992,9 +3461,524 @@
           <w:sz w:val="36"/>
           <w:szCs w:val="36"/>
         </w:rPr>
-      </w:pPr>
-      <w:bookmarkStart w:id="11" w:name="_Toc128824718"/>
-      <w:r>
+        <w:t>Entity Relationship Diagram</w:t>
+      </w:r>
+      <w:bookmarkEnd w:id="15"/>
+    </w:p>
+    <w:p>
+      <w:r>
+        <w:t>(Image here)</w:t>
+      </w:r>
+      <w:r>
+        <w:br/>
+      </w:r>
+      <w:r>
+        <w:rPr>
+          <w:i/>
+          <w:iCs/>
+        </w:rPr>
+        <w:t>Additional tables are needed in order to support ASP.NET Identity.</w:t>
+      </w:r>
+    </w:p>
+    <w:p>
+      <w:pPr>
+        <w:pStyle w:val="Heading2"/>
+        <w:rPr>
+          <w:b/>
+          <w:bCs/>
+          <w:color w:val="0D0D0D" w:themeColor="text1" w:themeTint="F2"/>
+        </w:rPr>
+      </w:pPr>
+      <w:bookmarkStart w:id="16" w:name="_Toc134112839"/>
+      <w:r>
+        <w:rPr>
+          <w:b/>
+          <w:bCs/>
+          <w:color w:val="0D0D0D" w:themeColor="text1" w:themeTint="F2"/>
+        </w:rPr>
+        <w:t>Scheduler</w:t>
+      </w:r>
+      <w:bookmarkEnd w:id="16"/>
+    </w:p>
+    <w:p>
+      <w:r>
+        <w:rPr>
+          <w:b/>
+          <w:bCs/>
+        </w:rPr>
+        <w:t>Leagues</w:t>
+      </w:r>
+      <w:r>
+        <w:rPr>
+          <w:b/>
+          <w:bCs/>
+        </w:rPr>
+        <w:br/>
+      </w:r>
+      <w:r>
+        <w:t xml:space="preserve">Represents a </w:t>
+      </w:r>
+      <w:r>
+        <w:t>soccer</w:t>
+      </w:r>
+      <w:r>
+        <w:t xml:space="preserve"> league.</w:t>
+      </w:r>
+      <w:r>
+        <w:t xml:space="preserve"> A league can have multiple teams inside it.</w:t>
+      </w:r>
+    </w:p>
+    <w:p>
+      <w:r>
+        <w:rPr>
+          <w:b/>
+          <w:bCs/>
+        </w:rPr>
+        <w:t>Teams</w:t>
+      </w:r>
+      <w:r>
+        <w:rPr>
+          <w:b/>
+          <w:bCs/>
+        </w:rPr>
+        <w:br/>
+      </w:r>
+      <w:r>
+        <w:t>Represents a soccer team</w:t>
+      </w:r>
+      <w:r>
+        <w:t xml:space="preserve"> which is </w:t>
+      </w:r>
+      <w:proofErr w:type="spellStart"/>
+      <w:r>
+        <w:t>apart</w:t>
+      </w:r>
+      <w:proofErr w:type="spellEnd"/>
+      <w:r>
+        <w:t xml:space="preserve"> of a league.</w:t>
+      </w:r>
+      <w:r>
+        <w:t xml:space="preserve"> A </w:t>
+      </w:r>
+      <w:r>
+        <w:t>t</w:t>
+      </w:r>
+      <w:r>
+        <w:t xml:space="preserve">eam will also have a coach assigned to it, </w:t>
+      </w:r>
+      <w:proofErr w:type="spellStart"/>
+      <w:r>
+        <w:t>UserId</w:t>
+      </w:r>
+      <w:proofErr w:type="spellEnd"/>
+      <w:r>
+        <w:t xml:space="preserve"> referencing </w:t>
+      </w:r>
+      <w:proofErr w:type="spellStart"/>
+      <w:r>
+        <w:t>AspNetUsers</w:t>
+      </w:r>
+      <w:proofErr w:type="spellEnd"/>
+      <w:r>
+        <w:t>.</w:t>
+      </w:r>
+      <w:r>
+        <w:t xml:space="preserve"> If </w:t>
+      </w:r>
+      <w:r>
+        <w:t xml:space="preserve">the </w:t>
+      </w:r>
+      <w:r>
+        <w:t xml:space="preserve">user’s identifier is null, the </w:t>
+      </w:r>
+      <w:r>
+        <w:t>t</w:t>
+      </w:r>
+      <w:r>
+        <w:t>eam will be represented in the application as having a visiting coach.</w:t>
+      </w:r>
+    </w:p>
+    <w:p>
+      <w:r>
+        <w:rPr>
+          <w:b/>
+          <w:bCs/>
+        </w:rPr>
+        <w:t>Events</w:t>
+      </w:r>
+      <w:r>
+        <w:rPr>
+          <w:b/>
+          <w:bCs/>
+        </w:rPr>
+        <w:br/>
+      </w:r>
+      <w:r>
+        <w:t xml:space="preserve">Represents a scheduled event. The </w:t>
+      </w:r>
+      <w:r>
+        <w:t>Games</w:t>
+      </w:r>
+      <w:r>
+        <w:t xml:space="preserve"> and </w:t>
+      </w:r>
+      <w:r>
+        <w:t>Practices</w:t>
+      </w:r>
+      <w:r>
+        <w:t xml:space="preserve"> table </w:t>
+      </w:r>
+      <w:r>
+        <w:t>extends</w:t>
+      </w:r>
+      <w:r>
+        <w:t xml:space="preserve"> it</w:t>
+      </w:r>
+      <w:r>
+        <w:t xml:space="preserve"> </w:t>
+      </w:r>
+      <w:r>
+        <w:t xml:space="preserve">by adding additional </w:t>
+      </w:r>
+      <w:r>
+        <w:t>columns, then referencing the parent Event</w:t>
+      </w:r>
+      <w:r>
+        <w:t>. If the need arises, more tables can be created to represent different kinds of events.</w:t>
+      </w:r>
+      <w:r>
+        <w:t xml:space="preserve"> In our solution, the Event </w:t>
+      </w:r>
+      <w:r>
+        <w:t>class</w:t>
+      </w:r>
+      <w:r>
+        <w:t xml:space="preserve"> serves as the parent to </w:t>
+      </w:r>
+      <w:r>
+        <w:t>p</w:t>
+      </w:r>
+      <w:r>
+        <w:t xml:space="preserve">ractice and </w:t>
+      </w:r>
+      <w:r>
+        <w:t>g</w:t>
+      </w:r>
+      <w:r>
+        <w:t>ame, this relationship is then represented by table-per-type mapping.</w:t>
+      </w:r>
+      <w:r>
+        <w:t xml:space="preserve"> An </w:t>
+      </w:r>
+      <w:r>
+        <w:t>e</w:t>
+      </w:r>
+      <w:r>
+        <w:t xml:space="preserve">vent can optionally have a recurrence pattern, represented by </w:t>
+      </w:r>
+      <w:proofErr w:type="spellStart"/>
+      <w:r>
+        <w:t>RecurrenceId</w:t>
+      </w:r>
+      <w:proofErr w:type="spellEnd"/>
+      <w:r>
+        <w:t>.</w:t>
+      </w:r>
+    </w:p>
+    <w:p>
+      <w:r>
+        <w:rPr>
+          <w:b/>
+          <w:bCs/>
+        </w:rPr>
+        <w:t>Recurrences</w:t>
+      </w:r>
+      <w:r>
+        <w:rPr>
+          <w:b/>
+          <w:bCs/>
+        </w:rPr>
+        <w:br/>
+      </w:r>
+      <w:r>
+        <w:t>Represents a recurrence pattern for an event.</w:t>
+      </w:r>
+      <w:r>
+        <w:t xml:space="preserve"> The numeric value for the type is mapped as follows:</w:t>
+      </w:r>
+      <w:r>
+        <w:br/>
+        <w:t>0 -&gt; Daily</w:t>
+      </w:r>
+      <w:r>
+        <w:br/>
+        <w:t>1 -&gt; Weekly</w:t>
+      </w:r>
+      <w:r>
+        <w:br/>
+        <w:t>2 -&gt; Monthly</w:t>
+      </w:r>
+    </w:p>
+    <w:p>
+      <w:r>
+        <w:rPr>
+          <w:b/>
+          <w:bCs/>
+        </w:rPr>
+        <w:t>Games</w:t>
+      </w:r>
+      <w:r>
+        <w:rPr>
+          <w:b/>
+          <w:bCs/>
+        </w:rPr>
+        <w:br/>
+      </w:r>
+      <w:r>
+        <w:t>A game between two teams.</w:t>
+      </w:r>
+      <w:r>
+        <w:t xml:space="preserve"> Game subclasses Event in the solution.</w:t>
+      </w:r>
+    </w:p>
+    <w:p>
+      <w:r>
+        <w:rPr>
+          <w:b/>
+          <w:bCs/>
+        </w:rPr>
+        <w:t>Practices</w:t>
+      </w:r>
+      <w:r>
+        <w:rPr>
+          <w:b/>
+          <w:bCs/>
+        </w:rPr>
+        <w:br/>
+      </w:r>
+      <w:r>
+        <w:t>A practice game for a team. Practice subclasses Event in the solution.</w:t>
+      </w:r>
+    </w:p>
+    <w:p>
+      <w:r>
+        <w:rPr>
+          <w:b/>
+          <w:bCs/>
+        </w:rPr>
+        <w:t>Fields</w:t>
+      </w:r>
+      <w:r>
+        <w:rPr>
+          <w:b/>
+          <w:bCs/>
+        </w:rPr>
+        <w:br/>
+      </w:r>
+      <w:r>
+        <w:t>Represents a field in the facility.</w:t>
+      </w:r>
+      <w:r>
+        <w:t xml:space="preserve"> A field can have many events occurring on it.</w:t>
+      </w:r>
+    </w:p>
+    <w:p>
+      <w:pPr>
+        <w:pStyle w:val="Heading2"/>
+        <w:rPr>
+          <w:b/>
+          <w:bCs/>
+          <w:color w:val="0D0D0D" w:themeColor="text1" w:themeTint="F2"/>
+        </w:rPr>
+      </w:pPr>
+      <w:bookmarkStart w:id="17" w:name="_Toc134112840"/>
+      <w:r>
+        <w:rPr>
+          <w:b/>
+          <w:bCs/>
+          <w:color w:val="0D0D0D" w:themeColor="text1" w:themeTint="F2"/>
+        </w:rPr>
+        <w:t>Identity</w:t>
+      </w:r>
+      <w:bookmarkEnd w:id="17"/>
+    </w:p>
+    <w:p>
+      <w:proofErr w:type="spellStart"/>
+      <w:r>
+        <w:rPr>
+          <w:b/>
+          <w:bCs/>
+        </w:rPr>
+        <w:t>AspNet</w:t>
+      </w:r>
+      <w:r>
+        <w:rPr>
+          <w:b/>
+          <w:bCs/>
+        </w:rPr>
+        <w:t>Users</w:t>
+      </w:r>
+      <w:proofErr w:type="spellEnd"/>
+      <w:r>
+        <w:rPr>
+          <w:b/>
+          <w:bCs/>
+        </w:rPr>
+        <w:br/>
+      </w:r>
+      <w:r>
+        <w:t>Represents a user in the application.</w:t>
+      </w:r>
+      <w:r>
+        <w:t xml:space="preserve"> A user can be the coach of multiple teams.</w:t>
+      </w:r>
+    </w:p>
+    <w:p>
+      <w:proofErr w:type="spellStart"/>
+      <w:r>
+        <w:rPr>
+          <w:b/>
+          <w:bCs/>
+        </w:rPr>
+        <w:t>AspNet</w:t>
+      </w:r>
+      <w:r>
+        <w:rPr>
+          <w:b/>
+          <w:bCs/>
+        </w:rPr>
+        <w:t>Roles</w:t>
+      </w:r>
+      <w:proofErr w:type="spellEnd"/>
+      <w:r>
+        <w:rPr>
+          <w:b/>
+          <w:bCs/>
+        </w:rPr>
+        <w:br/>
+      </w:r>
+      <w:r>
+        <w:t>Used to differentiate the different user groups such as coaches and admins.</w:t>
+      </w:r>
+    </w:p>
+    <w:p>
+      <w:proofErr w:type="spellStart"/>
+      <w:r>
+        <w:rPr>
+          <w:b/>
+          <w:bCs/>
+        </w:rPr>
+        <w:t>AspNetUserRoles</w:t>
+      </w:r>
+      <w:proofErr w:type="spellEnd"/>
+      <w:r>
+        <w:rPr>
+          <w:b/>
+          <w:bCs/>
+        </w:rPr>
+        <w:br/>
+      </w:r>
+      <w:r>
+        <w:t xml:space="preserve">Represents </w:t>
+      </w:r>
+      <w:r>
+        <w:t>a</w:t>
+      </w:r>
+      <w:r>
+        <w:t xml:space="preserve"> many-many </w:t>
+      </w:r>
+      <w:proofErr w:type="gramStart"/>
+      <w:r>
+        <w:t>relationship</w:t>
+      </w:r>
+      <w:proofErr w:type="gramEnd"/>
+      <w:r>
+        <w:t xml:space="preserve"> between </w:t>
+      </w:r>
+      <w:proofErr w:type="spellStart"/>
+      <w:r>
+        <w:t>AspNetUsers</w:t>
+      </w:r>
+      <w:proofErr w:type="spellEnd"/>
+      <w:r>
+        <w:t xml:space="preserve"> and </w:t>
+      </w:r>
+      <w:proofErr w:type="spellStart"/>
+      <w:r>
+        <w:t>AspNetRoles</w:t>
+      </w:r>
+      <w:proofErr w:type="spellEnd"/>
+      <w:r>
+        <w:t>.</w:t>
+      </w:r>
+    </w:p>
+    <w:p>
+      <w:proofErr w:type="spellStart"/>
+      <w:r>
+        <w:rPr>
+          <w:b/>
+          <w:bCs/>
+        </w:rPr>
+        <w:t>AspNetUserClaims</w:t>
+      </w:r>
+      <w:proofErr w:type="spellEnd"/>
+      <w:r>
+        <w:rPr>
+          <w:b/>
+          <w:bCs/>
+        </w:rPr>
+        <w:br/>
+      </w:r>
+      <w:r>
+        <w:t>Represents a claim that a user presents.</w:t>
+      </w:r>
+    </w:p>
+    <w:p>
+      <w:proofErr w:type="spellStart"/>
+      <w:r>
+        <w:rPr>
+          <w:b/>
+          <w:bCs/>
+        </w:rPr>
+        <w:t>AspNetUserLogins</w:t>
+      </w:r>
+      <w:proofErr w:type="spellEnd"/>
+      <w:r>
+        <w:rPr>
+          <w:b/>
+          <w:bCs/>
+        </w:rPr>
+        <w:br/>
+      </w:r>
+      <w:r>
+        <w:t>Associates a user with a login.</w:t>
+      </w:r>
+    </w:p>
+    <w:p>
+      <w:proofErr w:type="spellStart"/>
+      <w:r>
+        <w:rPr>
+          <w:b/>
+          <w:bCs/>
+        </w:rPr>
+        <w:t>AspNetUserTokens</w:t>
+      </w:r>
+      <w:proofErr w:type="spellEnd"/>
+      <w:r>
+        <w:rPr>
+          <w:b/>
+          <w:bCs/>
+        </w:rPr>
+        <w:br/>
+      </w:r>
+      <w:r>
+        <w:t>Represents an authentication token for a user.</w:t>
+      </w:r>
+    </w:p>
+    <w:p>
+      <w:pPr>
+        <w:pStyle w:val="Heading1"/>
+        <w:spacing w:line="276" w:lineRule="auto"/>
         <w:rPr>
           <w:b/>
           <w:bCs/>
@@ -3002,10 +3986,20 @@
           <w:sz w:val="36"/>
           <w:szCs w:val="36"/>
         </w:rPr>
+      </w:pPr>
+      <w:bookmarkStart w:id="18" w:name="_Toc134112841"/>
+      <w:r>
+        <w:rPr>
+          <w:b/>
+          <w:bCs/>
+          <w:color w:val="000000" w:themeColor="text1"/>
+          <w:sz w:val="36"/>
+          <w:szCs w:val="36"/>
+        </w:rPr>
         <w:lastRenderedPageBreak/>
         <w:t>Wireframes</w:t>
       </w:r>
-      <w:bookmarkEnd w:id="11"/>
+      <w:bookmarkEnd w:id="18"/>
     </w:p>
     <w:p>
       <w:pPr>
@@ -3014,14 +4008,14 @@
           <w:color w:val="0D0D0D" w:themeColor="text1" w:themeTint="F2"/>
         </w:rPr>
       </w:pPr>
-      <w:bookmarkStart w:id="12" w:name="_Toc128824719"/>
+      <w:bookmarkStart w:id="19" w:name="_Toc134112842"/>
       <w:r>
         <w:rPr>
           <w:color w:val="0D0D0D" w:themeColor="text1" w:themeTint="F2"/>
         </w:rPr>
         <w:t>Home Page</w:t>
       </w:r>
-      <w:bookmarkEnd w:id="12"/>
+      <w:bookmarkEnd w:id="19"/>
     </w:p>
     <w:p>
       <w:r>
@@ -3046,7 +4040,7 @@
                     </pic:cNvPicPr>
                   </pic:nvPicPr>
                   <pic:blipFill>
-                    <a:blip r:embed="rId10">
+                    <a:blip r:embed="rId9">
                       <a:extLst>
                         <a:ext uri="{28A0092B-C50C-407E-A947-70E740481C1C}">
                           <a14:useLocalDpi xmlns:a14="http://schemas.microsoft.com/office/drawing/2010/main" val="0"/>
@@ -3085,7 +4079,7 @@
           <w:color w:val="0D0D0D" w:themeColor="text1" w:themeTint="F2"/>
         </w:rPr>
       </w:pPr>
-      <w:bookmarkStart w:id="13" w:name="_Toc128824720"/>
+      <w:bookmarkStart w:id="20" w:name="_Toc134112843"/>
       <w:r>
         <w:rPr>
           <w:color w:val="0D0D0D" w:themeColor="text1" w:themeTint="F2"/>
@@ -3099,7 +4093,7 @@
         </w:rPr>
         <w:t xml:space="preserve"> Page</w:t>
       </w:r>
-      <w:bookmarkEnd w:id="13"/>
+      <w:bookmarkEnd w:id="20"/>
     </w:p>
     <w:p>
       <w:r>
@@ -3124,7 +4118,7 @@
                     </pic:cNvPicPr>
                   </pic:nvPicPr>
                   <pic:blipFill>
-                    <a:blip r:embed="rId11">
+                    <a:blip r:embed="rId10">
                       <a:extLst>
                         <a:ext uri="{28A0092B-C50C-407E-A947-70E740481C1C}">
                           <a14:useLocalDpi xmlns:a14="http://schemas.microsoft.com/office/drawing/2010/main" val="0"/>
@@ -3163,14 +4157,14 @@
           <w:color w:val="0D0D0D" w:themeColor="text1" w:themeTint="F2"/>
         </w:rPr>
       </w:pPr>
-      <w:bookmarkStart w:id="14" w:name="_Toc128824721"/>
+      <w:bookmarkStart w:id="21" w:name="_Toc134112844"/>
       <w:r>
         <w:rPr>
           <w:color w:val="0D0D0D" w:themeColor="text1" w:themeTint="F2"/>
         </w:rPr>
         <w:t>Coach Dashboard</w:t>
       </w:r>
-      <w:bookmarkEnd w:id="14"/>
+      <w:bookmarkEnd w:id="21"/>
     </w:p>
     <w:p>
       <w:r>
@@ -3195,7 +4189,7 @@
                     </pic:cNvPicPr>
                   </pic:nvPicPr>
                   <pic:blipFill>
-                    <a:blip r:embed="rId12">
+                    <a:blip r:embed="rId11">
                       <a:extLst>
                         <a:ext uri="{28A0092B-C50C-407E-A947-70E740481C1C}">
                           <a14:useLocalDpi xmlns:a14="http://schemas.microsoft.com/office/drawing/2010/main" val="0"/>
@@ -3234,7 +4228,7 @@
           <w:color w:val="0D0D0D" w:themeColor="text1" w:themeTint="F2"/>
         </w:rPr>
       </w:pPr>
-      <w:bookmarkStart w:id="15" w:name="_Toc128824722"/>
+      <w:bookmarkStart w:id="22" w:name="_Toc134112845"/>
       <w:r>
         <w:rPr>
           <w:color w:val="0D0D0D" w:themeColor="text1" w:themeTint="F2"/>
@@ -3242,7 +4236,7 @@
         <w:lastRenderedPageBreak/>
         <w:t>Admin Dashboard</w:t>
       </w:r>
-      <w:bookmarkEnd w:id="15"/>
+      <w:bookmarkEnd w:id="22"/>
     </w:p>
     <w:p>
       <w:r>
@@ -3267,7 +4261,7 @@
                     </pic:cNvPicPr>
                   </pic:nvPicPr>
                   <pic:blipFill>
-                    <a:blip r:embed="rId13">
+                    <a:blip r:embed="rId12">
                       <a:extLst>
                         <a:ext uri="{28A0092B-C50C-407E-A947-70E740481C1C}">
                           <a14:useLocalDpi xmlns:a14="http://schemas.microsoft.com/office/drawing/2010/main" val="0"/>
@@ -3306,14 +4300,14 @@
           <w:color w:val="0D0D0D" w:themeColor="text1" w:themeTint="F2"/>
         </w:rPr>
       </w:pPr>
-      <w:bookmarkStart w:id="16" w:name="_Toc128824723"/>
+      <w:bookmarkStart w:id="23" w:name="_Toc134112846"/>
       <w:r>
         <w:rPr>
           <w:color w:val="0D0D0D" w:themeColor="text1" w:themeTint="F2"/>
         </w:rPr>
         <w:t>Admin Schedule Field</w:t>
       </w:r>
-      <w:bookmarkEnd w:id="16"/>
+      <w:bookmarkEnd w:id="23"/>
     </w:p>
     <w:p>
       <w:r>
@@ -3338,7 +4332,7 @@
                     </pic:cNvPicPr>
                   </pic:nvPicPr>
                   <pic:blipFill>
-                    <a:blip r:embed="rId14">
+                    <a:blip r:embed="rId13">
                       <a:extLst>
                         <a:ext uri="{28A0092B-C50C-407E-A947-70E740481C1C}">
                           <a14:useLocalDpi xmlns:a14="http://schemas.microsoft.com/office/drawing/2010/main" val="0"/>
@@ -3377,7 +4371,7 @@
           <w:color w:val="0D0D0D" w:themeColor="text1" w:themeTint="F2"/>
         </w:rPr>
       </w:pPr>
-      <w:bookmarkStart w:id="17" w:name="_Toc128824724"/>
+      <w:bookmarkStart w:id="24" w:name="_Toc134112847"/>
       <w:r>
         <w:rPr>
           <w:color w:val="0D0D0D" w:themeColor="text1" w:themeTint="F2"/>
@@ -3385,7 +4379,7 @@
         <w:lastRenderedPageBreak/>
         <w:t>Team Detail</w:t>
       </w:r>
-      <w:bookmarkEnd w:id="17"/>
+      <w:bookmarkEnd w:id="24"/>
     </w:p>
     <w:p>
       <w:r>
@@ -3410,7 +4404,7 @@
                     </pic:cNvPicPr>
                   </pic:nvPicPr>
                   <pic:blipFill>
-                    <a:blip r:embed="rId15">
+                    <a:blip r:embed="rId14">
                       <a:extLst>
                         <a:ext uri="{28A0092B-C50C-407E-A947-70E740481C1C}">
                           <a14:useLocalDpi xmlns:a14="http://schemas.microsoft.com/office/drawing/2010/main" val="0"/>
@@ -3443,7 +4437,7 @@
       </w:r>
     </w:p>
     <w:sectPr>
-      <w:footerReference w:type="default" r:id="rId16"/>
+      <w:footerReference w:type="default" r:id="rId15"/>
       <w:pgSz w:w="12240" w:h="15840"/>
       <w:pgMar w:top="1440" w:right="1440" w:bottom="1440" w:left="1440" w:header="720" w:footer="720" w:gutter="0"/>
       <w:cols w:space="720"/>
@@ -3454,7 +4448,7 @@
 </file>
 
 <file path=word/endnotes.xml><?xml version="1.0" encoding="utf-8"?>
-<w:endnotes xmlns:wpc="http://schemas.microsoft.com/office/word/2010/wordprocessingCanvas" xmlns:cx="http://schemas.microsoft.com/office/drawing/2014/chartex" xmlns:cx1="http://schemas.microsoft.com/office/drawing/2015/9/8/chartex" xmlns:cx2="http://schemas.microsoft.com/office/drawing/2015/10/21/chartex" xmlns:cx3="http://schemas.microsoft.com/office/drawing/2016/5/9/chartex" xmlns:cx4="http://schemas.microsoft.com/office/drawing/2016/5/10/chartex" xmlns:cx5="http://schemas.microsoft.com/office/drawing/2016/5/11/chartex" xmlns:cx6="http://schemas.microsoft.com/office/drawing/2016/5/12/chartex" xmlns:cx7="http://schemas.microsoft.com/office/drawing/2016/5/13/chartex" xmlns:cx8="http://schemas.microsoft.com/office/drawing/2016/5/14/chartex" xmlns:mc="http://schemas.openxmlformats.org/markup-compatibility/2006" xmlns:aink="http://schemas.microsoft.com/office/drawing/2016/ink" xmlns:am3d="http://schemas.microsoft.com/office/drawing/2017/model3d" xmlns:o="urn:schemas-microsoft-com:office:office" xmlns:oel="http://schemas.microsoft.com/office/2019/extlst" xmlns:r="http://schemas.openxmlformats.org/officeDocument/2006/relationships" xmlns:m="http://schemas.openxmlformats.org/officeDocument/2006/math" xmlns:v="urn:schemas-microsoft-com:vml" xmlns:wp14="http://schemas.microsoft.com/office/word/2010/wordprocessingDrawing" xmlns:wp="http://schemas.openxmlformats.org/drawingml/2006/wordprocessingDrawing" xmlns:w10="urn:schemas-microsoft-com:office:word" xmlns:w="http://schemas.openxmlformats.org/wordprocessingml/2006/main" xmlns:w14="http://schemas.microsoft.com/office/word/2010/wordml" xmlns:w15="http://schemas.microsoft.com/office/word/2012/wordml" xmlns:w16cex="http://schemas.microsoft.com/office/word/2018/wordml/cex" xmlns:w16cid="http://schemas.microsoft.com/office/word/2016/wordml/cid" xmlns:w16="http://schemas.microsoft.com/office/word/2018/wordml" xmlns:w16sdtdh="http://schemas.microsoft.com/office/word/2020/wordml/sdtdatahash" xmlns:w16se="http://schemas.microsoft.com/office/word/2015/wordml/symex" xmlns:wpg="http://schemas.microsoft.com/office/word/2010/wordprocessingGroup" xmlns:wpi="http://schemas.microsoft.com/office/word/2010/wordprocessingInk" xmlns:wne="http://schemas.microsoft.com/office/word/2006/wordml" xmlns:wps="http://schemas.microsoft.com/office/word/2010/wordprocessingShape" mc:Ignorable="w14 w15 w16se w16cid w16 w16cex w16sdtdh wp14">
+<w:endnotes xmlns:wpc="http://schemas.microsoft.com/office/word/2010/wordprocessingCanvas" xmlns:cx="http://schemas.microsoft.com/office/drawing/2014/chartex" xmlns:cx1="http://schemas.microsoft.com/office/drawing/2015/9/8/chartex" xmlns:cx2="http://schemas.microsoft.com/office/drawing/2015/10/21/chartex" xmlns:cx3="http://schemas.microsoft.com/office/drawing/2016/5/9/chartex" xmlns:cx4="http://schemas.microsoft.com/office/drawing/2016/5/10/chartex" xmlns:cx5="http://schemas.microsoft.com/office/drawing/2016/5/11/chartex" xmlns:cx6="http://schemas.microsoft.com/office/drawing/2016/5/12/chartex" xmlns:cx7="http://schemas.microsoft.com/office/drawing/2016/5/13/chartex" xmlns:cx8="http://schemas.microsoft.com/office/drawing/2016/5/14/chartex" xmlns:mc="http://schemas.openxmlformats.org/markup-compatibility/2006" xmlns:aink="http://schemas.microsoft.com/office/drawing/2016/ink" xmlns:am3d="http://schemas.microsoft.com/office/drawing/2017/model3d" xmlns:o="urn:schemas-microsoft-com:office:office" xmlns:oel="http://schemas.microsoft.com/office/2019/extlst" xmlns:r="http://schemas.openxmlformats.org/officeDocument/2006/relationships" xmlns:m="http://schemas.openxmlformats.org/officeDocument/2006/math" xmlns:v="urn:schemas-microsoft-com:vml" xmlns:wp14="http://schemas.microsoft.com/office/word/2010/wordprocessingDrawing" xmlns:wp="http://schemas.openxmlformats.org/drawingml/2006/wordprocessingDrawing" xmlns:w10="urn:schemas-microsoft-com:office:word" xmlns:w="http://schemas.openxmlformats.org/wordprocessingml/2006/main" xmlns:w14="http://schemas.microsoft.com/office/word/2010/wordml" xmlns:w15="http://schemas.microsoft.com/office/word/2012/wordml" xmlns:w16cex="http://schemas.microsoft.com/office/word/2018/wordml/cex" xmlns:w16cid="http://schemas.microsoft.com/office/word/2016/wordml/cid" xmlns:w16="http://schemas.microsoft.com/office/word/2018/wordml" xmlns:w16du="http://schemas.microsoft.com/office/word/2023/wordml/word16du" xmlns:w16sdtdh="http://schemas.microsoft.com/office/word/2020/wordml/sdtdatahash" xmlns:w16se="http://schemas.microsoft.com/office/word/2015/wordml/symex" xmlns:wpg="http://schemas.microsoft.com/office/word/2010/wordprocessingGroup" xmlns:wpi="http://schemas.microsoft.com/office/word/2010/wordprocessingInk" xmlns:wne="http://schemas.microsoft.com/office/word/2006/wordml" xmlns:wps="http://schemas.microsoft.com/office/word/2010/wordprocessingShape" mc:Ignorable="w14 w15 w16se w16cid w16 w16cex w16sdtdh wp14">
   <w:endnote w:type="separator" w:id="-1">
     <w:p>
       <w:pPr>
@@ -3479,7 +4473,7 @@
 </file>
 
 <file path=word/footer1.xml><?xml version="1.0" encoding="utf-8"?>
-<w:ftr xmlns:wpc="http://schemas.microsoft.com/office/word/2010/wordprocessingCanvas" xmlns:cx="http://schemas.microsoft.com/office/drawing/2014/chartex" xmlns:cx1="http://schemas.microsoft.com/office/drawing/2015/9/8/chartex" xmlns:cx2="http://schemas.microsoft.com/office/drawing/2015/10/21/chartex" xmlns:cx3="http://schemas.microsoft.com/office/drawing/2016/5/9/chartex" xmlns:cx4="http://schemas.microsoft.com/office/drawing/2016/5/10/chartex" xmlns:cx5="http://schemas.microsoft.com/office/drawing/2016/5/11/chartex" xmlns:cx6="http://schemas.microsoft.com/office/drawing/2016/5/12/chartex" xmlns:cx7="http://schemas.microsoft.com/office/drawing/2016/5/13/chartex" xmlns:cx8="http://schemas.microsoft.com/office/drawing/2016/5/14/chartex" xmlns:mc="http://schemas.openxmlformats.org/markup-compatibility/2006" xmlns:aink="http://schemas.microsoft.com/office/drawing/2016/ink" xmlns:am3d="http://schemas.microsoft.com/office/drawing/2017/model3d" xmlns:o="urn:schemas-microsoft-com:office:office" xmlns:oel="http://schemas.microsoft.com/office/2019/extlst" xmlns:r="http://schemas.openxmlformats.org/officeDocument/2006/relationships" xmlns:m="http://schemas.openxmlformats.org/officeDocument/2006/math" xmlns:v="urn:schemas-microsoft-com:vml" xmlns:wp14="http://schemas.microsoft.com/office/word/2010/wordprocessingDrawing" xmlns:wp="http://schemas.openxmlformats.org/drawingml/2006/wordprocessingDrawing" xmlns:w10="urn:schemas-microsoft-com:office:word" xmlns:w="http://schemas.openxmlformats.org/wordprocessingml/2006/main" xmlns:w14="http://schemas.microsoft.com/office/word/2010/wordml" xmlns:w15="http://schemas.microsoft.com/office/word/2012/wordml" xmlns:w16cex="http://schemas.microsoft.com/office/word/2018/wordml/cex" xmlns:w16cid="http://schemas.microsoft.com/office/word/2016/wordml/cid" xmlns:w16="http://schemas.microsoft.com/office/word/2018/wordml" xmlns:w16sdtdh="http://schemas.microsoft.com/office/word/2020/wordml/sdtdatahash" xmlns:w16se="http://schemas.microsoft.com/office/word/2015/wordml/symex" xmlns:wpg="http://schemas.microsoft.com/office/word/2010/wordprocessingGroup" xmlns:wpi="http://schemas.microsoft.com/office/word/2010/wordprocessingInk" xmlns:wne="http://schemas.microsoft.com/office/word/2006/wordml" xmlns:wps="http://schemas.microsoft.com/office/word/2010/wordprocessingShape" mc:Ignorable="w14 w15 w16se w16cid w16 w16cex w16sdtdh wp14">
+<w:ftr xmlns:wpc="http://schemas.microsoft.com/office/word/2010/wordprocessingCanvas" xmlns:cx="http://schemas.microsoft.com/office/drawing/2014/chartex" xmlns:cx1="http://schemas.microsoft.com/office/drawing/2015/9/8/chartex" xmlns:cx2="http://schemas.microsoft.com/office/drawing/2015/10/21/chartex" xmlns:cx3="http://schemas.microsoft.com/office/drawing/2016/5/9/chartex" xmlns:cx4="http://schemas.microsoft.com/office/drawing/2016/5/10/chartex" xmlns:cx5="http://schemas.microsoft.com/office/drawing/2016/5/11/chartex" xmlns:cx6="http://schemas.microsoft.com/office/drawing/2016/5/12/chartex" xmlns:cx7="http://schemas.microsoft.com/office/drawing/2016/5/13/chartex" xmlns:cx8="http://schemas.microsoft.com/office/drawing/2016/5/14/chartex" xmlns:mc="http://schemas.openxmlformats.org/markup-compatibility/2006" xmlns:aink="http://schemas.microsoft.com/office/drawing/2016/ink" xmlns:am3d="http://schemas.microsoft.com/office/drawing/2017/model3d" xmlns:o="urn:schemas-microsoft-com:office:office" xmlns:oel="http://schemas.microsoft.com/office/2019/extlst" xmlns:r="http://schemas.openxmlformats.org/officeDocument/2006/relationships" xmlns:m="http://schemas.openxmlformats.org/officeDocument/2006/math" xmlns:v="urn:schemas-microsoft-com:vml" xmlns:wp14="http://schemas.microsoft.com/office/word/2010/wordprocessingDrawing" xmlns:wp="http://schemas.openxmlformats.org/drawingml/2006/wordprocessingDrawing" xmlns:w10="urn:schemas-microsoft-com:office:word" xmlns:w="http://schemas.openxmlformats.org/wordprocessingml/2006/main" xmlns:w14="http://schemas.microsoft.com/office/word/2010/wordml" xmlns:w15="http://schemas.microsoft.com/office/word/2012/wordml" xmlns:w16cex="http://schemas.microsoft.com/office/word/2018/wordml/cex" xmlns:w16cid="http://schemas.microsoft.com/office/word/2016/wordml/cid" xmlns:w16="http://schemas.microsoft.com/office/word/2018/wordml" xmlns:w16du="http://schemas.microsoft.com/office/word/2023/wordml/word16du" xmlns:w16sdtdh="http://schemas.microsoft.com/office/word/2020/wordml/sdtdatahash" xmlns:w16se="http://schemas.microsoft.com/office/word/2015/wordml/symex" xmlns:wpg="http://schemas.microsoft.com/office/word/2010/wordprocessingGroup" xmlns:wpi="http://schemas.microsoft.com/office/word/2010/wordprocessingInk" xmlns:wne="http://schemas.microsoft.com/office/word/2006/wordml" xmlns:wps="http://schemas.microsoft.com/office/word/2010/wordprocessingShape" mc:Ignorable="w14 w15 w16se w16cid w16 w16cex w16sdtdh wp14">
   <w:sdt>
     <w:sdtPr>
       <w:id w:val="-675189292"/>
@@ -3532,7 +4526,7 @@
 </file>
 
 <file path=word/footnotes.xml><?xml version="1.0" encoding="utf-8"?>
-<w:footnotes xmlns:wpc="http://schemas.microsoft.com/office/word/2010/wordprocessingCanvas" xmlns:cx="http://schemas.microsoft.com/office/drawing/2014/chartex" xmlns:cx1="http://schemas.microsoft.com/office/drawing/2015/9/8/chartex" xmlns:cx2="http://schemas.microsoft.com/office/drawing/2015/10/21/chartex" xmlns:cx3="http://schemas.microsoft.com/office/drawing/2016/5/9/chartex" xmlns:cx4="http://schemas.microsoft.com/office/drawing/2016/5/10/chartex" xmlns:cx5="http://schemas.microsoft.com/office/drawing/2016/5/11/chartex" xmlns:cx6="http://schemas.microsoft.com/office/drawing/2016/5/12/chartex" xmlns:cx7="http://schemas.microsoft.com/office/drawing/2016/5/13/chartex" xmlns:cx8="http://schemas.microsoft.com/office/drawing/2016/5/14/chartex" xmlns:mc="http://schemas.openxmlformats.org/markup-compatibility/2006" xmlns:aink="http://schemas.microsoft.com/office/drawing/2016/ink" xmlns:am3d="http://schemas.microsoft.com/office/drawing/2017/model3d" xmlns:o="urn:schemas-microsoft-com:office:office" xmlns:oel="http://schemas.microsoft.com/office/2019/extlst" xmlns:r="http://schemas.openxmlformats.org/officeDocument/2006/relationships" xmlns:m="http://schemas.openxmlformats.org/officeDocument/2006/math" xmlns:v="urn:schemas-microsoft-com:vml" xmlns:wp14="http://schemas.microsoft.com/office/word/2010/wordprocessingDrawing" xmlns:wp="http://schemas.openxmlformats.org/drawingml/2006/wordprocessingDrawing" xmlns:w10="urn:schemas-microsoft-com:office:word" xmlns:w="http://schemas.openxmlformats.org/wordprocessingml/2006/main" xmlns:w14="http://schemas.microsoft.com/office/word/2010/wordml" xmlns:w15="http://schemas.microsoft.com/office/word/2012/wordml" xmlns:w16cex="http://schemas.microsoft.com/office/word/2018/wordml/cex" xmlns:w16cid="http://schemas.microsoft.com/office/word/2016/wordml/cid" xmlns:w16="http://schemas.microsoft.com/office/word/2018/wordml" xmlns:w16sdtdh="http://schemas.microsoft.com/office/word/2020/wordml/sdtdatahash" xmlns:w16se="http://schemas.microsoft.com/office/word/2015/wordml/symex" xmlns:wpg="http://schemas.microsoft.com/office/word/2010/wordprocessingGroup" xmlns:wpi="http://schemas.microsoft.com/office/word/2010/wordprocessingInk" xmlns:wne="http://schemas.microsoft.com/office/word/2006/wordml" xmlns:wps="http://schemas.microsoft.com/office/word/2010/wordprocessingShape" mc:Ignorable="w14 w15 w16se w16cid w16 w16cex w16sdtdh wp14">
+<w:footnotes xmlns:wpc="http://schemas.microsoft.com/office/word/2010/wordprocessingCanvas" xmlns:cx="http://schemas.microsoft.com/office/drawing/2014/chartex" xmlns:cx1="http://schemas.microsoft.com/office/drawing/2015/9/8/chartex" xmlns:cx2="http://schemas.microsoft.com/office/drawing/2015/10/21/chartex" xmlns:cx3="http://schemas.microsoft.com/office/drawing/2016/5/9/chartex" xmlns:cx4="http://schemas.microsoft.com/office/drawing/2016/5/10/chartex" xmlns:cx5="http://schemas.microsoft.com/office/drawing/2016/5/11/chartex" xmlns:cx6="http://schemas.microsoft.com/office/drawing/2016/5/12/chartex" xmlns:cx7="http://schemas.microsoft.com/office/drawing/2016/5/13/chartex" xmlns:cx8="http://schemas.microsoft.com/office/drawing/2016/5/14/chartex" xmlns:mc="http://schemas.openxmlformats.org/markup-compatibility/2006" xmlns:aink="http://schemas.microsoft.com/office/drawing/2016/ink" xmlns:am3d="http://schemas.microsoft.com/office/drawing/2017/model3d" xmlns:o="urn:schemas-microsoft-com:office:office" xmlns:oel="http://schemas.microsoft.com/office/2019/extlst" xmlns:r="http://schemas.openxmlformats.org/officeDocument/2006/relationships" xmlns:m="http://schemas.openxmlformats.org/officeDocument/2006/math" xmlns:v="urn:schemas-microsoft-com:vml" xmlns:wp14="http://schemas.microsoft.com/office/word/2010/wordprocessingDrawing" xmlns:wp="http://schemas.openxmlformats.org/drawingml/2006/wordprocessingDrawing" xmlns:w10="urn:schemas-microsoft-com:office:word" xmlns:w="http://schemas.openxmlformats.org/wordprocessingml/2006/main" xmlns:w14="http://schemas.microsoft.com/office/word/2010/wordml" xmlns:w15="http://schemas.microsoft.com/office/word/2012/wordml" xmlns:w16cex="http://schemas.microsoft.com/office/word/2018/wordml/cex" xmlns:w16cid="http://schemas.microsoft.com/office/word/2016/wordml/cid" xmlns:w16="http://schemas.microsoft.com/office/word/2018/wordml" xmlns:w16du="http://schemas.microsoft.com/office/word/2023/wordml/word16du" xmlns:w16sdtdh="http://schemas.microsoft.com/office/word/2020/wordml/sdtdatahash" xmlns:w16se="http://schemas.microsoft.com/office/word/2015/wordml/symex" xmlns:wpg="http://schemas.microsoft.com/office/word/2010/wordprocessingGroup" xmlns:wpi="http://schemas.microsoft.com/office/word/2010/wordprocessingInk" xmlns:wne="http://schemas.microsoft.com/office/word/2006/wordml" xmlns:wps="http://schemas.microsoft.com/office/word/2010/wordprocessingShape" mc:Ignorable="w14 w15 w16se w16cid w16 w16cex w16sdtdh wp14">
   <w:footnote w:type="separator" w:id="-1">
     <w:p>
       <w:pPr>
@@ -3557,7 +4551,7 @@
 </file>
 
 <file path=word/numbering.xml><?xml version="1.0" encoding="utf-8"?>
-<w:numbering xmlns:wpc="http://schemas.microsoft.com/office/word/2010/wordprocessingCanvas" xmlns:cx="http://schemas.microsoft.com/office/drawing/2014/chartex" xmlns:cx1="http://schemas.microsoft.com/office/drawing/2015/9/8/chartex" xmlns:cx2="http://schemas.microsoft.com/office/drawing/2015/10/21/chartex" xmlns:cx3="http://schemas.microsoft.com/office/drawing/2016/5/9/chartex" xmlns:cx4="http://schemas.microsoft.com/office/drawing/2016/5/10/chartex" xmlns:cx5="http://schemas.microsoft.com/office/drawing/2016/5/11/chartex" xmlns:cx6="http://schemas.microsoft.com/office/drawing/2016/5/12/chartex" xmlns:cx7="http://schemas.microsoft.com/office/drawing/2016/5/13/chartex" xmlns:cx8="http://schemas.microsoft.com/office/drawing/2016/5/14/chartex" xmlns:mc="http://schemas.openxmlformats.org/markup-compatibility/2006" xmlns:aink="http://schemas.microsoft.com/office/drawing/2016/ink" xmlns:am3d="http://schemas.microsoft.com/office/drawing/2017/model3d" xmlns:o="urn:schemas-microsoft-com:office:office" xmlns:oel="http://schemas.microsoft.com/office/2019/extlst" xmlns:r="http://schemas.openxmlformats.org/officeDocument/2006/relationships" xmlns:m="http://schemas.openxmlformats.org/officeDocument/2006/math" xmlns:v="urn:schemas-microsoft-com:vml" xmlns:wp14="http://schemas.microsoft.com/office/word/2010/wordprocessingDrawing" xmlns:wp="http://schemas.openxmlformats.org/drawingml/2006/wordprocessingDrawing" xmlns:w10="urn:schemas-microsoft-com:office:word" xmlns:w="http://schemas.openxmlformats.org/wordprocessingml/2006/main" xmlns:w14="http://schemas.microsoft.com/office/word/2010/wordml" xmlns:w15="http://schemas.microsoft.com/office/word/2012/wordml" xmlns:w16cex="http://schemas.microsoft.com/office/word/2018/wordml/cex" xmlns:w16cid="http://schemas.microsoft.com/office/word/2016/wordml/cid" xmlns:w16="http://schemas.microsoft.com/office/word/2018/wordml" xmlns:w16sdtdh="http://schemas.microsoft.com/office/word/2020/wordml/sdtdatahash" xmlns:w16se="http://schemas.microsoft.com/office/word/2015/wordml/symex" xmlns:wpg="http://schemas.microsoft.com/office/word/2010/wordprocessingGroup" xmlns:wpi="http://schemas.microsoft.com/office/word/2010/wordprocessingInk" xmlns:wne="http://schemas.microsoft.com/office/word/2006/wordml" xmlns:wps="http://schemas.microsoft.com/office/word/2010/wordprocessingShape" mc:Ignorable="w14 w15 w16se w16cid w16 w16cex w16sdtdh wp14">
+<w:numbering xmlns:wpc="http://schemas.microsoft.com/office/word/2010/wordprocessingCanvas" xmlns:cx="http://schemas.microsoft.com/office/drawing/2014/chartex" xmlns:cx1="http://schemas.microsoft.com/office/drawing/2015/9/8/chartex" xmlns:cx2="http://schemas.microsoft.com/office/drawing/2015/10/21/chartex" xmlns:cx3="http://schemas.microsoft.com/office/drawing/2016/5/9/chartex" xmlns:cx4="http://schemas.microsoft.com/office/drawing/2016/5/10/chartex" xmlns:cx5="http://schemas.microsoft.com/office/drawing/2016/5/11/chartex" xmlns:cx6="http://schemas.microsoft.com/office/drawing/2016/5/12/chartex" xmlns:cx7="http://schemas.microsoft.com/office/drawing/2016/5/13/chartex" xmlns:cx8="http://schemas.microsoft.com/office/drawing/2016/5/14/chartex" xmlns:mc="http://schemas.openxmlformats.org/markup-compatibility/2006" xmlns:aink="http://schemas.microsoft.com/office/drawing/2016/ink" xmlns:am3d="http://schemas.microsoft.com/office/drawing/2017/model3d" xmlns:o="urn:schemas-microsoft-com:office:office" xmlns:oel="http://schemas.microsoft.com/office/2019/extlst" xmlns:r="http://schemas.openxmlformats.org/officeDocument/2006/relationships" xmlns:m="http://schemas.openxmlformats.org/officeDocument/2006/math" xmlns:v="urn:schemas-microsoft-com:vml" xmlns:wp14="http://schemas.microsoft.com/office/word/2010/wordprocessingDrawing" xmlns:wp="http://schemas.openxmlformats.org/drawingml/2006/wordprocessingDrawing" xmlns:w10="urn:schemas-microsoft-com:office:word" xmlns:w="http://schemas.openxmlformats.org/wordprocessingml/2006/main" xmlns:w14="http://schemas.microsoft.com/office/word/2010/wordml" xmlns:w15="http://schemas.microsoft.com/office/word/2012/wordml" xmlns:w16cex="http://schemas.microsoft.com/office/word/2018/wordml/cex" xmlns:w16cid="http://schemas.microsoft.com/office/word/2016/wordml/cid" xmlns:w16="http://schemas.microsoft.com/office/word/2018/wordml" xmlns:w16du="http://schemas.microsoft.com/office/word/2023/wordml/word16du" xmlns:w16sdtdh="http://schemas.microsoft.com/office/word/2020/wordml/sdtdatahash" xmlns:w16se="http://schemas.microsoft.com/office/word/2015/wordml/symex" xmlns:wpg="http://schemas.microsoft.com/office/word/2010/wordprocessingGroup" xmlns:wpi="http://schemas.microsoft.com/office/word/2010/wordprocessingInk" xmlns:wne="http://schemas.microsoft.com/office/word/2006/wordml" xmlns:wps="http://schemas.microsoft.com/office/word/2010/wordprocessingShape" mc:Ignorable="w14 w15 w16se w16cid w16 w16cex w16sdtdh wp14">
   <w:abstractNum w:abstractNumId="0" w15:restartNumberingAfterBreak="0">
     <w:nsid w:val="1ED92DBE"/>
     <w:multiLevelType w:val="hybridMultilevel"/>
@@ -4126,7 +5120,7 @@
   <w:abstractNum w:abstractNumId="5" w15:restartNumberingAfterBreak="0">
     <w:nsid w:val="68AA148C"/>
     <w:multiLevelType w:val="hybridMultilevel"/>
-    <w:tmpl w:val="C3ECAFC2"/>
+    <w:tmpl w:val="C9B24198"/>
     <w:lvl w:ilvl="0" w:tplc="04090005">
       <w:start w:val="1"/>
       <w:numFmt w:val="bullet"/>
@@ -4151,19 +5145,18 @@
         <w:rFonts w:ascii="Courier New" w:hAnsi="Courier New" w:cs="Courier New" w:hint="default"/>
       </w:rPr>
     </w:lvl>
-    <w:lvl w:ilvl="2" w:tplc="04090005" w:tentative="1">
-      <w:start w:val="1"/>
+    <w:lvl w:ilvl="2" w:tplc="BFEC6210">
       <w:numFmt w:val="bullet"/>
-      <w:lvlText w:val=""/>
+      <w:lvlText w:val="-"/>
       <w:lvlJc w:val="left"/>
       <w:pPr>
         <w:ind w:left="2160" w:hanging="360"/>
       </w:pPr>
       <w:rPr>
-        <w:rFonts w:ascii="Wingdings" w:hAnsi="Wingdings" w:hint="default"/>
+        <w:rFonts w:ascii="Calibri" w:eastAsiaTheme="minorHAnsi" w:hAnsi="Calibri" w:cs="Calibri" w:hint="default"/>
       </w:rPr>
     </w:lvl>
-    <w:lvl w:ilvl="3" w:tplc="04090001" w:tentative="1">
+    <w:lvl w:ilvl="3" w:tplc="04090001">
       <w:start w:val="1"/>
       <w:numFmt w:val="bullet"/>
       <w:lvlText w:val=""/>

</xml_diff>

<commit_message>
Added ERD and updated used technologies
</commit_message>
<xml_diff>
--- a/docs/PCYSSchedulerTechnical.docx
+++ b/docs/PCYSSchedulerTechnical.docx
@@ -2412,15 +2412,13 @@
         </w:rPr>
         <w:t xml:space="preserve">One meeting a </w:t>
       </w:r>
-      <w:proofErr w:type="gramStart"/>
-      <w:r>
-        <w:rPr>
-          <w:sz w:val="24"/>
-          <w:szCs w:val="24"/>
-        </w:rPr>
-        <w:t>week</w:t>
-      </w:r>
-      <w:proofErr w:type="gramEnd"/>
+      <w:r>
+        <w:rPr>
+          <w:sz w:val="24"/>
+          <w:szCs w:val="24"/>
+        </w:rPr>
+        <w:t>week.</w:t>
+      </w:r>
     </w:p>
     <w:p>
       <w:pPr>
@@ -2440,6 +2438,7 @@
           <w:sz w:val="24"/>
           <w:szCs w:val="24"/>
         </w:rPr>
+        <w:lastRenderedPageBreak/>
         <w:t>Sundays at 5:00pm.</w:t>
       </w:r>
     </w:p>
@@ -2526,15 +2525,7 @@
           <w:sz w:val="24"/>
           <w:szCs w:val="24"/>
         </w:rPr>
-        <w:t xml:space="preserve">Use </w:t>
-      </w:r>
-      <w:proofErr w:type="gramStart"/>
-      <w:r>
-        <w:rPr>
-          <w:sz w:val="24"/>
-          <w:szCs w:val="24"/>
-        </w:rPr>
-        <w:t>of .</w:t>
+        <w:t>Use of .</w:t>
       </w:r>
       <w:proofErr w:type="spellStart"/>
       <w:r>
@@ -2545,7 +2536,6 @@
         <w:t>editorconfig</w:t>
       </w:r>
       <w:proofErr w:type="spellEnd"/>
-      <w:proofErr w:type="gramEnd"/>
       <w:r>
         <w:rPr>
           <w:sz w:val="24"/>
@@ -2638,7 +2628,6 @@
         <w:t xml:space="preserve"> application can be configured through </w:t>
       </w:r>
       <w:proofErr w:type="spellStart"/>
-      <w:proofErr w:type="gramStart"/>
       <w:r>
         <w:rPr>
           <w:color w:val="000000" w:themeColor="text1"/>
@@ -2646,7 +2635,6 @@
         <w:t>appsettings.json</w:t>
       </w:r>
       <w:proofErr w:type="spellEnd"/>
-      <w:proofErr w:type="gramEnd"/>
       <w:r>
         <w:rPr>
           <w:color w:val="000000" w:themeColor="text1"/>
@@ -2665,7 +2653,27 @@
         <w:rPr>
           <w:color w:val="000000" w:themeColor="text1"/>
         </w:rPr>
-        <w:t>, the former being the configuration used in production. Currently, logging and schedule culling can be manipulated through those files.</w:t>
+        <w:t>, the former being the configuration used in production. Currently, logging</w:t>
+      </w:r>
+      <w:r>
+        <w:rPr>
+          <w:color w:val="000000" w:themeColor="text1"/>
+        </w:rPr>
+        <w:t xml:space="preserve">, </w:t>
+      </w:r>
+      <w:proofErr w:type="spellStart"/>
+      <w:r>
+        <w:rPr>
+          <w:color w:val="000000" w:themeColor="text1"/>
+        </w:rPr>
+        <w:t>timezone</w:t>
+      </w:r>
+      <w:proofErr w:type="spellEnd"/>
+      <w:r>
+        <w:rPr>
+          <w:color w:val="000000" w:themeColor="text1"/>
+        </w:rPr>
+        <w:t xml:space="preserve"> and schedule culling can be manipulated through those files.</w:t>
       </w:r>
     </w:p>
     <w:p>
@@ -2694,15 +2702,7 @@
       </w:r>
       <w:proofErr w:type="spellEnd"/>
       <w:r>
-        <w:t>/Scheduler/bin</w:t>
-      </w:r>
-      <w:proofErr w:type="gramStart"/>
-      <w:r>
-        <w:t>/(</w:t>
-      </w:r>
-      <w:proofErr w:type="gramEnd"/>
-      <w:r>
-        <w:t>Debug or Release)/net7.0/logs.txt. As alluded to above, logging can be configured, particularly when the log file is culled.</w:t>
+        <w:t>/Scheduler/bin/(Debug or Release)/net7.0/logs.txt. As alluded to above, logging can be configured, particularly when the log file is culled.</w:t>
       </w:r>
     </w:p>
     <w:p>
@@ -2748,6 +2748,11 @@
       <w:bookmarkEnd w:id="9"/>
     </w:p>
     <w:p>
+      <w:pPr>
+        <w:rPr>
+          <w:color w:val="000000" w:themeColor="text1"/>
+        </w:rPr>
+      </w:pPr>
       <w:r>
         <w:t>The application is configured to run GitHub actions on push to the ‘dev’ and ‘main’ branches.</w:t>
       </w:r>
@@ -2774,6 +2779,7 @@
         <w:t xml:space="preserve"> For both workflows, an email will be sent out to the repository owner if any step fails.</w:t>
       </w:r>
     </w:p>
+    <w:p/>
     <w:p>
       <w:pPr>
         <w:pStyle w:val="Heading1"/>
@@ -2968,7 +2974,7 @@
           <w:sz w:val="24"/>
           <w:szCs w:val="24"/>
         </w:rPr>
-        <w:t>Chosen</w:t>
+        <w:t>Select2</w:t>
       </w:r>
     </w:p>
     <w:p>
@@ -3048,6 +3054,7 @@
           <w:sz w:val="24"/>
           <w:szCs w:val="24"/>
         </w:rPr>
+        <w:lastRenderedPageBreak/>
         <w:t>Since we use ASP.NET Identity, it was natural for us to cho</w:t>
       </w:r>
       <w:r>
@@ -3197,18 +3204,13 @@
     </w:p>
     <w:p>
       <w:r>
-        <w:t xml:space="preserve">The continuous integration and deployment pipelines can be found </w:t>
-      </w:r>
-      <w:proofErr w:type="gramStart"/>
-      <w:r>
-        <w:t>in .</w:t>
+        <w:t>The continuous integration and deployment pipelines can be found in .</w:t>
       </w:r>
       <w:proofErr w:type="spellStart"/>
       <w:r>
         <w:t>github</w:t>
       </w:r>
       <w:proofErr w:type="spellEnd"/>
-      <w:proofErr w:type="gramEnd"/>
       <w:r>
         <w:t>/workflows/.</w:t>
       </w:r>
@@ -3424,13 +3426,7 @@
         <w:rPr>
           <w:color w:val="000000" w:themeColor="text1"/>
         </w:rPr>
-        <w:t>.</w:t>
-      </w:r>
-      <w:r>
-        <w:rPr>
-          <w:color w:val="000000" w:themeColor="text1"/>
-        </w:rPr>
-        <w:t>Benchmarks</w:t>
+        <w:t>.Benchmarks</w:t>
       </w:r>
       <w:bookmarkEnd w:id="14"/>
       <w:proofErr w:type="spellEnd"/>
@@ -3467,7 +3463,41 @@
     </w:p>
     <w:p>
       <w:r>
-        <w:t>(Image here)</w:t>
+        <w:drawing>
+          <wp:inline distT="0" distB="0" distL="0" distR="0" wp14:anchorId="07B8F9F4" wp14:editId="6A500ADD">
+            <wp:extent cx="5943600" cy="2223135"/>
+            <wp:effectExtent l="0" t="0" r="0" b="5715"/>
+            <wp:docPr id="1995850937" name="Picture 1" descr="A screenshot of a computer&#10;&#10;Description automatically generated with low confidence"/>
+            <wp:cNvGraphicFramePr>
+              <a:graphicFrameLocks xmlns:a="http://schemas.openxmlformats.org/drawingml/2006/main" noChangeAspect="1"/>
+            </wp:cNvGraphicFramePr>
+            <a:graphic xmlns:a="http://schemas.openxmlformats.org/drawingml/2006/main">
+              <a:graphicData uri="http://schemas.openxmlformats.org/drawingml/2006/picture">
+                <pic:pic xmlns:pic="http://schemas.openxmlformats.org/drawingml/2006/picture">
+                  <pic:nvPicPr>
+                    <pic:cNvPr id="1995850937" name="Picture 1" descr="A screenshot of a computer&#10;&#10;Description automatically generated with low confidence"/>
+                    <pic:cNvPicPr/>
+                  </pic:nvPicPr>
+                  <pic:blipFill>
+                    <a:blip r:embed="rId9"/>
+                    <a:stretch>
+                      <a:fillRect/>
+                    </a:stretch>
+                  </pic:blipFill>
+                  <pic:spPr>
+                    <a:xfrm>
+                      <a:off x="0" y="0"/>
+                      <a:ext cx="5943600" cy="2223135"/>
+                    </a:xfrm>
+                    <a:prstGeom prst="rect">
+                      <a:avLst/>
+                    </a:prstGeom>
+                  </pic:spPr>
+                </pic:pic>
+              </a:graphicData>
+            </a:graphic>
+          </wp:inline>
+        </w:drawing>
       </w:r>
       <w:r>
         <w:br/>
@@ -3885,15 +3915,7 @@
         <w:t>a</w:t>
       </w:r>
       <w:r>
-        <w:t xml:space="preserve"> many-many </w:t>
-      </w:r>
-      <w:proofErr w:type="gramStart"/>
-      <w:r>
-        <w:t>relationship</w:t>
-      </w:r>
-      <w:proofErr w:type="gramEnd"/>
-      <w:r>
-        <w:t xml:space="preserve"> between </w:t>
+        <w:t xml:space="preserve"> many-many relationship between </w:t>
       </w:r>
       <w:proofErr w:type="spellStart"/>
       <w:r>
@@ -3996,7 +4018,6 @@
           <w:sz w:val="36"/>
           <w:szCs w:val="36"/>
         </w:rPr>
-        <w:lastRenderedPageBreak/>
         <w:t>Wireframes</w:t>
       </w:r>
       <w:bookmarkEnd w:id="18"/>
@@ -4040,7 +4061,7 @@
                     </pic:cNvPicPr>
                   </pic:nvPicPr>
                   <pic:blipFill>
-                    <a:blip r:embed="rId9">
+                    <a:blip r:embed="rId10">
                       <a:extLst>
                         <a:ext uri="{28A0092B-C50C-407E-A947-70E740481C1C}">
                           <a14:useLocalDpi xmlns:a14="http://schemas.microsoft.com/office/drawing/2010/main" val="0"/>
@@ -4084,7 +4105,6 @@
         <w:rPr>
           <w:color w:val="0D0D0D" w:themeColor="text1" w:themeTint="F2"/>
         </w:rPr>
-        <w:lastRenderedPageBreak/>
         <w:t>Login</w:t>
       </w:r>
       <w:r>
@@ -4118,7 +4138,7 @@
                     </pic:cNvPicPr>
                   </pic:nvPicPr>
                   <pic:blipFill>
-                    <a:blip r:embed="rId10">
+                    <a:blip r:embed="rId11">
                       <a:extLst>
                         <a:ext uri="{28A0092B-C50C-407E-A947-70E740481C1C}">
                           <a14:useLocalDpi xmlns:a14="http://schemas.microsoft.com/office/drawing/2010/main" val="0"/>
@@ -4189,7 +4209,7 @@
                     </pic:cNvPicPr>
                   </pic:nvPicPr>
                   <pic:blipFill>
-                    <a:blip r:embed="rId11">
+                    <a:blip r:embed="rId12">
                       <a:extLst>
                         <a:ext uri="{28A0092B-C50C-407E-A947-70E740481C1C}">
                           <a14:useLocalDpi xmlns:a14="http://schemas.microsoft.com/office/drawing/2010/main" val="0"/>
@@ -4233,7 +4253,6 @@
         <w:rPr>
           <w:color w:val="0D0D0D" w:themeColor="text1" w:themeTint="F2"/>
         </w:rPr>
-        <w:lastRenderedPageBreak/>
         <w:t>Admin Dashboard</w:t>
       </w:r>
       <w:bookmarkEnd w:id="22"/>
@@ -4261,7 +4280,7 @@
                     </pic:cNvPicPr>
                   </pic:nvPicPr>
                   <pic:blipFill>
-                    <a:blip r:embed="rId12">
+                    <a:blip r:embed="rId13">
                       <a:extLst>
                         <a:ext uri="{28A0092B-C50C-407E-A947-70E740481C1C}">
                           <a14:useLocalDpi xmlns:a14="http://schemas.microsoft.com/office/drawing/2010/main" val="0"/>
@@ -4332,7 +4351,7 @@
                     </pic:cNvPicPr>
                   </pic:nvPicPr>
                   <pic:blipFill>
-                    <a:blip r:embed="rId13">
+                    <a:blip r:embed="rId14">
                       <a:extLst>
                         <a:ext uri="{28A0092B-C50C-407E-A947-70E740481C1C}">
                           <a14:useLocalDpi xmlns:a14="http://schemas.microsoft.com/office/drawing/2010/main" val="0"/>
@@ -4376,7 +4395,6 @@
         <w:rPr>
           <w:color w:val="0D0D0D" w:themeColor="text1" w:themeTint="F2"/>
         </w:rPr>
-        <w:lastRenderedPageBreak/>
         <w:t>Team Detail</w:t>
       </w:r>
       <w:bookmarkEnd w:id="24"/>
@@ -4404,7 +4422,7 @@
                     </pic:cNvPicPr>
                   </pic:nvPicPr>
                   <pic:blipFill>
-                    <a:blip r:embed="rId14">
+                    <a:blip r:embed="rId15">
                       <a:extLst>
                         <a:ext uri="{28A0092B-C50C-407E-A947-70E740481C1C}">
                           <a14:useLocalDpi xmlns:a14="http://schemas.microsoft.com/office/drawing/2010/main" val="0"/>
@@ -4437,7 +4455,7 @@
       </w:r>
     </w:p>
     <w:sectPr>
-      <w:footerReference w:type="default" r:id="rId15"/>
+      <w:footerReference w:type="default" r:id="rId16"/>
       <w:pgSz w:w="12240" w:h="15840"/>
       <w:pgMar w:top="1440" w:right="1440" w:bottom="1440" w:left="1440" w:header="720" w:footer="720" w:gutter="0"/>
       <w:cols w:space="720"/>

</xml_diff>